<commit_message>
changed the type entity to have a set of resources.
</commit_message>
<xml_diff>
--- a/Journal.docx
+++ b/Journal.docx
@@ -23230,6 +23230,195 @@
         <w:rPr>
           <w:rFonts w:asciiTheme="majorHAnsi" w:hAnsiTheme="majorHAnsi" w:cstheme="majorHAnsi"/>
         </w:rPr>
+        <w:t xml:space="preserve">I just tried adding a resource directly to the database, I gave it a type, but all the other resources </w:t>
+      </w:r>
+      <w:proofErr w:type="gramStart"/>
+      <w:r>
+        <w:rPr>
+          <w:rFonts w:asciiTheme="majorHAnsi" w:hAnsiTheme="majorHAnsi" w:cstheme="majorHAnsi"/>
+        </w:rPr>
+        <w:t>don’t</w:t>
+      </w:r>
+      <w:proofErr w:type="gramEnd"/>
+      <w:r>
+        <w:rPr>
+          <w:rFonts w:asciiTheme="majorHAnsi" w:hAnsiTheme="majorHAnsi" w:cstheme="majorHAnsi"/>
+        </w:rPr>
+        <w:t xml:space="preserve"> have the </w:t>
+      </w:r>
+      <w:proofErr w:type="spellStart"/>
+      <w:r>
+        <w:rPr>
+          <w:rFonts w:asciiTheme="majorHAnsi" w:hAnsiTheme="majorHAnsi" w:cstheme="majorHAnsi"/>
+        </w:rPr>
+        <w:t>typeid</w:t>
+      </w:r>
+      <w:proofErr w:type="spellEnd"/>
+      <w:r>
+        <w:rPr>
+          <w:rFonts w:asciiTheme="majorHAnsi" w:hAnsiTheme="majorHAnsi" w:cstheme="majorHAnsi"/>
+        </w:rPr>
+        <w:t>, it’s null</w:t>
+      </w:r>
+      <w:r>
+        <w:rPr>
+          <w:rFonts w:asciiTheme="majorHAnsi" w:hAnsiTheme="majorHAnsi" w:cstheme="majorHAnsi"/>
+          <w:highlight w:val="yellow"/>
+        </w:rPr>
+        <w:t xml:space="preserve">…??  But when it displays, all the other ones display their type, but the new one </w:t>
+      </w:r>
+      <w:proofErr w:type="gramStart"/>
+      <w:r>
+        <w:rPr>
+          <w:rFonts w:asciiTheme="majorHAnsi" w:hAnsiTheme="majorHAnsi" w:cstheme="majorHAnsi"/>
+          <w:highlight w:val="yellow"/>
+        </w:rPr>
+        <w:t>doesn’t</w:t>
+      </w:r>
+      <w:proofErr w:type="gramEnd"/>
+      <w:r>
+        <w:rPr>
+          <w:rFonts w:asciiTheme="majorHAnsi" w:hAnsiTheme="majorHAnsi" w:cstheme="majorHAnsi"/>
+          <w:highlight w:val="yellow"/>
+        </w:rPr>
+        <w:t>….</w:t>
+      </w:r>
+      <w:r>
+        <w:rPr>
+          <w:rFonts w:asciiTheme="majorHAnsi" w:hAnsiTheme="majorHAnsi" w:cstheme="majorHAnsi"/>
+        </w:rPr>
+        <w:t xml:space="preserve">  but I didn’t include the types on the inserts, </w:t>
+      </w:r>
+      <w:r>
+        <w:rPr>
+          <w:rFonts w:asciiTheme="majorHAnsi" w:hAnsiTheme="majorHAnsi" w:cstheme="majorHAnsi"/>
+        </w:rPr>
+        <w:t xml:space="preserve">SO, it’s just going through the </w:t>
+      </w:r>
+      <w:proofErr w:type="gramStart"/>
+      <w:r>
+        <w:rPr>
+          <w:rFonts w:asciiTheme="majorHAnsi" w:hAnsiTheme="majorHAnsi" w:cstheme="majorHAnsi"/>
+        </w:rPr>
+        <w:t>type</w:t>
+      </w:r>
+      <w:proofErr w:type="gramEnd"/>
+      <w:r>
+        <w:rPr>
+          <w:rFonts w:asciiTheme="majorHAnsi" w:hAnsiTheme="majorHAnsi" w:cstheme="majorHAnsi"/>
+        </w:rPr>
+        <w:t xml:space="preserve"> table and listing them, without correlation, WTH??  I used the resource </w:t>
+      </w:r>
+      <w:proofErr w:type="spellStart"/>
+      <w:r>
+        <w:rPr>
+          <w:rFonts w:asciiTheme="majorHAnsi" w:hAnsiTheme="majorHAnsi" w:cstheme="majorHAnsi"/>
+        </w:rPr>
+        <w:t>dao</w:t>
+      </w:r>
+      <w:proofErr w:type="spellEnd"/>
+      <w:r>
+        <w:rPr>
+          <w:rFonts w:asciiTheme="majorHAnsi" w:hAnsiTheme="majorHAnsi" w:cstheme="majorHAnsi"/>
+        </w:rPr>
+        <w:t>…where is that coming from??</w:t>
+      </w:r>
+    </w:p>
+    <w:p>
+      <w:pPr>
+        <w:tabs>
+          <w:tab w:val="left" w:pos="6996"/>
+        </w:tabs>
+        <w:rPr>
+          <w:rFonts w:asciiTheme="majorHAnsi" w:hAnsiTheme="majorHAnsi" w:cstheme="majorHAnsi"/>
+        </w:rPr>
+      </w:pPr>
+      <w:r>
+        <w:rPr>
+          <w:rFonts w:asciiTheme="majorHAnsi" w:hAnsiTheme="majorHAnsi" w:cstheme="majorHAnsi"/>
+        </w:rPr>
+        <w:t xml:space="preserve">I </w:t>
+      </w:r>
+      <w:proofErr w:type="gramStart"/>
+      <w:r>
+        <w:rPr>
+          <w:rFonts w:asciiTheme="majorHAnsi" w:hAnsiTheme="majorHAnsi" w:cstheme="majorHAnsi"/>
+        </w:rPr>
+        <w:t>don’t</w:t>
+      </w:r>
+      <w:proofErr w:type="gramEnd"/>
+      <w:r>
+        <w:rPr>
+          <w:rFonts w:asciiTheme="majorHAnsi" w:hAnsiTheme="majorHAnsi" w:cstheme="majorHAnsi"/>
+        </w:rPr>
+        <w:t xml:space="preserve"> get that at all, but I should reconfigure the relationship between types and resources, types should have a list of each resource of that type…</w:t>
+      </w:r>
+      <w:r>
+        <w:rPr>
+          <w:rFonts w:asciiTheme="majorHAnsi" w:hAnsiTheme="majorHAnsi" w:cstheme="majorHAnsi"/>
+        </w:rPr>
+        <w:t>I think it’s a one to one now….</w:t>
+      </w:r>
+      <w:r>
+        <w:rPr>
+          <w:rFonts w:asciiTheme="majorHAnsi" w:hAnsiTheme="majorHAnsi" w:cstheme="majorHAnsi"/>
+        </w:rPr>
+        <w:t xml:space="preserve">  Messed with that, </w:t>
+      </w:r>
+      <w:r>
+        <w:rPr>
+          <w:rFonts w:asciiTheme="majorHAnsi" w:hAnsiTheme="majorHAnsi" w:cstheme="majorHAnsi"/>
+          <w:highlight w:val="yellow"/>
+        </w:rPr>
+        <w:t>need to run tests</w:t>
+      </w:r>
+      <w:r>
+        <w:rPr>
+          <w:rFonts w:asciiTheme="majorHAnsi" w:hAnsiTheme="majorHAnsi" w:cstheme="majorHAnsi"/>
+        </w:rPr>
+        <w:t xml:space="preserve"> to make sure </w:t>
+      </w:r>
+      <w:proofErr w:type="gramStart"/>
+      <w:r>
+        <w:rPr>
+          <w:rFonts w:asciiTheme="majorHAnsi" w:hAnsiTheme="majorHAnsi" w:cstheme="majorHAnsi"/>
+        </w:rPr>
+        <w:t>it’s</w:t>
+      </w:r>
+      <w:proofErr w:type="gramEnd"/>
+      <w:r>
+        <w:rPr>
+          <w:rFonts w:asciiTheme="majorHAnsi" w:hAnsiTheme="majorHAnsi" w:cstheme="majorHAnsi"/>
+        </w:rPr>
+        <w:t xml:space="preserve"> working correctly</w:t>
+      </w:r>
+      <w:r>
+        <w:rPr>
+          <w:rFonts w:asciiTheme="majorHAnsi" w:hAnsiTheme="majorHAnsi" w:cstheme="majorHAnsi"/>
+        </w:rPr>
+        <w:t>.   Did I do it right</w:t>
+      </w:r>
+      <w:r>
+        <w:rPr>
+          <w:rFonts w:asciiTheme="majorHAnsi" w:hAnsiTheme="majorHAnsi" w:cstheme="majorHAnsi"/>
+          <w:highlight w:val="yellow"/>
+        </w:rPr>
+        <w:t>? I want a list of resource ids for each type of resource, test for that.</w:t>
+      </w:r>
+    </w:p>
+    <w:p>
+      <w:pPr>
+        <w:tabs>
+          <w:tab w:val="left" w:pos="6996"/>
+        </w:tabs>
+        <w:rPr>
+          <w:rFonts w:asciiTheme="majorHAnsi" w:hAnsiTheme="majorHAnsi" w:cstheme="majorHAnsi"/>
+        </w:rPr>
+      </w:pPr>
+      <w:r>
+        <w:rPr>
+          <w:rFonts w:asciiTheme="majorHAnsi" w:hAnsiTheme="majorHAnsi" w:cstheme="majorHAnsi"/>
+        </w:rPr>
         <w:t xml:space="preserve">NOW for the API integration and the SQL date update from </w:t>
       </w:r>
       <w:proofErr w:type="spellStart"/>
@@ -23246,6 +23435,26 @@
         </w:rPr>
         <w:t>….</w:t>
       </w:r>
+    </w:p>
+    <w:p>
+      <w:pPr>
+        <w:tabs>
+          <w:tab w:val="left" w:pos="6996"/>
+        </w:tabs>
+        <w:rPr>
+          <w:rFonts w:asciiTheme="majorHAnsi" w:hAnsiTheme="majorHAnsi" w:cstheme="majorHAnsi"/>
+        </w:rPr>
+      </w:pPr>
+    </w:p>
+    <w:p>
+      <w:pPr>
+        <w:tabs>
+          <w:tab w:val="left" w:pos="6996"/>
+        </w:tabs>
+        <w:rPr>
+          <w:rFonts w:asciiTheme="majorHAnsi" w:hAnsiTheme="majorHAnsi" w:cstheme="majorHAnsi"/>
+        </w:rPr>
+      </w:pPr>
     </w:p>
     <w:p>
       <w:pPr>

</xml_diff>

<commit_message>
type is now displaying
</commit_message>
<xml_diff>
--- a/Journal.docx
+++ b/Journal.docx
@@ -23004,6 +23004,14 @@
         </w:rPr>
         <w:t>530</w:t>
       </w:r>
+      <w:r>
+        <w:rPr>
+          <w:rFonts w:asciiTheme="majorHAnsi" w:hAnsiTheme="majorHAnsi" w:cstheme="majorHAnsi"/>
+          <w:b/>
+          <w:bCs/>
+        </w:rPr>
+        <w:t>, 11-1</w:t>
+      </w:r>
     </w:p>
     <w:p>
       <w:pPr>
@@ -23415,10 +23423,31 @@
           <w:rFonts w:asciiTheme="majorHAnsi" w:hAnsiTheme="majorHAnsi" w:cstheme="majorHAnsi"/>
         </w:rPr>
       </w:pPr>
-      <w:r>
-        <w:rPr>
-          <w:rFonts w:asciiTheme="majorHAnsi" w:hAnsiTheme="majorHAnsi" w:cstheme="majorHAnsi"/>
-        </w:rPr>
+    </w:p>
+    <w:p>
+      <w:pPr>
+        <w:tabs>
+          <w:tab w:val="left" w:pos="6996"/>
+        </w:tabs>
+        <w:rPr>
+          <w:rFonts w:asciiTheme="majorHAnsi" w:hAnsiTheme="majorHAnsi" w:cstheme="majorHAnsi"/>
+        </w:rPr>
+      </w:pPr>
+    </w:p>
+    <w:p>
+      <w:pPr>
+        <w:tabs>
+          <w:tab w:val="left" w:pos="6996"/>
+        </w:tabs>
+        <w:rPr>
+          <w:rFonts w:asciiTheme="majorHAnsi" w:hAnsiTheme="majorHAnsi" w:cstheme="majorHAnsi"/>
+        </w:rPr>
+      </w:pPr>
+      <w:r>
+        <w:rPr>
+          <w:rFonts w:asciiTheme="majorHAnsi" w:hAnsiTheme="majorHAnsi" w:cstheme="majorHAnsi"/>
+        </w:rPr>
+        <w:lastRenderedPageBreak/>
         <w:t xml:space="preserve">NOW for the API integration and the SQL date update from </w:t>
       </w:r>
       <w:proofErr w:type="spellStart"/>

</xml_diff>

<commit_message>
still working on delete, trying to add some confirmation, not working yet
</commit_message>
<xml_diff>
--- a/Journal.docx
+++ b/Journal.docx
@@ -15275,6 +15275,38 @@
           <w:rFonts w:asciiTheme="majorHAnsi" w:hAnsiTheme="majorHAnsi" w:cstheme="majorHAnsi"/>
         </w:rPr>
       </w:pPr>
+      <w:r>
+        <w:rPr>
+          <w:rFonts w:asciiTheme="majorHAnsi" w:hAnsiTheme="majorHAnsi" w:cstheme="majorHAnsi"/>
+        </w:rPr>
+        <w:t xml:space="preserve">I moved the </w:t>
+      </w:r>
+      <w:r>
+        <w:rPr>
+          <w:rFonts w:asciiTheme="majorHAnsi" w:hAnsiTheme="majorHAnsi" w:cstheme="majorHAnsi"/>
+          <w:highlight w:val="yellow"/>
+        </w:rPr>
+        <w:t>deleteUser to the admin folder</w:t>
+      </w:r>
+      <w:r>
+        <w:rPr>
+          <w:rFonts w:asciiTheme="majorHAnsi" w:hAnsiTheme="majorHAnsi" w:cstheme="majorHAnsi"/>
+        </w:rPr>
+        <w:t xml:space="preserve">, and had some problems, I couldn’t access the DeleteUser servlet, so I moved some functionality to the LoginAction servlet, and the rest to the DeleteUser, so no more DeleteUserAction.  When I hit submit, </w:t>
+      </w:r>
+      <w:r>
+        <w:rPr>
+          <w:rFonts w:asciiTheme="majorHAnsi" w:hAnsiTheme="majorHAnsi" w:cstheme="majorHAnsi"/>
+          <w:highlight w:val="yellow"/>
+        </w:rPr>
+        <w:t>I get a 404, but the user is deleted from the db…</w:t>
+      </w:r>
+      <w:r>
+        <w:rPr>
+          <w:rFonts w:asciiTheme="majorHAnsi" w:hAnsiTheme="majorHAnsi" w:cstheme="majorHAnsi"/>
+        </w:rPr>
+        <w:t xml:space="preserve">  But it’s nice to do more in each servlet rather than have 2 for each function…I don’t remember what I sacrifice for that though…</w:t>
+      </w:r>
     </w:p>
     <w:p>
       <w:pPr>
@@ -15295,6 +15327,16 @@
           <w:rFonts w:asciiTheme="majorHAnsi" w:hAnsiTheme="majorHAnsi" w:cstheme="majorHAnsi"/>
         </w:rPr>
       </w:pPr>
+    </w:p>
+    <w:p>
+      <w:pPr>
+        <w:tabs>
+          <w:tab w:val="left" w:pos="6996"/>
+        </w:tabs>
+        <w:rPr>
+          <w:rFonts w:asciiTheme="majorHAnsi" w:hAnsiTheme="majorHAnsi" w:cstheme="majorHAnsi"/>
+        </w:rPr>
+      </w:pPr>
       <w:r>
         <w:rPr>
           <w:rFonts w:asciiTheme="majorHAnsi" w:hAnsiTheme="majorHAnsi" w:cstheme="majorHAnsi"/>
@@ -15343,6 +15385,28 @@
           <w:rFonts w:asciiTheme="majorHAnsi" w:hAnsiTheme="majorHAnsi" w:cstheme="majorHAnsi"/>
         </w:rPr>
       </w:pPr>
+      <w:r>
+        <w:rPr>
+          <w:rFonts w:asciiTheme="majorHAnsi" w:hAnsiTheme="majorHAnsi" w:cstheme="majorHAnsi"/>
+        </w:rPr>
+        <w:t>Sun 730-830</w:t>
+      </w:r>
+    </w:p>
+    <w:p>
+      <w:pPr>
+        <w:tabs>
+          <w:tab w:val="left" w:pos="6996"/>
+        </w:tabs>
+        <w:rPr>
+          <w:rFonts w:asciiTheme="majorHAnsi" w:hAnsiTheme="majorHAnsi" w:cstheme="majorHAnsi"/>
+        </w:rPr>
+      </w:pPr>
+      <w:r>
+        <w:rPr>
+          <w:rFonts w:asciiTheme="majorHAnsi" w:hAnsiTheme="majorHAnsi" w:cstheme="majorHAnsi"/>
+        </w:rPr>
+        <w:t>Review with Leanne, her code looked good, more organized than me, and the main functions actually work…</w:t>
+      </w:r>
     </w:p>
     <w:p>
       <w:pPr>

</xml_diff>

<commit_message>
adding an addLocation jsp and servlet, still need to incorporate api to extract long and lat
</commit_message>
<xml_diff>
--- a/Journal.docx
+++ b/Journal.docx
@@ -15383,14 +15383,34 @@
         </w:tabs>
         <w:rPr>
           <w:rFonts w:asciiTheme="majorHAnsi" w:hAnsiTheme="majorHAnsi" w:cstheme="majorHAnsi"/>
-        </w:rPr>
-      </w:pPr>
-      <w:r>
-        <w:rPr>
-          <w:rFonts w:asciiTheme="majorHAnsi" w:hAnsiTheme="majorHAnsi" w:cstheme="majorHAnsi"/>
+          <w:b/>
+          <w:bCs/>
+        </w:rPr>
+      </w:pPr>
+      <w:r>
+        <w:rPr>
+          <w:rFonts w:asciiTheme="majorHAnsi" w:hAnsiTheme="majorHAnsi" w:cstheme="majorHAnsi"/>
+          <w:b/>
+          <w:bCs/>
         </w:rPr>
         <w:t>Sun 730-830</w:t>
       </w:r>
+      <w:r>
+        <w:rPr>
+          <w:rFonts w:asciiTheme="majorHAnsi" w:hAnsiTheme="majorHAnsi" w:cstheme="majorHAnsi"/>
+          <w:b/>
+          <w:bCs/>
+        </w:rPr>
+        <w:t xml:space="preserve"> 930-</w:t>
+      </w:r>
+      <w:r>
+        <w:rPr>
+          <w:rFonts w:asciiTheme="majorHAnsi" w:hAnsiTheme="majorHAnsi" w:cstheme="majorHAnsi"/>
+          <w:b/>
+          <w:bCs/>
+        </w:rPr>
+        <w:t>1130</w:t>
+      </w:r>
     </w:p>
     <w:p>
       <w:pPr>
@@ -15406,6 +15426,22 @@
           <w:rFonts w:asciiTheme="majorHAnsi" w:hAnsiTheme="majorHAnsi" w:cstheme="majorHAnsi"/>
         </w:rPr>
         <w:t>Review with Leanne, her code looked good, more organized than me, and the main functions actually work…</w:t>
+      </w:r>
+    </w:p>
+    <w:p>
+      <w:pPr>
+        <w:tabs>
+          <w:tab w:val="left" w:pos="6996"/>
+        </w:tabs>
+        <w:rPr>
+          <w:rFonts w:asciiTheme="majorHAnsi" w:hAnsiTheme="majorHAnsi" w:cstheme="majorHAnsi"/>
+        </w:rPr>
+      </w:pPr>
+      <w:r>
+        <w:rPr>
+          <w:rFonts w:asciiTheme="majorHAnsi" w:hAnsiTheme="majorHAnsi" w:cstheme="majorHAnsi"/>
+        </w:rPr>
+        <w:t>I’m still trying to get the delete to work with confirmation/validation, but I keep getting that 404, I’ve tried for 2 hours, modifying, moving stuff, and I can’t figure it out…</w:t>
       </w:r>
     </w:p>
     <w:p>

</xml_diff>

<commit_message>
changed include to jsp include
</commit_message>
<xml_diff>
--- a/Journal.docx
+++ b/Journal.docx
@@ -15502,6 +15502,22 @@
         </w:rPr>
         <w:t>Mon 5/3 12-</w:t>
       </w:r>
+      <w:r>
+        <w:rPr>
+          <w:rFonts w:asciiTheme="majorHAnsi" w:hAnsiTheme="majorHAnsi" w:cstheme="majorHAnsi"/>
+          <w:b/>
+          <w:bCs/>
+        </w:rPr>
+        <w:t>330</w:t>
+      </w:r>
+      <w:r>
+        <w:rPr>
+          <w:rFonts w:asciiTheme="majorHAnsi" w:hAnsiTheme="majorHAnsi" w:cstheme="majorHAnsi"/>
+          <w:b/>
+          <w:bCs/>
+        </w:rPr>
+        <w:t>, 10-</w:t>
+      </w:r>
     </w:p>
     <w:p>
       <w:pPr>
@@ -15528,6 +15544,1506 @@
           <w:rFonts w:asciiTheme="majorHAnsi" w:hAnsiTheme="majorHAnsi" w:cstheme="majorHAnsi"/>
         </w:rPr>
       </w:pPr>
+      <w:r>
+        <w:rPr>
+          <w:rFonts w:asciiTheme="majorHAnsi" w:hAnsiTheme="majorHAnsi" w:cstheme="majorHAnsi"/>
+        </w:rPr>
+        <w:t>Finding some pathing problems…I keep changing the paths to satisfy different errors, and I’ve changed them back and forth…when I had to access the head and header jsps to include in the directory admin’s jsp pages I thought that adding the dynamic prefix as suggested by intellij was the way to go to always get the right path, but now I’m finding that that isn’t working all the time.  And forward slash vs no forward slash is still a crapshoot for me.  I thought I would have found the rhyme and reason by now, but it keeps changing based on ???</w:t>
+      </w:r>
+      <w:r>
+        <w:rPr>
+          <w:rFonts w:asciiTheme="majorHAnsi" w:hAnsiTheme="majorHAnsi" w:cstheme="majorHAnsi"/>
+        </w:rPr>
+        <w:t xml:space="preserve"> accessing from the admin directory??</w:t>
+      </w:r>
+    </w:p>
+    <w:p>
+      <w:pPr>
+        <w:tabs>
+          <w:tab w:val="left" w:pos="6996"/>
+        </w:tabs>
+        <w:rPr>
+          <w:rFonts w:asciiTheme="majorHAnsi" w:hAnsiTheme="majorHAnsi" w:cstheme="majorHAnsi"/>
+        </w:rPr>
+      </w:pPr>
+      <w:r>
+        <w:rPr>
+          <w:rFonts w:asciiTheme="majorHAnsi" w:hAnsiTheme="majorHAnsi" w:cstheme="majorHAnsi"/>
+        </w:rPr>
+        <w:t>Paths to servlets from jsps:</w:t>
+      </w:r>
+      <w:r>
+        <w:rPr>
+          <w:rFonts w:ascii="Sitka Small" w:hAnsi="Sitka Small" w:cs="Courier New"/>
+          <w:color w:val="E8BF6A"/>
+          <w:sz w:val="20"/>
+          <w:szCs w:val="20"/>
+        </w:rPr>
+        <w:t xml:space="preserve"> </w:t>
+      </w:r>
+      <w:r>
+        <w:rPr>
+          <w:rFonts w:asciiTheme="majorHAnsi" w:hAnsiTheme="majorHAnsi" w:cstheme="majorHAnsi"/>
+        </w:rPr>
+        <w:t>&lt;a href="${pageContext.request.contextPath}/loginAction"</w:t>
+      </w:r>
+    </w:p>
+    <w:p>
+      <w:pPr>
+        <w:tabs>
+          <w:tab w:val="left" w:pos="6996"/>
+        </w:tabs>
+        <w:rPr>
+          <w:rFonts w:asciiTheme="majorHAnsi" w:hAnsiTheme="majorHAnsi" w:cstheme="majorHAnsi"/>
+        </w:rPr>
+      </w:pPr>
+      <w:r>
+        <w:rPr>
+          <w:rFonts w:asciiTheme="majorHAnsi" w:hAnsiTheme="majorHAnsi" w:cstheme="majorHAnsi"/>
+        </w:rPr>
+        <w:t xml:space="preserve">Paths to jsps from jsp in same directory: </w:t>
+      </w:r>
+      <w:r>
+        <w:rPr>
+          <w:rFonts w:asciiTheme="majorHAnsi" w:hAnsiTheme="majorHAnsi" w:cstheme="majorHAnsi"/>
+        </w:rPr>
+        <w:t>&lt;</w:t>
+      </w:r>
+      <w:r>
+        <w:rPr>
+          <w:rFonts w:asciiTheme="majorHAnsi" w:hAnsiTheme="majorHAnsi" w:cstheme="majorHAnsi"/>
+          <w:b/>
+          <w:bCs/>
+        </w:rPr>
+        <w:t xml:space="preserve">c:import </w:t>
+      </w:r>
+      <w:r>
+        <w:rPr>
+          <w:rFonts w:asciiTheme="majorHAnsi" w:hAnsiTheme="majorHAnsi" w:cstheme="majorHAnsi"/>
+        </w:rPr>
+        <w:t>url="head.jsp" /&gt;</w:t>
+      </w:r>
+    </w:p>
+    <w:p>
+      <w:pPr>
+        <w:pStyle w:val="ListParagraph"/>
+        <w:numPr>
+          <w:ilvl w:val="0"/>
+          <w:numId w:val="21"/>
+        </w:numPr>
+        <w:tabs>
+          <w:tab w:val="left" w:pos="6996"/>
+        </w:tabs>
+        <w:rPr>
+          <w:rFonts w:asciiTheme="majorHAnsi" w:hAnsiTheme="majorHAnsi" w:cstheme="majorHAnsi"/>
+          <w:highlight w:val="yellow"/>
+        </w:rPr>
+      </w:pPr>
+      <w:r>
+        <w:rPr>
+          <w:rFonts w:asciiTheme="majorHAnsi" w:hAnsiTheme="majorHAnsi" w:cstheme="majorHAnsi"/>
+          <w:highlight w:val="yellow"/>
+        </w:rPr>
+        <w:t>From admin/adminHome logo link to index</w:t>
+      </w:r>
+      <w:r>
+        <w:rPr>
+          <w:rFonts w:asciiTheme="majorHAnsi" w:hAnsiTheme="majorHAnsi" w:cstheme="majorHAnsi"/>
+          <w:highlight w:val="yellow"/>
+        </w:rPr>
+        <w:t>(</w:t>
+      </w:r>
+      <w:r>
+        <w:rPr>
+          <w:rFonts w:asciiTheme="majorHAnsi" w:hAnsiTheme="majorHAnsi" w:cstheme="majorHAnsi"/>
+          <w:highlight w:val="yellow"/>
+        </w:rPr>
+        <w:t>href="indexMain.jsp"</w:t>
+      </w:r>
+      <w:r>
+        <w:rPr>
+          <w:rFonts w:asciiTheme="majorHAnsi" w:hAnsiTheme="majorHAnsi" w:cstheme="majorHAnsi"/>
+          <w:highlight w:val="yellow"/>
+        </w:rPr>
+        <w:t>)</w:t>
+      </w:r>
+      <w:r>
+        <w:rPr>
+          <w:rFonts w:asciiTheme="majorHAnsi" w:hAnsiTheme="majorHAnsi" w:cstheme="majorHAnsi"/>
+          <w:highlight w:val="yellow"/>
+        </w:rPr>
+        <w:t>:</w:t>
+      </w:r>
+      <w:r>
+        <w:rPr>
+          <w:rFonts w:ascii="Tahoma" w:hAnsi="Tahoma" w:cs="Tahoma"/>
+          <w:color w:val="000000"/>
+          <w:sz w:val="18"/>
+          <w:szCs w:val="18"/>
+        </w:rPr>
+        <w:t xml:space="preserve"> </w:t>
+      </w:r>
+      <w:r>
+        <w:rPr>
+          <w:rFonts w:ascii="Tahoma" w:hAnsi="Tahoma" w:cs="Tahoma"/>
+          <w:color w:val="000000"/>
+          <w:sz w:val="18"/>
+          <w:szCs w:val="18"/>
+        </w:rPr>
+        <w:t>javax.servlet.jsp.JspException: javax.servlet.jsp.JspTagException: /../head.jsp</w:t>
+      </w:r>
+    </w:p>
+    <w:p>
+      <w:pPr>
+        <w:pStyle w:val="ListParagraph"/>
+        <w:numPr>
+          <w:ilvl w:val="0"/>
+          <w:numId w:val="20"/>
+        </w:numPr>
+        <w:tabs>
+          <w:tab w:val="left" w:pos="6996"/>
+        </w:tabs>
+        <w:rPr>
+          <w:rFonts w:ascii="Tahoma" w:hAnsi="Tahoma" w:cs="Tahoma"/>
+          <w:color w:val="000000"/>
+          <w:sz w:val="18"/>
+          <w:szCs w:val="18"/>
+        </w:rPr>
+      </w:pPr>
+      <w:r>
+        <w:rPr>
+          <w:rFonts w:ascii="Tahoma" w:hAnsi="Tahoma" w:cs="Tahoma"/>
+          <w:color w:val="000000"/>
+          <w:sz w:val="18"/>
+          <w:szCs w:val="18"/>
+        </w:rPr>
+        <w:t xml:space="preserve">This is the tag in index.jsp: </w:t>
+      </w:r>
+      <w:r>
+        <w:rPr>
+          <w:rFonts w:ascii="Tahoma" w:hAnsi="Tahoma" w:cs="Tahoma"/>
+          <w:color w:val="000000"/>
+          <w:sz w:val="18"/>
+          <w:szCs w:val="18"/>
+        </w:rPr>
+        <w:t>&lt;</w:t>
+      </w:r>
+      <w:r>
+        <w:rPr>
+          <w:rFonts w:ascii="Tahoma" w:hAnsi="Tahoma" w:cs="Tahoma"/>
+          <w:b/>
+          <w:bCs/>
+          <w:color w:val="000000"/>
+          <w:sz w:val="18"/>
+          <w:szCs w:val="18"/>
+        </w:rPr>
+        <w:t xml:space="preserve">c:import </w:t>
+      </w:r>
+      <w:r>
+        <w:rPr>
+          <w:rFonts w:ascii="Tahoma" w:hAnsi="Tahoma" w:cs="Tahoma"/>
+          <w:color w:val="000000"/>
+          <w:sz w:val="18"/>
+          <w:szCs w:val="18"/>
+        </w:rPr>
+        <w:t>url="head.jsp" /&gt;</w:t>
+      </w:r>
+      <w:r>
+        <w:rPr>
+          <w:rFonts w:ascii="Tahoma" w:hAnsi="Tahoma" w:cs="Tahoma"/>
+          <w:color w:val="000000"/>
+          <w:sz w:val="18"/>
+          <w:szCs w:val="18"/>
+        </w:rPr>
+        <w:t xml:space="preserve"> I’ve changed this back and forth, but research said they should be relative references..</w:t>
+      </w:r>
+      <w:r>
+        <w:rPr>
+          <w:rFonts w:ascii="Tahoma" w:hAnsi="Tahoma" w:cs="Tahoma"/>
+          <w:color w:val="000000"/>
+          <w:sz w:val="18"/>
+          <w:szCs w:val="18"/>
+        </w:rPr>
+        <w:t xml:space="preserve">  Index works fine when app first starts up.</w:t>
+      </w:r>
+    </w:p>
+    <w:p>
+      <w:pPr>
+        <w:pStyle w:val="ListParagraph"/>
+        <w:numPr>
+          <w:ilvl w:val="0"/>
+          <w:numId w:val="19"/>
+        </w:numPr>
+        <w:tabs>
+          <w:tab w:val="left" w:pos="6996"/>
+        </w:tabs>
+        <w:rPr>
+          <w:rFonts w:ascii="Tahoma" w:hAnsi="Tahoma" w:cs="Tahoma"/>
+          <w:color w:val="000000"/>
+          <w:sz w:val="18"/>
+          <w:szCs w:val="18"/>
+        </w:rPr>
+      </w:pPr>
+      <w:r>
+        <w:rPr>
+          <w:rFonts w:ascii="Tahoma" w:hAnsi="Tahoma" w:cs="Tahoma"/>
+          <w:color w:val="000000"/>
+          <w:sz w:val="18"/>
+          <w:szCs w:val="18"/>
+        </w:rPr>
+        <w:lastRenderedPageBreak/>
+        <w:t>From admin/admin home, this link works fine:</w:t>
+      </w:r>
+      <w:r>
+        <w:rPr>
+          <w:rFonts w:ascii="Sitka Small" w:hAnsi="Sitka Small" w:cs="Courier New"/>
+          <w:color w:val="E8BF6A"/>
+          <w:sz w:val="20"/>
+          <w:szCs w:val="20"/>
+        </w:rPr>
+        <w:t xml:space="preserve"> </w:t>
+      </w:r>
+      <w:r>
+        <w:rPr>
+          <w:rFonts w:ascii="Tahoma" w:hAnsi="Tahoma" w:cs="Tahoma"/>
+          <w:color w:val="000000"/>
+          <w:sz w:val="18"/>
+          <w:szCs w:val="18"/>
+        </w:rPr>
+        <w:t>&lt;a href="${pageContext.request.contextPath}/admin/addLocation.jsp"&gt;Add Location&lt;/a&gt;&lt;/li&gt;</w:t>
+      </w:r>
+    </w:p>
+    <w:p>
+      <w:pPr>
+        <w:pStyle w:val="ListParagraph"/>
+        <w:numPr>
+          <w:ilvl w:val="0"/>
+          <w:numId w:val="18"/>
+        </w:numPr>
+        <w:tabs>
+          <w:tab w:val="left" w:pos="6996"/>
+        </w:tabs>
+        <w:rPr>
+          <w:rFonts w:ascii="Tahoma" w:hAnsi="Tahoma" w:cs="Tahoma"/>
+          <w:color w:val="000000"/>
+          <w:sz w:val="18"/>
+          <w:szCs w:val="18"/>
+        </w:rPr>
+      </w:pPr>
+      <w:r>
+        <w:rPr>
+          <w:rFonts w:ascii="Tahoma" w:hAnsi="Tahoma" w:cs="Tahoma"/>
+          <w:color w:val="000000"/>
+          <w:sz w:val="18"/>
+          <w:szCs w:val="18"/>
+        </w:rPr>
+        <w:t>When I go to this link and hit the logo link, I get this:</w:t>
+      </w:r>
+      <w:r>
+        <w:rPr>
+          <w:noProof/>
+        </w:rPr>
+        <w:t xml:space="preserve"> </w:t>
+      </w:r>
+      <w:r>
+        <w:rPr>
+          <w:noProof/>
+        </w:rPr>
+        <w:t>It’s trying to find index in the admin folder…</w:t>
+      </w:r>
+      <w:r>
+        <w:drawing>
+          <wp:inline distT="0" distB="0" distL="0" distR="0" wp14:anchorId="37E767B9" wp14:editId="527A1C65">
+            <wp:extent cx="5943600" cy="1737995"/>
+            <wp:effectExtent l="0" t="0" r="0" b="0"/>
+            <wp:docPr id="21" name="Picture 21"/>
+            <wp:cNvGraphicFramePr>
+              <a:graphicFrameLocks xmlns:a="http://schemas.openxmlformats.org/drawingml/2006/main" noChangeAspect="1"/>
+            </wp:cNvGraphicFramePr>
+            <a:graphic xmlns:a="http://schemas.openxmlformats.org/drawingml/2006/main">
+              <a:graphicData uri="http://schemas.openxmlformats.org/drawingml/2006/picture">
+                <pic:pic xmlns:pic="http://schemas.openxmlformats.org/drawingml/2006/picture">
+                  <pic:nvPicPr>
+                    <pic:cNvPr id="1" name=""/>
+                    <pic:cNvPicPr/>
+                  </pic:nvPicPr>
+                  <pic:blipFill>
+                    <a:blip r:embed="rId57"/>
+                    <a:stretch>
+                      <a:fillRect/>
+                    </a:stretch>
+                  </pic:blipFill>
+                  <pic:spPr>
+                    <a:xfrm>
+                      <a:off x="0" y="0"/>
+                      <a:ext cx="5943600" cy="1737995"/>
+                    </a:xfrm>
+                    <a:prstGeom prst="rect">
+                      <a:avLst/>
+                    </a:prstGeom>
+                  </pic:spPr>
+                </pic:pic>
+              </a:graphicData>
+            </a:graphic>
+          </wp:inline>
+        </w:drawing>
+      </w:r>
+    </w:p>
+    <w:p>
+      <w:pPr>
+        <w:pStyle w:val="ListParagraph"/>
+        <w:numPr>
+          <w:ilvl w:val="0"/>
+          <w:numId w:val="17"/>
+        </w:numPr>
+        <w:tabs>
+          <w:tab w:val="left" w:pos="6996"/>
+        </w:tabs>
+        <w:rPr>
+          <w:rFonts w:asciiTheme="majorHAnsi" w:hAnsiTheme="majorHAnsi" w:cstheme="majorHAnsi"/>
+        </w:rPr>
+      </w:pPr>
+      <w:r>
+        <w:rPr>
+          <w:rFonts w:asciiTheme="majorHAnsi" w:hAnsiTheme="majorHAnsi" w:cstheme="majorHAnsi"/>
+        </w:rPr>
+        <w:t xml:space="preserve">addFoodResource has these tags: </w:t>
+      </w:r>
+      <w:r>
+        <w:rPr>
+          <w:rFonts w:asciiTheme="majorHAnsi" w:hAnsiTheme="majorHAnsi" w:cstheme="majorHAnsi"/>
+        </w:rPr>
+        <w:t>&lt;%@</w:t>
+      </w:r>
+      <w:r>
+        <w:rPr>
+          <w:rFonts w:asciiTheme="majorHAnsi" w:hAnsiTheme="majorHAnsi" w:cstheme="majorHAnsi"/>
+          <w:b/>
+          <w:bCs/>
+        </w:rPr>
+        <w:t xml:space="preserve">include </w:t>
+      </w:r>
+      <w:r>
+        <w:rPr>
+          <w:rFonts w:asciiTheme="majorHAnsi" w:hAnsiTheme="majorHAnsi" w:cstheme="majorHAnsi"/>
+        </w:rPr>
+        <w:t>file="../taglib.jsp"%&gt;</w:t>
+      </w:r>
+      <w:r>
+        <w:rPr>
+          <w:rFonts w:asciiTheme="majorHAnsi" w:hAnsiTheme="majorHAnsi" w:cstheme="majorHAnsi"/>
+        </w:rPr>
+        <w:br/>
+        <w:t>&lt;%@</w:t>
+      </w:r>
+      <w:r>
+        <w:rPr>
+          <w:rFonts w:asciiTheme="majorHAnsi" w:hAnsiTheme="majorHAnsi" w:cstheme="majorHAnsi"/>
+          <w:b/>
+          <w:bCs/>
+        </w:rPr>
+        <w:t xml:space="preserve">include </w:t>
+      </w:r>
+      <w:r>
+        <w:rPr>
+          <w:rFonts w:asciiTheme="majorHAnsi" w:hAnsiTheme="majorHAnsi" w:cstheme="majorHAnsi"/>
+        </w:rPr>
+        <w:t>file="../head.jsp"%&gt;</w:t>
+      </w:r>
+      <w:r>
+        <w:rPr>
+          <w:rFonts w:asciiTheme="majorHAnsi" w:hAnsiTheme="majorHAnsi" w:cstheme="majorHAnsi"/>
+        </w:rPr>
+        <w:br/>
+      </w:r>
+      <w:hyperlink r:id="rId58" w:history="1">
+        <w:r>
+          <w:rPr>
+            <w:rStyle w:val="Hyperlink"/>
+            <w:rFonts w:asciiTheme="majorHAnsi" w:hAnsiTheme="majorHAnsi" w:cstheme="majorHAnsi"/>
+          </w:rPr>
+          <w:t>%@</w:t>
+        </w:r>
+        <w:r>
+          <w:rPr>
+            <w:rStyle w:val="Hyperlink"/>
+            <w:rFonts w:asciiTheme="majorHAnsi" w:hAnsiTheme="majorHAnsi" w:cstheme="majorHAnsi"/>
+            <w:b/>
+            <w:bCs/>
+          </w:rPr>
+          <w:t xml:space="preserve">include </w:t>
+        </w:r>
+        <w:r>
+          <w:rPr>
+            <w:rStyle w:val="Hyperlink"/>
+            <w:rFonts w:asciiTheme="majorHAnsi" w:hAnsiTheme="majorHAnsi" w:cstheme="majorHAnsi"/>
+          </w:rPr>
+          <w:t>file="../header.jsp"%</w:t>
+        </w:r>
+      </w:hyperlink>
+    </w:p>
+    <w:p>
+      <w:pPr>
+        <w:pStyle w:val="ListParagraph"/>
+        <w:numPr>
+          <w:ilvl w:val="0"/>
+          <w:numId w:val="17"/>
+        </w:numPr>
+        <w:tabs>
+          <w:tab w:val="left" w:pos="6996"/>
+        </w:tabs>
+        <w:rPr>
+          <w:rFonts w:asciiTheme="majorHAnsi" w:hAnsiTheme="majorHAnsi" w:cstheme="majorHAnsi"/>
+        </w:rPr>
+      </w:pPr>
+      <w:r>
+        <w:rPr>
+          <w:rFonts w:asciiTheme="majorHAnsi" w:hAnsiTheme="majorHAnsi" w:cstheme="majorHAnsi"/>
+        </w:rPr>
+        <w:t xml:space="preserve">the link to index from header is: </w:t>
+      </w:r>
+      <w:r>
+        <w:rPr>
+          <w:rFonts w:asciiTheme="majorHAnsi" w:hAnsiTheme="majorHAnsi" w:cstheme="majorHAnsi"/>
+        </w:rPr>
+        <w:t>&lt;a class="navbar-brand" href="index.jsp"&gt;</w:t>
+      </w:r>
+      <w:r>
+        <w:rPr>
+          <w:rFonts w:asciiTheme="majorHAnsi" w:hAnsiTheme="majorHAnsi" w:cstheme="majorHAnsi"/>
+        </w:rPr>
+        <w:t>, seems like a good candidate for the dynamic prefix? Right?  I’ve changed it at least 3 times…</w:t>
+      </w:r>
+    </w:p>
+    <w:p>
+      <w:pPr>
+        <w:pStyle w:val="ListParagraph"/>
+        <w:numPr>
+          <w:ilvl w:val="1"/>
+          <w:numId w:val="17"/>
+        </w:numPr>
+        <w:tabs>
+          <w:tab w:val="left" w:pos="6996"/>
+        </w:tabs>
+        <w:rPr>
+          <w:rFonts w:asciiTheme="majorHAnsi" w:hAnsiTheme="majorHAnsi" w:cstheme="majorHAnsi"/>
+        </w:rPr>
+      </w:pPr>
+      <w:r>
+        <w:rPr>
+          <w:rFonts w:asciiTheme="majorHAnsi" w:hAnsiTheme="majorHAnsi" w:cstheme="majorHAnsi"/>
+        </w:rPr>
+        <w:t xml:space="preserve">now trying the dynamic prefix: </w:t>
+      </w:r>
+      <w:r>
+        <w:rPr>
+          <w:rFonts w:asciiTheme="majorHAnsi" w:hAnsiTheme="majorHAnsi" w:cstheme="majorHAnsi"/>
+        </w:rPr>
+        <w:t>href="${pageContext.request.contextPath}/index.jsp"</w:t>
+      </w:r>
+    </w:p>
+    <w:p>
+      <w:pPr>
+        <w:pStyle w:val="ListParagraph"/>
+        <w:numPr>
+          <w:ilvl w:val="2"/>
+          <w:numId w:val="17"/>
+        </w:numPr>
+        <w:tabs>
+          <w:tab w:val="left" w:pos="6996"/>
+        </w:tabs>
+        <w:rPr>
+          <w:rFonts w:asciiTheme="majorHAnsi" w:hAnsiTheme="majorHAnsi" w:cstheme="majorHAnsi"/>
+        </w:rPr>
+      </w:pPr>
+      <w:r>
+        <w:rPr>
+          <w:rFonts w:asciiTheme="majorHAnsi" w:hAnsiTheme="majorHAnsi" w:cstheme="majorHAnsi"/>
+        </w:rPr>
+        <w:t xml:space="preserve">no change, still getting the </w:t>
+      </w:r>
+      <w:r>
+        <w:rPr>
+          <w:rFonts w:ascii="Tahoma" w:hAnsi="Tahoma" w:cs="Tahoma"/>
+          <w:color w:val="000000"/>
+          <w:sz w:val="18"/>
+          <w:szCs w:val="18"/>
+        </w:rPr>
+        <w:t>javax.servlet.jsp.JspException: javax.servlet.jsp.JspTagException: /../head.jsp</w:t>
+      </w:r>
+    </w:p>
+    <w:p>
+      <w:pPr>
+        <w:pStyle w:val="ListParagraph"/>
+        <w:numPr>
+          <w:ilvl w:val="1"/>
+          <w:numId w:val="17"/>
+        </w:numPr>
+        <w:tabs>
+          <w:tab w:val="left" w:pos="6996"/>
+        </w:tabs>
+        <w:rPr>
+          <w:rFonts w:asciiTheme="majorHAnsi" w:hAnsiTheme="majorHAnsi" w:cstheme="majorHAnsi"/>
+        </w:rPr>
+      </w:pPr>
+      <w:r>
+        <w:rPr>
+          <w:rFonts w:asciiTheme="majorHAnsi" w:hAnsiTheme="majorHAnsi" w:cstheme="majorHAnsi"/>
+        </w:rPr>
+        <w:t xml:space="preserve">now taking out the slash: </w:t>
+      </w:r>
+      <w:r>
+        <w:rPr>
+          <w:rFonts w:asciiTheme="majorHAnsi" w:hAnsiTheme="majorHAnsi" w:cstheme="majorHAnsi"/>
+        </w:rPr>
+        <w:t>href="${pageContext.request.contextPath}index.jsp"&gt;</w:t>
+      </w:r>
+    </w:p>
+    <w:p>
+      <w:pPr>
+        <w:pStyle w:val="ListParagraph"/>
+        <w:numPr>
+          <w:ilvl w:val="2"/>
+          <w:numId w:val="17"/>
+        </w:numPr>
+        <w:tabs>
+          <w:tab w:val="left" w:pos="6996"/>
+        </w:tabs>
+        <w:rPr>
+          <w:rFonts w:asciiTheme="majorHAnsi" w:hAnsiTheme="majorHAnsi" w:cstheme="majorHAnsi"/>
+        </w:rPr>
+      </w:pPr>
+      <w:r>
+        <w:rPr>
+          <w:rFonts w:asciiTheme="majorHAnsi" w:hAnsiTheme="majorHAnsi" w:cstheme="majorHAnsi"/>
+        </w:rPr>
+        <w:t>that gives me 404 when hitting from landing page, cuz the url is :</w:t>
+      </w:r>
+      <w:r>
+        <w:t xml:space="preserve"> </w:t>
+      </w:r>
+      <w:hyperlink r:id="rId59" w:history="1">
+        <w:r>
+          <w:rPr>
+            <w:rStyle w:val="Hyperlink"/>
+            <w:rFonts w:asciiTheme="majorHAnsi" w:hAnsiTheme="majorHAnsi" w:cstheme="majorHAnsi"/>
+          </w:rPr>
+          <w:t>http://localhost:8080/CommunityFoodResourcesindex.jsp</w:t>
+        </w:r>
+      </w:hyperlink>
+      <w:r>
+        <w:rPr>
+          <w:rFonts w:asciiTheme="majorHAnsi" w:hAnsiTheme="majorHAnsi" w:cstheme="majorHAnsi"/>
+        </w:rPr>
+        <w:t>, even though intellij offers to convert this path to relative.</w:t>
+      </w:r>
+    </w:p>
+    <w:p>
+      <w:pPr>
+        <w:pStyle w:val="ListParagraph"/>
+        <w:numPr>
+          <w:ilvl w:val="1"/>
+          <w:numId w:val="17"/>
+        </w:numPr>
+        <w:tabs>
+          <w:tab w:val="left" w:pos="6996"/>
+        </w:tabs>
+        <w:rPr>
+          <w:rFonts w:asciiTheme="majorHAnsi" w:hAnsiTheme="majorHAnsi" w:cstheme="majorHAnsi"/>
+        </w:rPr>
+      </w:pPr>
+      <w:r>
+        <w:rPr>
+          <w:rFonts w:asciiTheme="majorHAnsi" w:hAnsiTheme="majorHAnsi" w:cstheme="majorHAnsi"/>
+        </w:rPr>
+        <w:t>Now I might as well just code a big long path for everything!?!</w:t>
+      </w:r>
+    </w:p>
+    <w:p>
+      <w:pPr>
+        <w:pStyle w:val="ListParagraph"/>
+        <w:numPr>
+          <w:ilvl w:val="0"/>
+          <w:numId w:val="17"/>
+        </w:numPr>
+        <w:tabs>
+          <w:tab w:val="left" w:pos="6996"/>
+        </w:tabs>
+        <w:rPr>
+          <w:rFonts w:asciiTheme="majorHAnsi" w:hAnsiTheme="majorHAnsi" w:cstheme="majorHAnsi"/>
+        </w:rPr>
+      </w:pPr>
+    </w:p>
+    <w:p>
+      <w:pPr>
+        <w:tabs>
+          <w:tab w:val="left" w:pos="6996"/>
+        </w:tabs>
+        <w:rPr>
+          <w:rFonts w:asciiTheme="majorHAnsi" w:hAnsiTheme="majorHAnsi" w:cstheme="majorHAnsi"/>
+        </w:rPr>
+      </w:pPr>
+    </w:p>
+    <w:p>
+      <w:pPr>
+        <w:tabs>
+          <w:tab w:val="left" w:pos="6996"/>
+        </w:tabs>
+        <w:rPr>
+          <w:rFonts w:asciiTheme="majorHAnsi" w:hAnsiTheme="majorHAnsi" w:cstheme="majorHAnsi"/>
+        </w:rPr>
+      </w:pPr>
+    </w:p>
+    <w:p>
+      <w:pPr>
+        <w:tabs>
+          <w:tab w:val="left" w:pos="6996"/>
+        </w:tabs>
+        <w:rPr>
+          <w:rFonts w:asciiTheme="majorHAnsi" w:hAnsiTheme="majorHAnsi" w:cstheme="majorHAnsi"/>
+        </w:rPr>
+      </w:pPr>
+      <w:hyperlink r:id="rId60" w:history="1">
+        <w:r>
+          <w:rPr>
+            <w:rStyle w:val="Hyperlink"/>
+            <w:rFonts w:asciiTheme="majorHAnsi" w:hAnsiTheme="majorHAnsi" w:cstheme="majorHAnsi"/>
+          </w:rPr>
+          <w:t>https://users.cs.fiu.edu/~downeyt/webdev/relative.html</w:t>
+        </w:r>
+      </w:hyperlink>
+      <w:r>
+        <w:rPr>
+          <w:rFonts w:asciiTheme="majorHAnsi" w:hAnsiTheme="majorHAnsi" w:cstheme="majorHAnsi"/>
+        </w:rPr>
+        <w:t>:</w:t>
+      </w:r>
+    </w:p>
+    <w:p>
+      <w:pPr>
+        <w:tabs>
+          <w:tab w:val="left" w:pos="6996"/>
+        </w:tabs>
+        <w:rPr>
+          <w:rFonts w:asciiTheme="majorHAnsi" w:hAnsiTheme="majorHAnsi" w:cstheme="majorHAnsi"/>
+          <w:sz w:val="18"/>
+          <w:szCs w:val="18"/>
+        </w:rPr>
+      </w:pPr>
+      <w:r>
+        <w:rPr>
+          <w:rFonts w:asciiTheme="majorHAnsi" w:hAnsiTheme="majorHAnsi" w:cstheme="majorHAnsi"/>
+          <w:sz w:val="18"/>
+          <w:szCs w:val="18"/>
+        </w:rPr>
+        <w:t>In the second example, the JSP should be in the base directory of the webapp that contains the servlet: .../cgs4854/login.jsp. The first / in the path of the </w:t>
+      </w:r>
+      <w:r>
+        <w:rPr>
+          <w:rFonts w:asciiTheme="majorHAnsi" w:hAnsiTheme="majorHAnsi" w:cstheme="majorHAnsi"/>
+          <w:i/>
+          <w:iCs/>
+          <w:sz w:val="18"/>
+          <w:szCs w:val="18"/>
+        </w:rPr>
+        <w:t>forward</w:t>
+      </w:r>
+      <w:r>
+        <w:rPr>
+          <w:rFonts w:asciiTheme="majorHAnsi" w:hAnsiTheme="majorHAnsi" w:cstheme="majorHAnsi"/>
+          <w:sz w:val="18"/>
+          <w:szCs w:val="18"/>
+        </w:rPr>
+        <w:t> call refers to the base directory for the </w:t>
+      </w:r>
+      <w:r>
+        <w:rPr>
+          <w:rFonts w:asciiTheme="majorHAnsi" w:hAnsiTheme="majorHAnsi" w:cstheme="majorHAnsi"/>
+          <w:b/>
+          <w:bCs/>
+          <w:sz w:val="18"/>
+          <w:szCs w:val="18"/>
+        </w:rPr>
+        <w:t>webapp</w:t>
+      </w:r>
+      <w:r>
+        <w:rPr>
+          <w:rFonts w:asciiTheme="majorHAnsi" w:hAnsiTheme="majorHAnsi" w:cstheme="majorHAnsi"/>
+          <w:sz w:val="18"/>
+          <w:szCs w:val="18"/>
+        </w:rPr>
+        <w:t>.</w:t>
+      </w:r>
+    </w:p>
+    <w:p>
+      <w:pPr>
+        <w:tabs>
+          <w:tab w:val="left" w:pos="6996"/>
+        </w:tabs>
+        <w:rPr>
+          <w:rFonts w:asciiTheme="majorHAnsi" w:hAnsiTheme="majorHAnsi" w:cstheme="majorHAnsi"/>
+          <w:sz w:val="18"/>
+          <w:szCs w:val="18"/>
+        </w:rPr>
+      </w:pPr>
+      <w:r>
+        <w:rPr>
+          <w:rFonts w:asciiTheme="majorHAnsi" w:hAnsiTheme="majorHAnsi" w:cstheme="majorHAnsi"/>
+          <w:sz w:val="18"/>
+          <w:szCs w:val="18"/>
+        </w:rPr>
+        <w:t>dispatcher.forward("/login.jsp");</w:t>
+      </w:r>
+    </w:p>
+    <w:p>
+      <w:pPr>
+        <w:tabs>
+          <w:tab w:val="left" w:pos="6996"/>
+        </w:tabs>
+        <w:rPr>
+          <w:rFonts w:asciiTheme="majorHAnsi" w:hAnsiTheme="majorHAnsi" w:cstheme="majorHAnsi"/>
+          <w:sz w:val="18"/>
+          <w:szCs w:val="18"/>
+        </w:rPr>
+      </w:pPr>
+    </w:p>
+    <w:p>
+      <w:pPr>
+        <w:tabs>
+          <w:tab w:val="left" w:pos="6996"/>
+        </w:tabs>
+        <w:rPr>
+          <w:rFonts w:asciiTheme="majorHAnsi" w:hAnsiTheme="majorHAnsi" w:cstheme="majorHAnsi"/>
+          <w:sz w:val="18"/>
+          <w:szCs w:val="18"/>
+        </w:rPr>
+      </w:pPr>
+      <w:r>
+        <w:rPr>
+          <w:rFonts w:asciiTheme="majorHAnsi" w:hAnsiTheme="majorHAnsi" w:cstheme="majorHAnsi"/>
+          <w:sz w:val="18"/>
+          <w:szCs w:val="18"/>
+        </w:rPr>
+        <w:t>The &lt;jsp:include /&gt; and &lt;%@ include %&gt; directives are the exception to the above rules. For these directives the current directory is the directory where the JSP is located.</w:t>
+      </w:r>
+    </w:p>
+    <w:p>
+      <w:pPr>
+        <w:tabs>
+          <w:tab w:val="left" w:pos="6996"/>
+        </w:tabs>
+        <w:rPr>
+          <w:rFonts w:asciiTheme="majorHAnsi" w:hAnsiTheme="majorHAnsi" w:cstheme="majorHAnsi"/>
+          <w:sz w:val="18"/>
+          <w:szCs w:val="18"/>
+        </w:rPr>
+      </w:pPr>
+      <w:r>
+        <w:rPr>
+          <w:rFonts w:asciiTheme="majorHAnsi" w:hAnsiTheme="majorHAnsi" w:cstheme="majorHAnsi"/>
+          <w:sz w:val="18"/>
+          <w:szCs w:val="18"/>
+        </w:rPr>
+        <w:t>These are relative references to a file in the same directory as the JSP.</w:t>
+      </w:r>
+    </w:p>
+    <w:p>
+      <w:pPr>
+        <w:tabs>
+          <w:tab w:val="left" w:pos="6996"/>
+        </w:tabs>
+        <w:rPr>
+          <w:rFonts w:asciiTheme="majorHAnsi" w:hAnsiTheme="majorHAnsi" w:cstheme="majorHAnsi"/>
+          <w:sz w:val="18"/>
+          <w:szCs w:val="18"/>
+        </w:rPr>
+      </w:pPr>
+      <w:r>
+        <w:rPr>
+          <w:rFonts w:asciiTheme="majorHAnsi" w:hAnsiTheme="majorHAnsi" w:cstheme="majorHAnsi"/>
+          <w:sz w:val="18"/>
+          <w:szCs w:val="18"/>
+        </w:rPr>
+        <w:t>&lt;jsp:inlcude page="header.html" /&gt;</w:t>
+      </w:r>
+    </w:p>
+    <w:p>
+      <w:pPr>
+        <w:tabs>
+          <w:tab w:val="left" w:pos="6996"/>
+        </w:tabs>
+        <w:rPr>
+          <w:rFonts w:asciiTheme="majorHAnsi" w:hAnsiTheme="majorHAnsi" w:cstheme="majorHAnsi"/>
+          <w:sz w:val="18"/>
+          <w:szCs w:val="18"/>
+        </w:rPr>
+      </w:pPr>
+      <w:r>
+        <w:rPr>
+          <w:rFonts w:asciiTheme="majorHAnsi" w:hAnsiTheme="majorHAnsi" w:cstheme="majorHAnsi"/>
+          <w:sz w:val="18"/>
+          <w:szCs w:val="18"/>
+        </w:rPr>
+        <w:t>&lt;%@ inlcude file="header.html" %&gt;</w:t>
+      </w:r>
+    </w:p>
+    <w:p>
+      <w:pPr>
+        <w:tabs>
+          <w:tab w:val="left" w:pos="6996"/>
+        </w:tabs>
+        <w:rPr>
+          <w:rFonts w:asciiTheme="majorHAnsi" w:hAnsiTheme="majorHAnsi" w:cstheme="majorHAnsi"/>
+          <w:sz w:val="18"/>
+          <w:szCs w:val="18"/>
+        </w:rPr>
+      </w:pPr>
+      <w:r>
+        <w:rPr>
+          <w:rFonts w:asciiTheme="majorHAnsi" w:hAnsiTheme="majorHAnsi" w:cstheme="majorHAnsi"/>
+          <w:sz w:val="18"/>
+          <w:szCs w:val="18"/>
+        </w:rPr>
+        <w:t>The second examples also work. The header file should be located in the webapp base directory.</w:t>
+      </w:r>
+    </w:p>
+    <w:p>
+      <w:pPr>
+        <w:tabs>
+          <w:tab w:val="left" w:pos="6996"/>
+        </w:tabs>
+        <w:rPr>
+          <w:rFonts w:asciiTheme="majorHAnsi" w:hAnsiTheme="majorHAnsi" w:cstheme="majorHAnsi"/>
+          <w:sz w:val="18"/>
+          <w:szCs w:val="18"/>
+        </w:rPr>
+      </w:pPr>
+      <w:r>
+        <w:rPr>
+          <w:rFonts w:asciiTheme="majorHAnsi" w:hAnsiTheme="majorHAnsi" w:cstheme="majorHAnsi"/>
+          <w:sz w:val="18"/>
+          <w:szCs w:val="18"/>
+        </w:rPr>
+        <w:t>&lt;jsp:include page="/header.html" /&gt;</w:t>
+      </w:r>
+    </w:p>
+    <w:p>
+      <w:pPr>
+        <w:tabs>
+          <w:tab w:val="left" w:pos="6996"/>
+        </w:tabs>
+        <w:rPr>
+          <w:rFonts w:asciiTheme="majorHAnsi" w:hAnsiTheme="majorHAnsi" w:cstheme="majorHAnsi"/>
+          <w:sz w:val="18"/>
+          <w:szCs w:val="18"/>
+        </w:rPr>
+      </w:pPr>
+      <w:r>
+        <w:rPr>
+          <w:rFonts w:asciiTheme="majorHAnsi" w:hAnsiTheme="majorHAnsi" w:cstheme="majorHAnsi"/>
+          <w:sz w:val="18"/>
+          <w:szCs w:val="18"/>
+        </w:rPr>
+        <w:lastRenderedPageBreak/>
+        <w:t>&lt;%@ inlcude file="/header.html" %&gt;</w:t>
+      </w:r>
+    </w:p>
+    <w:p>
+      <w:pPr>
+        <w:tabs>
+          <w:tab w:val="left" w:pos="6996"/>
+        </w:tabs>
+        <w:rPr>
+          <w:rFonts w:asciiTheme="majorHAnsi" w:hAnsiTheme="majorHAnsi" w:cstheme="majorHAnsi"/>
+          <w:sz w:val="18"/>
+          <w:szCs w:val="18"/>
+        </w:rPr>
+      </w:pPr>
+      <w:r>
+        <w:rPr>
+          <w:rFonts w:ascii="Helvetica" w:hAnsi="Helvetica" w:cs="Helvetica"/>
+          <w:color w:val="333333"/>
+          <w:sz w:val="21"/>
+          <w:szCs w:val="21"/>
+          <w:shd w:val="clear" w:color="auto" w:fill="FFFFFF"/>
+        </w:rPr>
+        <w:t>The </w:t>
+      </w:r>
+      <w:r>
+        <w:rPr>
+          <w:rStyle w:val="Strong"/>
+          <w:rFonts w:ascii="Courier New" w:hAnsi="Courier New" w:cs="Courier New"/>
+          <w:color w:val="800000"/>
+          <w:sz w:val="20"/>
+          <w:szCs w:val="20"/>
+          <w:shd w:val="clear" w:color="auto" w:fill="FFFFFF"/>
+        </w:rPr>
+        <w:t>&lt;jsp:include&gt;</w:t>
+      </w:r>
+      <w:r>
+        <w:rPr>
+          <w:rFonts w:ascii="Helvetica" w:hAnsi="Helvetica" w:cs="Helvetica"/>
+          <w:color w:val="333333"/>
+          <w:sz w:val="21"/>
+          <w:szCs w:val="21"/>
+          <w:shd w:val="clear" w:color="auto" w:fill="FFFFFF"/>
+        </w:rPr>
+        <w:t> standard action is used to include resource into the current JSP page at request time. The included resource can be static (HTMP page) or dynamic (JSP page or servlet) and must be relative to the including JSP page. For example:</w:t>
+      </w:r>
+    </w:p>
+    <w:p>
+      <w:pPr>
+        <w:tabs>
+          <w:tab w:val="left" w:pos="6996"/>
+        </w:tabs>
+        <w:rPr>
+          <w:rFonts w:asciiTheme="majorHAnsi" w:hAnsiTheme="majorHAnsi" w:cstheme="majorHAnsi"/>
+        </w:rPr>
+      </w:pPr>
+    </w:p>
+    <w:p>
+      <w:pPr>
+        <w:pStyle w:val="NormalWeb"/>
+        <w:shd w:val="clear" w:color="auto" w:fill="FFFFFF"/>
+        <w:spacing w:before="0" w:beforeAutospacing="0" w:after="0"/>
+        <w:textAlignment w:val="baseline"/>
+        <w:rPr>
+          <w:rFonts w:ascii="inherit" w:hAnsi="inherit" w:cs="Arial"/>
+          <w:color w:val="242729"/>
+          <w:sz w:val="23"/>
+          <w:szCs w:val="23"/>
+        </w:rPr>
+      </w:pPr>
+      <w:r>
+        <w:rPr>
+          <w:rFonts w:ascii="inherit" w:hAnsi="inherit" w:cs="Arial"/>
+          <w:color w:val="242729"/>
+          <w:sz w:val="23"/>
+          <w:szCs w:val="23"/>
+        </w:rPr>
+        <w:t>The </w:t>
+      </w:r>
+      <w:r>
+        <w:rPr>
+          <w:rStyle w:val="HTMLCode"/>
+          <w:rFonts w:ascii="Consolas" w:hAnsi="Consolas"/>
+          <w:color w:val="242729"/>
+          <w:bdr w:val="none" w:sz="0" w:space="0" w:color="auto" w:frame="1"/>
+        </w:rPr>
+        <w:t>pageContext</w:t>
+      </w:r>
+      <w:r>
+        <w:rPr>
+          <w:rFonts w:ascii="inherit" w:hAnsi="inherit" w:cs="Arial"/>
+          <w:color w:val="242729"/>
+          <w:sz w:val="23"/>
+          <w:szCs w:val="23"/>
+        </w:rPr>
+        <w:t> is an implicit object available in JSPs. </w:t>
+      </w:r>
+      <w:hyperlink r:id="rId61" w:history="1">
+        <w:r>
+          <w:rPr>
+            <w:rStyle w:val="Hyperlink"/>
+            <w:rFonts w:ascii="inherit" w:hAnsi="inherit" w:cs="Arial"/>
+            <w:sz w:val="23"/>
+            <w:szCs w:val="23"/>
+            <w:bdr w:val="none" w:sz="0" w:space="0" w:color="auto" w:frame="1"/>
+          </w:rPr>
+          <w:t>The EL documentation</w:t>
+        </w:r>
+      </w:hyperlink>
+      <w:r>
+        <w:rPr>
+          <w:rFonts w:ascii="inherit" w:hAnsi="inherit" w:cs="Arial"/>
+          <w:color w:val="242729"/>
+          <w:sz w:val="23"/>
+          <w:szCs w:val="23"/>
+        </w:rPr>
+        <w:t> says</w:t>
+      </w:r>
+    </w:p>
+    <w:p>
+      <w:pPr>
+        <w:pStyle w:val="NormalWeb"/>
+        <w:shd w:val="clear" w:color="auto" w:fill="FFFFFF"/>
+        <w:spacing w:before="0" w:beforeAutospacing="0" w:after="0" w:afterAutospacing="0"/>
+        <w:textAlignment w:val="baseline"/>
+        <w:rPr>
+          <w:rFonts w:ascii="inherit" w:hAnsi="inherit" w:cs="Arial"/>
+          <w:color w:val="242729"/>
+          <w:sz w:val="23"/>
+          <w:szCs w:val="23"/>
+        </w:rPr>
+      </w:pPr>
+      <w:r>
+        <w:rPr>
+          <w:rFonts w:ascii="inherit" w:hAnsi="inherit" w:cs="Arial"/>
+          <w:color w:val="242729"/>
+          <w:sz w:val="23"/>
+          <w:szCs w:val="23"/>
+        </w:rPr>
+        <w:t>The context for the JSP page. Provides access to various objects including:</w:t>
+      </w:r>
+      <w:r>
+        <w:rPr>
+          <w:rFonts w:ascii="inherit" w:hAnsi="inherit" w:cs="Arial"/>
+          <w:color w:val="242729"/>
+          <w:sz w:val="23"/>
+          <w:szCs w:val="23"/>
+        </w:rPr>
+        <w:br/>
+        <w:t>servletContext: ...</w:t>
+      </w:r>
+      <w:r>
+        <w:rPr>
+          <w:rFonts w:ascii="inherit" w:hAnsi="inherit" w:cs="Arial"/>
+          <w:color w:val="242729"/>
+          <w:sz w:val="23"/>
+          <w:szCs w:val="23"/>
+        </w:rPr>
+        <w:br/>
+        <w:t>session: ...</w:t>
+      </w:r>
+      <w:r>
+        <w:rPr>
+          <w:rFonts w:ascii="inherit" w:hAnsi="inherit" w:cs="Arial"/>
+          <w:color w:val="242729"/>
+          <w:sz w:val="23"/>
+          <w:szCs w:val="23"/>
+        </w:rPr>
+        <w:br/>
+        <w:t>request: ...</w:t>
+      </w:r>
+      <w:r>
+        <w:rPr>
+          <w:rFonts w:ascii="inherit" w:hAnsi="inherit" w:cs="Arial"/>
+          <w:color w:val="242729"/>
+          <w:sz w:val="23"/>
+          <w:szCs w:val="23"/>
+        </w:rPr>
+        <w:br/>
+        <w:t>response: ...</w:t>
+      </w:r>
+    </w:p>
+    <w:p>
+      <w:pPr>
+        <w:pStyle w:val="NormalWeb"/>
+        <w:shd w:val="clear" w:color="auto" w:fill="FFFFFF"/>
+        <w:spacing w:before="0" w:beforeAutospacing="0" w:after="0"/>
+        <w:textAlignment w:val="baseline"/>
+        <w:rPr>
+          <w:rFonts w:ascii="inherit" w:hAnsi="inherit" w:cs="Arial"/>
+          <w:color w:val="242729"/>
+          <w:sz w:val="23"/>
+          <w:szCs w:val="23"/>
+          <w:highlight w:val="yellow"/>
+        </w:rPr>
+      </w:pPr>
+      <w:r>
+        <w:rPr>
+          <w:rFonts w:ascii="inherit" w:hAnsi="inherit" w:cs="Arial"/>
+          <w:color w:val="242729"/>
+          <w:sz w:val="23"/>
+          <w:szCs w:val="23"/>
+        </w:rPr>
+        <w:t>Thus this expression will get the current </w:t>
+      </w:r>
+      <w:r>
+        <w:rPr>
+          <w:rStyle w:val="HTMLCode"/>
+          <w:rFonts w:ascii="Consolas" w:hAnsi="Consolas"/>
+          <w:color w:val="242729"/>
+          <w:bdr w:val="none" w:sz="0" w:space="0" w:color="auto" w:frame="1"/>
+        </w:rPr>
+        <w:t>HttpServletRequest</w:t>
+      </w:r>
+      <w:r>
+        <w:rPr>
+          <w:rFonts w:ascii="inherit" w:hAnsi="inherit" w:cs="Arial"/>
+          <w:color w:val="242729"/>
+          <w:sz w:val="23"/>
+          <w:szCs w:val="23"/>
+        </w:rPr>
+        <w:t> object and get the </w:t>
+      </w:r>
+      <w:hyperlink r:id="rId62" w:anchor="getContextPath%28%29" w:history="1">
+        <w:r>
+          <w:rPr>
+            <w:rStyle w:val="Hyperlink"/>
+            <w:rFonts w:ascii="inherit" w:hAnsi="inherit" w:cs="Arial"/>
+            <w:sz w:val="23"/>
+            <w:szCs w:val="23"/>
+            <w:bdr w:val="none" w:sz="0" w:space="0" w:color="auto" w:frame="1"/>
+          </w:rPr>
+          <w:t>context path</w:t>
+        </w:r>
+      </w:hyperlink>
+      <w:r>
+        <w:rPr>
+          <w:rFonts w:ascii="inherit" w:hAnsi="inherit" w:cs="Arial"/>
+          <w:color w:val="242729"/>
+          <w:sz w:val="23"/>
+          <w:szCs w:val="23"/>
+        </w:rPr>
+        <w:t> for the current request and append </w:t>
+      </w:r>
+      <w:r>
+        <w:rPr>
+          <w:rStyle w:val="HTMLCode"/>
+          <w:rFonts w:ascii="Consolas" w:hAnsi="Consolas"/>
+          <w:color w:val="242729"/>
+          <w:bdr w:val="none" w:sz="0" w:space="0" w:color="auto" w:frame="1"/>
+        </w:rPr>
+        <w:t>/JSPAddress.jsp</w:t>
+      </w:r>
+      <w:r>
+        <w:rPr>
+          <w:rFonts w:ascii="inherit" w:hAnsi="inherit" w:cs="Arial"/>
+          <w:color w:val="242729"/>
+          <w:sz w:val="23"/>
+          <w:szCs w:val="23"/>
+        </w:rPr>
+        <w:t xml:space="preserve"> to it to create a link (that will work </w:t>
+      </w:r>
+      <w:r>
+        <w:rPr>
+          <w:rFonts w:ascii="inherit" w:hAnsi="inherit" w:cs="Arial"/>
+          <w:color w:val="242729"/>
+          <w:sz w:val="23"/>
+          <w:szCs w:val="23"/>
+          <w:highlight w:val="yellow"/>
+        </w:rPr>
+        <w:t>even if the context-path this resource is accessed at changes).</w:t>
+      </w:r>
+    </w:p>
+    <w:p>
+      <w:pPr>
+        <w:pStyle w:val="NormalWeb"/>
+        <w:shd w:val="clear" w:color="auto" w:fill="FFFFFF"/>
+        <w:spacing w:before="0" w:beforeAutospacing="0"/>
+        <w:textAlignment w:val="baseline"/>
+        <w:rPr>
+          <w:rFonts w:ascii="inherit" w:hAnsi="inherit" w:cs="Arial"/>
+          <w:color w:val="242729"/>
+          <w:sz w:val="23"/>
+          <w:szCs w:val="23"/>
+        </w:rPr>
+      </w:pPr>
+      <w:r>
+        <w:rPr>
+          <w:rFonts w:ascii="inherit" w:hAnsi="inherit" w:cs="Arial"/>
+          <w:color w:val="242729"/>
+          <w:sz w:val="23"/>
+          <w:szCs w:val="23"/>
+          <w:highlight w:val="yellow"/>
+        </w:rPr>
+        <w:t>The primary purpose of this expression would be to keep your links 'relative' to the application context and insulate them from changes to the application path.</w:t>
+      </w:r>
+    </w:p>
+    <w:p>
+      <w:pPr>
+        <w:shd w:val="clear" w:color="auto" w:fill="FFFFFF"/>
+        <w:textAlignment w:val="baseline"/>
+        <w:rPr>
+          <w:rFonts w:ascii="Arial" w:hAnsi="Arial" w:cs="Arial"/>
+          <w:color w:val="242729"/>
+          <w:sz w:val="23"/>
+          <w:szCs w:val="23"/>
+        </w:rPr>
+      </w:pPr>
+      <w:r>
+        <w:rPr>
+          <w:rFonts w:ascii="Arial" w:hAnsi="Arial" w:cs="Arial"/>
+          <w:color w:val="242729"/>
+          <w:sz w:val="23"/>
+          <w:szCs w:val="23"/>
+        </w:rPr>
+        <w:pict w14:anchorId="12428D60">
+          <v:rect id="_x0000_i1062" style="width:0;height:.75pt" o:hralign="center" o:hrstd="t" o:hr="t" fillcolor="#a0a0a0" stroked="f"/>
+        </w:pict>
+      </w:r>
+    </w:p>
+    <w:p>
+      <w:pPr>
+        <w:pStyle w:val="NormalWeb"/>
+        <w:shd w:val="clear" w:color="auto" w:fill="FFFFFF"/>
+        <w:spacing w:before="0" w:beforeAutospacing="0" w:after="0"/>
+        <w:textAlignment w:val="baseline"/>
+        <w:rPr>
+          <w:rFonts w:ascii="inherit" w:hAnsi="inherit" w:cs="Arial"/>
+          <w:color w:val="242729"/>
+          <w:sz w:val="23"/>
+          <w:szCs w:val="23"/>
+        </w:rPr>
+      </w:pPr>
+      <w:r>
+        <w:rPr>
+          <w:rFonts w:ascii="inherit" w:hAnsi="inherit" w:cs="Arial"/>
+          <w:color w:val="242729"/>
+          <w:sz w:val="23"/>
+          <w:szCs w:val="23"/>
+        </w:rPr>
+        <w:t>For example, if your JSP (named </w:t>
+      </w:r>
+      <w:r>
+        <w:rPr>
+          <w:rStyle w:val="HTMLCode"/>
+          <w:rFonts w:ascii="Consolas" w:hAnsi="Consolas"/>
+          <w:color w:val="242729"/>
+          <w:bdr w:val="none" w:sz="0" w:space="0" w:color="auto" w:frame="1"/>
+        </w:rPr>
+        <w:t>thisJSP.jsp</w:t>
+      </w:r>
+      <w:r>
+        <w:rPr>
+          <w:rFonts w:ascii="inherit" w:hAnsi="inherit" w:cs="Arial"/>
+          <w:color w:val="242729"/>
+          <w:sz w:val="23"/>
+          <w:szCs w:val="23"/>
+        </w:rPr>
+        <w:t>) is accessed at </w:t>
+      </w:r>
+      <w:r>
+        <w:rPr>
+          <w:rStyle w:val="HTMLCode"/>
+          <w:rFonts w:ascii="Consolas" w:hAnsi="Consolas"/>
+          <w:color w:val="242729"/>
+          <w:bdr w:val="none" w:sz="0" w:space="0" w:color="auto" w:frame="1"/>
+        </w:rPr>
+        <w:t>http://myhost.com/myWebApp/thisJSP.jsp</w:t>
+      </w:r>
+      <w:r>
+        <w:rPr>
+          <w:rFonts w:ascii="inherit" w:hAnsi="inherit" w:cs="Arial"/>
+          <w:color w:val="242729"/>
+          <w:sz w:val="23"/>
+          <w:szCs w:val="23"/>
+        </w:rPr>
+        <w:t>, thecontext path will be </w:t>
+      </w:r>
+      <w:r>
+        <w:rPr>
+          <w:rStyle w:val="HTMLCode"/>
+          <w:rFonts w:ascii="Consolas" w:hAnsi="Consolas"/>
+          <w:color w:val="242729"/>
+          <w:bdr w:val="none" w:sz="0" w:space="0" w:color="auto" w:frame="1"/>
+        </w:rPr>
+        <w:t>myWebApp</w:t>
+      </w:r>
+      <w:r>
+        <w:rPr>
+          <w:rFonts w:ascii="inherit" w:hAnsi="inherit" w:cs="Arial"/>
+          <w:color w:val="242729"/>
+          <w:sz w:val="23"/>
+          <w:szCs w:val="23"/>
+        </w:rPr>
+        <w:t>. Thus, the link href generated will be </w:t>
+      </w:r>
+      <w:r>
+        <w:rPr>
+          <w:rStyle w:val="HTMLCode"/>
+          <w:rFonts w:ascii="Consolas" w:hAnsi="Consolas"/>
+          <w:color w:val="242729"/>
+          <w:bdr w:val="none" w:sz="0" w:space="0" w:color="auto" w:frame="1"/>
+        </w:rPr>
+        <w:t>/myWebApp/JSPAddress.jsp</w:t>
+      </w:r>
+      <w:r>
+        <w:rPr>
+          <w:rFonts w:ascii="inherit" w:hAnsi="inherit" w:cs="Arial"/>
+          <w:color w:val="242729"/>
+          <w:sz w:val="23"/>
+          <w:szCs w:val="23"/>
+        </w:rPr>
+        <w:t>.</w:t>
+      </w:r>
+    </w:p>
+    <w:p>
+      <w:pPr>
+        <w:pStyle w:val="NormalWeb"/>
+        <w:shd w:val="clear" w:color="auto" w:fill="FFFFFF"/>
+        <w:spacing w:before="0" w:beforeAutospacing="0" w:after="0" w:afterAutospacing="0"/>
+        <w:textAlignment w:val="baseline"/>
+        <w:rPr>
+          <w:rFonts w:ascii="inherit" w:hAnsi="inherit" w:cs="Arial"/>
+          <w:color w:val="242729"/>
+          <w:sz w:val="23"/>
+          <w:szCs w:val="23"/>
+        </w:rPr>
+      </w:pPr>
+      <w:r>
+        <w:rPr>
+          <w:rFonts w:ascii="inherit" w:hAnsi="inherit" w:cs="Arial"/>
+          <w:color w:val="242729"/>
+          <w:sz w:val="23"/>
+          <w:szCs w:val="23"/>
+        </w:rPr>
+        <w:t>If someday, you decide to deploy the JSP on another server with the context-path of </w:t>
+      </w:r>
+      <w:r>
+        <w:rPr>
+          <w:rStyle w:val="HTMLCode"/>
+          <w:rFonts w:ascii="Consolas" w:hAnsi="Consolas"/>
+          <w:color w:val="242729"/>
+          <w:bdr w:val="none" w:sz="0" w:space="0" w:color="auto" w:frame="1"/>
+        </w:rPr>
+        <w:t>corpWebApp</w:t>
+      </w:r>
+      <w:r>
+        <w:rPr>
+          <w:rFonts w:ascii="inherit" w:hAnsi="inherit" w:cs="Arial"/>
+          <w:color w:val="242729"/>
+          <w:sz w:val="23"/>
+          <w:szCs w:val="23"/>
+        </w:rPr>
+        <w:t>, the href generated for the link will automatically change to </w:t>
+      </w:r>
+      <w:r>
+        <w:rPr>
+          <w:rStyle w:val="HTMLCode"/>
+          <w:rFonts w:ascii="Consolas" w:hAnsi="Consolas"/>
+          <w:color w:val="242729"/>
+          <w:bdr w:val="none" w:sz="0" w:space="0" w:color="auto" w:frame="1"/>
+        </w:rPr>
+        <w:t>/corpWebApp/JSPAddress.jsp</w:t>
+      </w:r>
+      <w:r>
+        <w:rPr>
+          <w:rFonts w:ascii="inherit" w:hAnsi="inherit" w:cs="Arial"/>
+          <w:color w:val="242729"/>
+          <w:sz w:val="23"/>
+          <w:szCs w:val="23"/>
+        </w:rPr>
+        <w:t> without any work on your part.</w:t>
+      </w:r>
+    </w:p>
+    <w:p>
+      <w:pPr>
+        <w:shd w:val="clear" w:color="auto" w:fill="FFFFFF"/>
+        <w:textAlignment w:val="baseline"/>
+        <w:rPr>
+          <w:rFonts w:ascii="inherit" w:hAnsi="inherit" w:cs="Arial"/>
+          <w:color w:val="242729"/>
+          <w:sz w:val="20"/>
+          <w:szCs w:val="20"/>
+        </w:rPr>
+      </w:pPr>
+      <w:hyperlink r:id="rId63" w:tooltip="Short permalink to this answer" w:history="1">
+        <w:r>
+          <w:rPr>
+            <w:rStyle w:val="Hyperlink"/>
+            <w:rFonts w:ascii="inherit" w:hAnsi="inherit" w:cs="Arial"/>
+            <w:sz w:val="20"/>
+            <w:szCs w:val="20"/>
+            <w:bdr w:val="none" w:sz="0" w:space="0" w:color="auto" w:frame="1"/>
+          </w:rPr>
+          <w:t>Share</w:t>
+        </w:r>
+      </w:hyperlink>
+    </w:p>
+    <w:p>
+      <w:pPr>
+        <w:shd w:val="clear" w:color="auto" w:fill="FFFFFF"/>
+        <w:textAlignment w:val="baseline"/>
+        <w:rPr>
+          <w:rFonts w:ascii="inherit" w:hAnsi="inherit" w:cs="Arial"/>
+          <w:color w:val="242729"/>
+          <w:sz w:val="20"/>
+          <w:szCs w:val="20"/>
+        </w:rPr>
+      </w:pPr>
+      <w:r>
+        <w:rPr>
+          <w:rFonts w:ascii="inherit" w:hAnsi="inherit" w:cs="Arial"/>
+          <w:color w:val="242729"/>
+          <w:sz w:val="20"/>
+          <w:szCs w:val="20"/>
+        </w:rPr>
+        <w:t>Follow</w:t>
+      </w:r>
+    </w:p>
+    <w:p>
+      <w:pPr>
+        <w:tabs>
+          <w:tab w:val="left" w:pos="6996"/>
+        </w:tabs>
+        <w:rPr>
+          <w:rFonts w:asciiTheme="majorHAnsi" w:hAnsiTheme="majorHAnsi" w:cstheme="majorHAnsi"/>
+        </w:rPr>
+      </w:pPr>
+    </w:p>
+    <w:p>
+      <w:pPr>
+        <w:tabs>
+          <w:tab w:val="left" w:pos="6996"/>
+        </w:tabs>
+        <w:rPr>
+          <w:rFonts w:asciiTheme="majorHAnsi" w:hAnsiTheme="majorHAnsi" w:cstheme="majorHAnsi"/>
+        </w:rPr>
+      </w:pPr>
+    </w:p>
+    <w:p>
+      <w:pPr>
+        <w:tabs>
+          <w:tab w:val="left" w:pos="6996"/>
+        </w:tabs>
+        <w:rPr>
+          <w:rFonts w:asciiTheme="majorHAnsi" w:hAnsiTheme="majorHAnsi" w:cstheme="majorHAnsi"/>
+        </w:rPr>
+      </w:pPr>
+    </w:p>
+    <w:p>
+      <w:pPr>
+        <w:tabs>
+          <w:tab w:val="left" w:pos="6996"/>
+        </w:tabs>
+        <w:rPr>
+          <w:rFonts w:asciiTheme="majorHAnsi" w:hAnsiTheme="majorHAnsi" w:cstheme="majorHAnsi"/>
+        </w:rPr>
+      </w:pPr>
+    </w:p>
+    <w:p>
+      <w:pPr>
+        <w:tabs>
+          <w:tab w:val="left" w:pos="6996"/>
+        </w:tabs>
+        <w:rPr>
+          <w:rFonts w:asciiTheme="majorHAnsi" w:hAnsiTheme="majorHAnsi" w:cstheme="majorHAnsi"/>
+        </w:rPr>
+      </w:pPr>
+    </w:p>
+    <w:p>
+      <w:pPr>
+        <w:tabs>
+          <w:tab w:val="left" w:pos="6996"/>
+        </w:tabs>
+        <w:rPr>
+          <w:rFonts w:asciiTheme="majorHAnsi" w:hAnsiTheme="majorHAnsi" w:cstheme="majorHAnsi"/>
+        </w:rPr>
+      </w:pPr>
+      <w:r>
+        <w:rPr>
+          <w:rFonts w:asciiTheme="majorHAnsi" w:hAnsiTheme="majorHAnsi" w:cstheme="majorHAnsi"/>
+        </w:rPr>
+        <w:t>Tues 5/4 6-</w:t>
+      </w:r>
+    </w:p>
+    <w:p>
+      <w:pPr>
+        <w:tabs>
+          <w:tab w:val="left" w:pos="6996"/>
+        </w:tabs>
+        <w:rPr>
+          <w:rFonts w:asciiTheme="majorHAnsi" w:hAnsiTheme="majorHAnsi" w:cstheme="majorHAnsi"/>
+        </w:rPr>
+      </w:pPr>
+      <w:r>
+        <w:rPr>
+          <w:rFonts w:asciiTheme="majorHAnsi" w:hAnsiTheme="majorHAnsi" w:cstheme="majorHAnsi"/>
+        </w:rPr>
+        <w:t>Reviewing Leannes code, some problems getting the qu plugin to work, cloning it…</w:t>
+      </w:r>
     </w:p>
     <w:sectPr>
       <w:pgSz w:w="12240" w:h="15840"/>
@@ -15542,6 +17058,345 @@
 <file path=word/numbering.xml><?xml version="1.0" encoding="utf-8"?>
 <w:numbering xmlns:wpc="http://schemas.microsoft.com/office/word/2010/wordprocessingCanvas" xmlns:cx="http://schemas.microsoft.com/office/drawing/2014/chartex" xmlns:cx1="http://schemas.microsoft.com/office/drawing/2015/9/8/chartex" xmlns:cx2="http://schemas.microsoft.com/office/drawing/2015/10/21/chartex" xmlns:cx3="http://schemas.microsoft.com/office/drawing/2016/5/9/chartex" xmlns:cx4="http://schemas.microsoft.com/office/drawing/2016/5/10/chartex" xmlns:cx5="http://schemas.microsoft.com/office/drawing/2016/5/11/chartex" xmlns:cx6="http://schemas.microsoft.com/office/drawing/2016/5/12/chartex" xmlns:cx7="http://schemas.microsoft.com/office/drawing/2016/5/13/chartex" xmlns:cx8="http://schemas.microsoft.com/office/drawing/2016/5/14/chartex" xmlns:mc="http://schemas.openxmlformats.org/markup-compatibility/2006" xmlns:aink="http://schemas.microsoft.com/office/drawing/2016/ink" xmlns:am3d="http://schemas.microsoft.com/office/drawing/2017/model3d" xmlns:o="urn:schemas-microsoft-com:office:office" xmlns:r="http://schemas.openxmlformats.org/officeDocument/2006/relationships" xmlns:m="http://schemas.openxmlformats.org/officeDocument/2006/math" xmlns:v="urn:schemas-microsoft-com:vml" xmlns:wp14="http://schemas.microsoft.com/office/word/2010/wordprocessingDrawing" xmlns:wp="http://schemas.openxmlformats.org/drawingml/2006/wordprocessingDrawing" xmlns:w10="urn:schemas-microsoft-com:office:word" xmlns:w="http://schemas.openxmlformats.org/wordprocessingml/2006/main" xmlns:w14="http://schemas.microsoft.com/office/word/2010/wordml" xmlns:w15="http://schemas.microsoft.com/office/word/2012/wordml" xmlns:w16cex="http://schemas.microsoft.com/office/word/2018/wordml/cex" xmlns:w16cid="http://schemas.microsoft.com/office/word/2016/wordml/cid" xmlns:w16="http://schemas.microsoft.com/office/word/2018/wordml" xmlns:w16sdtdh="http://schemas.microsoft.com/office/word/2020/wordml/sdtdatahash" xmlns:w16se="http://schemas.microsoft.com/office/word/2015/wordml/symex" xmlns:wpg="http://schemas.microsoft.com/office/word/2010/wordprocessingGroup" xmlns:wpi="http://schemas.microsoft.com/office/word/2010/wordprocessingInk" xmlns:wne="http://schemas.microsoft.com/office/word/2006/wordml" xmlns:wps="http://schemas.microsoft.com/office/word/2010/wordprocessingShape" mc:Ignorable="w14 w15 w16se w16cid w16 w16cex w16sdtdh wp14">
   <w:abstractNum w:abstractNumId="0" w15:restartNumberingAfterBreak="0">
+    <w:nsid w:val="0E3E0EBD"/>
+    <w:multiLevelType w:val="hybridMultilevel"/>
+    <w:tmpl w:val="288CFCD2"/>
+    <w:lvl w:ilvl="0" w:tplc="04090001">
+      <w:start w:val="1"/>
+      <w:numFmt w:val="bullet"/>
+      <w:lvlText w:val=""/>
+      <w:lvlJc w:val="left"/>
+      <w:pPr>
+        <w:ind w:left="720" w:hanging="360"/>
+      </w:pPr>
+      <w:rPr>
+        <w:rFonts w:ascii="Symbol" w:hAnsi="Symbol" w:hint="default"/>
+      </w:rPr>
+    </w:lvl>
+    <w:lvl w:ilvl="1" w:tplc="04090003">
+      <w:start w:val="1"/>
+      <w:numFmt w:val="bullet"/>
+      <w:lvlText w:val="o"/>
+      <w:lvlJc w:val="left"/>
+      <w:pPr>
+        <w:ind w:left="1440" w:hanging="360"/>
+      </w:pPr>
+      <w:rPr>
+        <w:rFonts w:ascii="Courier New" w:hAnsi="Courier New" w:cs="Courier New" w:hint="default"/>
+      </w:rPr>
+    </w:lvl>
+    <w:lvl w:ilvl="2" w:tplc="04090005">
+      <w:start w:val="1"/>
+      <w:numFmt w:val="bullet"/>
+      <w:lvlText w:val=""/>
+      <w:lvlJc w:val="left"/>
+      <w:pPr>
+        <w:ind w:left="2160" w:hanging="360"/>
+      </w:pPr>
+      <w:rPr>
+        <w:rFonts w:ascii="Wingdings" w:hAnsi="Wingdings" w:hint="default"/>
+      </w:rPr>
+    </w:lvl>
+    <w:lvl w:ilvl="3" w:tplc="04090001" w:tentative="1">
+      <w:start w:val="1"/>
+      <w:numFmt w:val="bullet"/>
+      <w:lvlText w:val=""/>
+      <w:lvlJc w:val="left"/>
+      <w:pPr>
+        <w:ind w:left="2880" w:hanging="360"/>
+      </w:pPr>
+      <w:rPr>
+        <w:rFonts w:ascii="Symbol" w:hAnsi="Symbol" w:hint="default"/>
+      </w:rPr>
+    </w:lvl>
+    <w:lvl w:ilvl="4" w:tplc="04090003" w:tentative="1">
+      <w:start w:val="1"/>
+      <w:numFmt w:val="bullet"/>
+      <w:lvlText w:val="o"/>
+      <w:lvlJc w:val="left"/>
+      <w:pPr>
+        <w:ind w:left="3600" w:hanging="360"/>
+      </w:pPr>
+      <w:rPr>
+        <w:rFonts w:ascii="Courier New" w:hAnsi="Courier New" w:cs="Courier New" w:hint="default"/>
+      </w:rPr>
+    </w:lvl>
+    <w:lvl w:ilvl="5" w:tplc="04090005" w:tentative="1">
+      <w:start w:val="1"/>
+      <w:numFmt w:val="bullet"/>
+      <w:lvlText w:val=""/>
+      <w:lvlJc w:val="left"/>
+      <w:pPr>
+        <w:ind w:left="4320" w:hanging="360"/>
+      </w:pPr>
+      <w:rPr>
+        <w:rFonts w:ascii="Wingdings" w:hAnsi="Wingdings" w:hint="default"/>
+      </w:rPr>
+    </w:lvl>
+    <w:lvl w:ilvl="6" w:tplc="04090001" w:tentative="1">
+      <w:start w:val="1"/>
+      <w:numFmt w:val="bullet"/>
+      <w:lvlText w:val=""/>
+      <w:lvlJc w:val="left"/>
+      <w:pPr>
+        <w:ind w:left="5040" w:hanging="360"/>
+      </w:pPr>
+      <w:rPr>
+        <w:rFonts w:ascii="Symbol" w:hAnsi="Symbol" w:hint="default"/>
+      </w:rPr>
+    </w:lvl>
+    <w:lvl w:ilvl="7" w:tplc="04090003" w:tentative="1">
+      <w:start w:val="1"/>
+      <w:numFmt w:val="bullet"/>
+      <w:lvlText w:val="o"/>
+      <w:lvlJc w:val="left"/>
+      <w:pPr>
+        <w:ind w:left="5760" w:hanging="360"/>
+      </w:pPr>
+      <w:rPr>
+        <w:rFonts w:ascii="Courier New" w:hAnsi="Courier New" w:cs="Courier New" w:hint="default"/>
+      </w:rPr>
+    </w:lvl>
+    <w:lvl w:ilvl="8" w:tplc="04090005" w:tentative="1">
+      <w:start w:val="1"/>
+      <w:numFmt w:val="bullet"/>
+      <w:lvlText w:val=""/>
+      <w:lvlJc w:val="left"/>
+      <w:pPr>
+        <w:ind w:left="6480" w:hanging="360"/>
+      </w:pPr>
+      <w:rPr>
+        <w:rFonts w:ascii="Wingdings" w:hAnsi="Wingdings" w:hint="default"/>
+      </w:rPr>
+    </w:lvl>
+  </w:abstractNum>
+  <w:abstractNum w:abstractNumId="1" w15:restartNumberingAfterBreak="0">
+    <w:nsid w:val="14455F77"/>
+    <w:multiLevelType w:val="hybridMultilevel"/>
+    <w:tmpl w:val="3698CD56"/>
+    <w:lvl w:ilvl="0" w:tplc="04090001">
+      <w:start w:val="1"/>
+      <w:numFmt w:val="bullet"/>
+      <w:lvlText w:val=""/>
+      <w:lvlJc w:val="left"/>
+      <w:pPr>
+        <w:ind w:left="720" w:hanging="360"/>
+      </w:pPr>
+      <w:rPr>
+        <w:rFonts w:ascii="Symbol" w:hAnsi="Symbol" w:hint="default"/>
+      </w:rPr>
+    </w:lvl>
+    <w:lvl w:ilvl="1" w:tplc="04090003" w:tentative="1">
+      <w:start w:val="1"/>
+      <w:numFmt w:val="bullet"/>
+      <w:lvlText w:val="o"/>
+      <w:lvlJc w:val="left"/>
+      <w:pPr>
+        <w:ind w:left="1440" w:hanging="360"/>
+      </w:pPr>
+      <w:rPr>
+        <w:rFonts w:ascii="Courier New" w:hAnsi="Courier New" w:cs="Courier New" w:hint="default"/>
+      </w:rPr>
+    </w:lvl>
+    <w:lvl w:ilvl="2" w:tplc="04090005" w:tentative="1">
+      <w:start w:val="1"/>
+      <w:numFmt w:val="bullet"/>
+      <w:lvlText w:val=""/>
+      <w:lvlJc w:val="left"/>
+      <w:pPr>
+        <w:ind w:left="2160" w:hanging="360"/>
+      </w:pPr>
+      <w:rPr>
+        <w:rFonts w:ascii="Wingdings" w:hAnsi="Wingdings" w:hint="default"/>
+      </w:rPr>
+    </w:lvl>
+    <w:lvl w:ilvl="3" w:tplc="04090001" w:tentative="1">
+      <w:start w:val="1"/>
+      <w:numFmt w:val="bullet"/>
+      <w:lvlText w:val=""/>
+      <w:lvlJc w:val="left"/>
+      <w:pPr>
+        <w:ind w:left="2880" w:hanging="360"/>
+      </w:pPr>
+      <w:rPr>
+        <w:rFonts w:ascii="Symbol" w:hAnsi="Symbol" w:hint="default"/>
+      </w:rPr>
+    </w:lvl>
+    <w:lvl w:ilvl="4" w:tplc="04090003" w:tentative="1">
+      <w:start w:val="1"/>
+      <w:numFmt w:val="bullet"/>
+      <w:lvlText w:val="o"/>
+      <w:lvlJc w:val="left"/>
+      <w:pPr>
+        <w:ind w:left="3600" w:hanging="360"/>
+      </w:pPr>
+      <w:rPr>
+        <w:rFonts w:ascii="Courier New" w:hAnsi="Courier New" w:cs="Courier New" w:hint="default"/>
+      </w:rPr>
+    </w:lvl>
+    <w:lvl w:ilvl="5" w:tplc="04090005" w:tentative="1">
+      <w:start w:val="1"/>
+      <w:numFmt w:val="bullet"/>
+      <w:lvlText w:val=""/>
+      <w:lvlJc w:val="left"/>
+      <w:pPr>
+        <w:ind w:left="4320" w:hanging="360"/>
+      </w:pPr>
+      <w:rPr>
+        <w:rFonts w:ascii="Wingdings" w:hAnsi="Wingdings" w:hint="default"/>
+      </w:rPr>
+    </w:lvl>
+    <w:lvl w:ilvl="6" w:tplc="04090001" w:tentative="1">
+      <w:start w:val="1"/>
+      <w:numFmt w:val="bullet"/>
+      <w:lvlText w:val=""/>
+      <w:lvlJc w:val="left"/>
+      <w:pPr>
+        <w:ind w:left="5040" w:hanging="360"/>
+      </w:pPr>
+      <w:rPr>
+        <w:rFonts w:ascii="Symbol" w:hAnsi="Symbol" w:hint="default"/>
+      </w:rPr>
+    </w:lvl>
+    <w:lvl w:ilvl="7" w:tplc="04090003" w:tentative="1">
+      <w:start w:val="1"/>
+      <w:numFmt w:val="bullet"/>
+      <w:lvlText w:val="o"/>
+      <w:lvlJc w:val="left"/>
+      <w:pPr>
+        <w:ind w:left="5760" w:hanging="360"/>
+      </w:pPr>
+      <w:rPr>
+        <w:rFonts w:ascii="Courier New" w:hAnsi="Courier New" w:cs="Courier New" w:hint="default"/>
+      </w:rPr>
+    </w:lvl>
+    <w:lvl w:ilvl="8" w:tplc="04090005" w:tentative="1">
+      <w:start w:val="1"/>
+      <w:numFmt w:val="bullet"/>
+      <w:lvlText w:val=""/>
+      <w:lvlJc w:val="left"/>
+      <w:pPr>
+        <w:ind w:left="6480" w:hanging="360"/>
+      </w:pPr>
+      <w:rPr>
+        <w:rFonts w:ascii="Wingdings" w:hAnsi="Wingdings" w:hint="default"/>
+      </w:rPr>
+    </w:lvl>
+  </w:abstractNum>
+  <w:abstractNum w:abstractNumId="2" w15:restartNumberingAfterBreak="0">
+    <w:nsid w:val="191F6BB5"/>
+    <w:multiLevelType w:val="hybridMultilevel"/>
+    <w:tmpl w:val="982EC386"/>
+    <w:lvl w:ilvl="0" w:tplc="04090001">
+      <w:start w:val="1"/>
+      <w:numFmt w:val="bullet"/>
+      <w:lvlText w:val=""/>
+      <w:lvlJc w:val="left"/>
+      <w:pPr>
+        <w:ind w:left="720" w:hanging="360"/>
+      </w:pPr>
+      <w:rPr>
+        <w:rFonts w:ascii="Symbol" w:hAnsi="Symbol" w:hint="default"/>
+      </w:rPr>
+    </w:lvl>
+    <w:lvl w:ilvl="1" w:tplc="04090003" w:tentative="1">
+      <w:start w:val="1"/>
+      <w:numFmt w:val="bullet"/>
+      <w:lvlText w:val="o"/>
+      <w:lvlJc w:val="left"/>
+      <w:pPr>
+        <w:ind w:left="1440" w:hanging="360"/>
+      </w:pPr>
+      <w:rPr>
+        <w:rFonts w:ascii="Courier New" w:hAnsi="Courier New" w:cs="Courier New" w:hint="default"/>
+      </w:rPr>
+    </w:lvl>
+    <w:lvl w:ilvl="2" w:tplc="04090005" w:tentative="1">
+      <w:start w:val="1"/>
+      <w:numFmt w:val="bullet"/>
+      <w:lvlText w:val=""/>
+      <w:lvlJc w:val="left"/>
+      <w:pPr>
+        <w:ind w:left="2160" w:hanging="360"/>
+      </w:pPr>
+      <w:rPr>
+        <w:rFonts w:ascii="Wingdings" w:hAnsi="Wingdings" w:hint="default"/>
+      </w:rPr>
+    </w:lvl>
+    <w:lvl w:ilvl="3" w:tplc="04090001" w:tentative="1">
+      <w:start w:val="1"/>
+      <w:numFmt w:val="bullet"/>
+      <w:lvlText w:val=""/>
+      <w:lvlJc w:val="left"/>
+      <w:pPr>
+        <w:ind w:left="2880" w:hanging="360"/>
+      </w:pPr>
+      <w:rPr>
+        <w:rFonts w:ascii="Symbol" w:hAnsi="Symbol" w:hint="default"/>
+      </w:rPr>
+    </w:lvl>
+    <w:lvl w:ilvl="4" w:tplc="04090003" w:tentative="1">
+      <w:start w:val="1"/>
+      <w:numFmt w:val="bullet"/>
+      <w:lvlText w:val="o"/>
+      <w:lvlJc w:val="left"/>
+      <w:pPr>
+        <w:ind w:left="3600" w:hanging="360"/>
+      </w:pPr>
+      <w:rPr>
+        <w:rFonts w:ascii="Courier New" w:hAnsi="Courier New" w:cs="Courier New" w:hint="default"/>
+      </w:rPr>
+    </w:lvl>
+    <w:lvl w:ilvl="5" w:tplc="04090005" w:tentative="1">
+      <w:start w:val="1"/>
+      <w:numFmt w:val="bullet"/>
+      <w:lvlText w:val=""/>
+      <w:lvlJc w:val="left"/>
+      <w:pPr>
+        <w:ind w:left="4320" w:hanging="360"/>
+      </w:pPr>
+      <w:rPr>
+        <w:rFonts w:ascii="Wingdings" w:hAnsi="Wingdings" w:hint="default"/>
+      </w:rPr>
+    </w:lvl>
+    <w:lvl w:ilvl="6" w:tplc="04090001" w:tentative="1">
+      <w:start w:val="1"/>
+      <w:numFmt w:val="bullet"/>
+      <w:lvlText w:val=""/>
+      <w:lvlJc w:val="left"/>
+      <w:pPr>
+        <w:ind w:left="5040" w:hanging="360"/>
+      </w:pPr>
+      <w:rPr>
+        <w:rFonts w:ascii="Symbol" w:hAnsi="Symbol" w:hint="default"/>
+      </w:rPr>
+    </w:lvl>
+    <w:lvl w:ilvl="7" w:tplc="04090003" w:tentative="1">
+      <w:start w:val="1"/>
+      <w:numFmt w:val="bullet"/>
+      <w:lvlText w:val="o"/>
+      <w:lvlJc w:val="left"/>
+      <w:pPr>
+        <w:ind w:left="5760" w:hanging="360"/>
+      </w:pPr>
+      <w:rPr>
+        <w:rFonts w:ascii="Courier New" w:hAnsi="Courier New" w:cs="Courier New" w:hint="default"/>
+      </w:rPr>
+    </w:lvl>
+    <w:lvl w:ilvl="8" w:tplc="04090005" w:tentative="1">
+      <w:start w:val="1"/>
+      <w:numFmt w:val="bullet"/>
+      <w:lvlText w:val=""/>
+      <w:lvlJc w:val="left"/>
+      <w:pPr>
+        <w:ind w:left="6480" w:hanging="360"/>
+      </w:pPr>
+      <w:rPr>
+        <w:rFonts w:ascii="Wingdings" w:hAnsi="Wingdings" w:hint="default"/>
+      </w:rPr>
+    </w:lvl>
+  </w:abstractNum>
+  <w:abstractNum w:abstractNumId="3" w15:restartNumberingAfterBreak="0">
     <w:nsid w:val="39246538"/>
     <w:multiLevelType w:val="multilevel"/>
     <w:tmpl w:val="EA1E40B8"/>
@@ -15690,7 +17545,233 @@
       </w:rPr>
     </w:lvl>
   </w:abstractNum>
-  <w:abstractNum w:abstractNumId="1" w15:restartNumberingAfterBreak="0">
+  <w:abstractNum w:abstractNumId="4" w15:restartNumberingAfterBreak="0">
+    <w:nsid w:val="3C11171A"/>
+    <w:multiLevelType w:val="hybridMultilevel"/>
+    <w:tmpl w:val="F4BEA444"/>
+    <w:lvl w:ilvl="0" w:tplc="04090001">
+      <w:start w:val="1"/>
+      <w:numFmt w:val="bullet"/>
+      <w:lvlText w:val=""/>
+      <w:lvlJc w:val="left"/>
+      <w:pPr>
+        <w:ind w:left="720" w:hanging="360"/>
+      </w:pPr>
+      <w:rPr>
+        <w:rFonts w:ascii="Symbol" w:hAnsi="Symbol" w:hint="default"/>
+      </w:rPr>
+    </w:lvl>
+    <w:lvl w:ilvl="1" w:tplc="04090003" w:tentative="1">
+      <w:start w:val="1"/>
+      <w:numFmt w:val="bullet"/>
+      <w:lvlText w:val="o"/>
+      <w:lvlJc w:val="left"/>
+      <w:pPr>
+        <w:ind w:left="1440" w:hanging="360"/>
+      </w:pPr>
+      <w:rPr>
+        <w:rFonts w:ascii="Courier New" w:hAnsi="Courier New" w:cs="Courier New" w:hint="default"/>
+      </w:rPr>
+    </w:lvl>
+    <w:lvl w:ilvl="2" w:tplc="04090005" w:tentative="1">
+      <w:start w:val="1"/>
+      <w:numFmt w:val="bullet"/>
+      <w:lvlText w:val=""/>
+      <w:lvlJc w:val="left"/>
+      <w:pPr>
+        <w:ind w:left="2160" w:hanging="360"/>
+      </w:pPr>
+      <w:rPr>
+        <w:rFonts w:ascii="Wingdings" w:hAnsi="Wingdings" w:hint="default"/>
+      </w:rPr>
+    </w:lvl>
+    <w:lvl w:ilvl="3" w:tplc="04090001" w:tentative="1">
+      <w:start w:val="1"/>
+      <w:numFmt w:val="bullet"/>
+      <w:lvlText w:val=""/>
+      <w:lvlJc w:val="left"/>
+      <w:pPr>
+        <w:ind w:left="2880" w:hanging="360"/>
+      </w:pPr>
+      <w:rPr>
+        <w:rFonts w:ascii="Symbol" w:hAnsi="Symbol" w:hint="default"/>
+      </w:rPr>
+    </w:lvl>
+    <w:lvl w:ilvl="4" w:tplc="04090003" w:tentative="1">
+      <w:start w:val="1"/>
+      <w:numFmt w:val="bullet"/>
+      <w:lvlText w:val="o"/>
+      <w:lvlJc w:val="left"/>
+      <w:pPr>
+        <w:ind w:left="3600" w:hanging="360"/>
+      </w:pPr>
+      <w:rPr>
+        <w:rFonts w:ascii="Courier New" w:hAnsi="Courier New" w:cs="Courier New" w:hint="default"/>
+      </w:rPr>
+    </w:lvl>
+    <w:lvl w:ilvl="5" w:tplc="04090005" w:tentative="1">
+      <w:start w:val="1"/>
+      <w:numFmt w:val="bullet"/>
+      <w:lvlText w:val=""/>
+      <w:lvlJc w:val="left"/>
+      <w:pPr>
+        <w:ind w:left="4320" w:hanging="360"/>
+      </w:pPr>
+      <w:rPr>
+        <w:rFonts w:ascii="Wingdings" w:hAnsi="Wingdings" w:hint="default"/>
+      </w:rPr>
+    </w:lvl>
+    <w:lvl w:ilvl="6" w:tplc="04090001" w:tentative="1">
+      <w:start w:val="1"/>
+      <w:numFmt w:val="bullet"/>
+      <w:lvlText w:val=""/>
+      <w:lvlJc w:val="left"/>
+      <w:pPr>
+        <w:ind w:left="5040" w:hanging="360"/>
+      </w:pPr>
+      <w:rPr>
+        <w:rFonts w:ascii="Symbol" w:hAnsi="Symbol" w:hint="default"/>
+      </w:rPr>
+    </w:lvl>
+    <w:lvl w:ilvl="7" w:tplc="04090003" w:tentative="1">
+      <w:start w:val="1"/>
+      <w:numFmt w:val="bullet"/>
+      <w:lvlText w:val="o"/>
+      <w:lvlJc w:val="left"/>
+      <w:pPr>
+        <w:ind w:left="5760" w:hanging="360"/>
+      </w:pPr>
+      <w:rPr>
+        <w:rFonts w:ascii="Courier New" w:hAnsi="Courier New" w:cs="Courier New" w:hint="default"/>
+      </w:rPr>
+    </w:lvl>
+    <w:lvl w:ilvl="8" w:tplc="04090005" w:tentative="1">
+      <w:start w:val="1"/>
+      <w:numFmt w:val="bullet"/>
+      <w:lvlText w:val=""/>
+      <w:lvlJc w:val="left"/>
+      <w:pPr>
+        <w:ind w:left="6480" w:hanging="360"/>
+      </w:pPr>
+      <w:rPr>
+        <w:rFonts w:ascii="Wingdings" w:hAnsi="Wingdings" w:hint="default"/>
+      </w:rPr>
+    </w:lvl>
+  </w:abstractNum>
+  <w:abstractNum w:abstractNumId="5" w15:restartNumberingAfterBreak="0">
+    <w:nsid w:val="411C10B5"/>
+    <w:multiLevelType w:val="hybridMultilevel"/>
+    <w:tmpl w:val="2FA2C18C"/>
+    <w:lvl w:ilvl="0" w:tplc="04090001">
+      <w:start w:val="1"/>
+      <w:numFmt w:val="bullet"/>
+      <w:lvlText w:val=""/>
+      <w:lvlJc w:val="left"/>
+      <w:pPr>
+        <w:ind w:left="720" w:hanging="360"/>
+      </w:pPr>
+      <w:rPr>
+        <w:rFonts w:ascii="Symbol" w:hAnsi="Symbol" w:hint="default"/>
+      </w:rPr>
+    </w:lvl>
+    <w:lvl w:ilvl="1" w:tplc="04090003" w:tentative="1">
+      <w:start w:val="1"/>
+      <w:numFmt w:val="bullet"/>
+      <w:lvlText w:val="o"/>
+      <w:lvlJc w:val="left"/>
+      <w:pPr>
+        <w:ind w:left="1440" w:hanging="360"/>
+      </w:pPr>
+      <w:rPr>
+        <w:rFonts w:ascii="Courier New" w:hAnsi="Courier New" w:cs="Courier New" w:hint="default"/>
+      </w:rPr>
+    </w:lvl>
+    <w:lvl w:ilvl="2" w:tplc="04090005" w:tentative="1">
+      <w:start w:val="1"/>
+      <w:numFmt w:val="bullet"/>
+      <w:lvlText w:val=""/>
+      <w:lvlJc w:val="left"/>
+      <w:pPr>
+        <w:ind w:left="2160" w:hanging="360"/>
+      </w:pPr>
+      <w:rPr>
+        <w:rFonts w:ascii="Wingdings" w:hAnsi="Wingdings" w:hint="default"/>
+      </w:rPr>
+    </w:lvl>
+    <w:lvl w:ilvl="3" w:tplc="04090001" w:tentative="1">
+      <w:start w:val="1"/>
+      <w:numFmt w:val="bullet"/>
+      <w:lvlText w:val=""/>
+      <w:lvlJc w:val="left"/>
+      <w:pPr>
+        <w:ind w:left="2880" w:hanging="360"/>
+      </w:pPr>
+      <w:rPr>
+        <w:rFonts w:ascii="Symbol" w:hAnsi="Symbol" w:hint="default"/>
+      </w:rPr>
+    </w:lvl>
+    <w:lvl w:ilvl="4" w:tplc="04090003" w:tentative="1">
+      <w:start w:val="1"/>
+      <w:numFmt w:val="bullet"/>
+      <w:lvlText w:val="o"/>
+      <w:lvlJc w:val="left"/>
+      <w:pPr>
+        <w:ind w:left="3600" w:hanging="360"/>
+      </w:pPr>
+      <w:rPr>
+        <w:rFonts w:ascii="Courier New" w:hAnsi="Courier New" w:cs="Courier New" w:hint="default"/>
+      </w:rPr>
+    </w:lvl>
+    <w:lvl w:ilvl="5" w:tplc="04090005" w:tentative="1">
+      <w:start w:val="1"/>
+      <w:numFmt w:val="bullet"/>
+      <w:lvlText w:val=""/>
+      <w:lvlJc w:val="left"/>
+      <w:pPr>
+        <w:ind w:left="4320" w:hanging="360"/>
+      </w:pPr>
+      <w:rPr>
+        <w:rFonts w:ascii="Wingdings" w:hAnsi="Wingdings" w:hint="default"/>
+      </w:rPr>
+    </w:lvl>
+    <w:lvl w:ilvl="6" w:tplc="04090001" w:tentative="1">
+      <w:start w:val="1"/>
+      <w:numFmt w:val="bullet"/>
+      <w:lvlText w:val=""/>
+      <w:lvlJc w:val="left"/>
+      <w:pPr>
+        <w:ind w:left="5040" w:hanging="360"/>
+      </w:pPr>
+      <w:rPr>
+        <w:rFonts w:ascii="Symbol" w:hAnsi="Symbol" w:hint="default"/>
+      </w:rPr>
+    </w:lvl>
+    <w:lvl w:ilvl="7" w:tplc="04090003" w:tentative="1">
+      <w:start w:val="1"/>
+      <w:numFmt w:val="bullet"/>
+      <w:lvlText w:val="o"/>
+      <w:lvlJc w:val="left"/>
+      <w:pPr>
+        <w:ind w:left="5760" w:hanging="360"/>
+      </w:pPr>
+      <w:rPr>
+        <w:rFonts w:ascii="Courier New" w:hAnsi="Courier New" w:cs="Courier New" w:hint="default"/>
+      </w:rPr>
+    </w:lvl>
+    <w:lvl w:ilvl="8" w:tplc="04090005" w:tentative="1">
+      <w:start w:val="1"/>
+      <w:numFmt w:val="bullet"/>
+      <w:lvlText w:val=""/>
+      <w:lvlJc w:val="left"/>
+      <w:pPr>
+        <w:ind w:left="6480" w:hanging="360"/>
+      </w:pPr>
+      <w:rPr>
+        <w:rFonts w:ascii="Wingdings" w:hAnsi="Wingdings" w:hint="default"/>
+      </w:rPr>
+    </w:lvl>
+  </w:abstractNum>
+  <w:abstractNum w:abstractNumId="6" w15:restartNumberingAfterBreak="0">
     <w:nsid w:val="41214FB2"/>
     <w:multiLevelType w:val="multilevel"/>
     <w:tmpl w:val="52CE2EE8"/>
@@ -15839,7 +17920,7 @@
       </w:rPr>
     </w:lvl>
   </w:abstractNum>
-  <w:abstractNum w:abstractNumId="2" w15:restartNumberingAfterBreak="0">
+  <w:abstractNum w:abstractNumId="7" w15:restartNumberingAfterBreak="0">
     <w:nsid w:val="48A775D8"/>
     <w:multiLevelType w:val="multilevel"/>
     <w:tmpl w:val="420AFF54"/>
@@ -15952,7 +18033,7 @@
       </w:pPr>
     </w:lvl>
   </w:abstractNum>
-  <w:abstractNum w:abstractNumId="3" w15:restartNumberingAfterBreak="0">
+  <w:abstractNum w:abstractNumId="8" w15:restartNumberingAfterBreak="0">
     <w:nsid w:val="4C576DA9"/>
     <w:multiLevelType w:val="multilevel"/>
     <w:tmpl w:val="7D325228"/>
@@ -16065,7 +18146,7 @@
       </w:pPr>
     </w:lvl>
   </w:abstractNum>
-  <w:abstractNum w:abstractNumId="4" w15:restartNumberingAfterBreak="0">
+  <w:abstractNum w:abstractNumId="9" w15:restartNumberingAfterBreak="0">
     <w:nsid w:val="4C786CD3"/>
     <w:multiLevelType w:val="multilevel"/>
     <w:tmpl w:val="623891B6"/>
@@ -16214,7 +18295,7 @@
       </w:rPr>
     </w:lvl>
   </w:abstractNum>
-  <w:abstractNum w:abstractNumId="5" w15:restartNumberingAfterBreak="0">
+  <w:abstractNum w:abstractNumId="10" w15:restartNumberingAfterBreak="0">
     <w:nsid w:val="5B6F06C7"/>
     <w:multiLevelType w:val="multilevel"/>
     <w:tmpl w:val="5D200594"/>
@@ -16363,7 +18444,7 @@
       </w:rPr>
     </w:lvl>
   </w:abstractNum>
-  <w:abstractNum w:abstractNumId="6" w15:restartNumberingAfterBreak="0">
+  <w:abstractNum w:abstractNumId="11" w15:restartNumberingAfterBreak="0">
     <w:nsid w:val="601A1D5C"/>
     <w:multiLevelType w:val="multilevel"/>
     <w:tmpl w:val="317CAFC8"/>
@@ -16512,7 +18593,7 @@
       </w:rPr>
     </w:lvl>
   </w:abstractNum>
-  <w:abstractNum w:abstractNumId="7" w15:restartNumberingAfterBreak="0">
+  <w:abstractNum w:abstractNumId="12" w15:restartNumberingAfterBreak="0">
     <w:nsid w:val="64AB47D4"/>
     <w:multiLevelType w:val="hybridMultilevel"/>
     <w:tmpl w:val="8C7AA1B4"/>
@@ -16625,7 +18706,7 @@
       </w:rPr>
     </w:lvl>
   </w:abstractNum>
-  <w:abstractNum w:abstractNumId="8" w15:restartNumberingAfterBreak="0">
+  <w:abstractNum w:abstractNumId="13" w15:restartNumberingAfterBreak="0">
     <w:nsid w:val="65694765"/>
     <w:multiLevelType w:val="multilevel"/>
     <w:tmpl w:val="5CAEE88E"/>
@@ -16774,7 +18855,7 @@
       </w:rPr>
     </w:lvl>
   </w:abstractNum>
-  <w:abstractNum w:abstractNumId="9" w15:restartNumberingAfterBreak="0">
+  <w:abstractNum w:abstractNumId="14" w15:restartNumberingAfterBreak="0">
     <w:nsid w:val="70402725"/>
     <w:multiLevelType w:val="multilevel"/>
     <w:tmpl w:val="EF8EC350"/>
@@ -16923,7 +19004,7 @@
       </w:rPr>
     </w:lvl>
   </w:abstractNum>
-  <w:abstractNum w:abstractNumId="10" w15:restartNumberingAfterBreak="0">
+  <w:abstractNum w:abstractNumId="15" w15:restartNumberingAfterBreak="0">
     <w:nsid w:val="71BA4C44"/>
     <w:multiLevelType w:val="multilevel"/>
     <w:tmpl w:val="20F84C28"/>
@@ -17036,7 +19117,7 @@
       </w:pPr>
     </w:lvl>
   </w:abstractNum>
-  <w:abstractNum w:abstractNumId="11" w15:restartNumberingAfterBreak="0">
+  <w:abstractNum w:abstractNumId="16" w15:restartNumberingAfterBreak="0">
     <w:nsid w:val="74467D5A"/>
     <w:multiLevelType w:val="hybridMultilevel"/>
     <w:tmpl w:val="8DCAFF84"/>
@@ -17149,7 +19230,7 @@
       </w:rPr>
     </w:lvl>
   </w:abstractNum>
-  <w:abstractNum w:abstractNumId="12" w15:restartNumberingAfterBreak="0">
+  <w:abstractNum w:abstractNumId="17" w15:restartNumberingAfterBreak="0">
     <w:nsid w:val="74FB167D"/>
     <w:multiLevelType w:val="multilevel"/>
     <w:tmpl w:val="C396D3EE"/>
@@ -17298,7 +19379,7 @@
       </w:rPr>
     </w:lvl>
   </w:abstractNum>
-  <w:abstractNum w:abstractNumId="13" w15:restartNumberingAfterBreak="0">
+  <w:abstractNum w:abstractNumId="18" w15:restartNumberingAfterBreak="0">
     <w:nsid w:val="764D48AE"/>
     <w:multiLevelType w:val="multilevel"/>
     <w:tmpl w:val="FFC4AE9A"/>
@@ -17447,7 +19528,7 @@
       </w:rPr>
     </w:lvl>
   </w:abstractNum>
-  <w:abstractNum w:abstractNumId="14" w15:restartNumberingAfterBreak="0">
+  <w:abstractNum w:abstractNumId="19" w15:restartNumberingAfterBreak="0">
     <w:nsid w:val="7A6556C9"/>
     <w:multiLevelType w:val="hybridMultilevel"/>
     <w:tmpl w:val="96863F42"/>
@@ -17561,52 +19642,67 @@
     </w:lvl>
   </w:abstractNum>
   <w:num w:numId="1">
+    <w:abstractNumId w:val="17"/>
+  </w:num>
+  <w:num w:numId="2">
+    <w:abstractNumId w:val="17"/>
+  </w:num>
+  <w:num w:numId="3">
+    <w:abstractNumId w:val="3"/>
+  </w:num>
+  <w:num w:numId="4">
+    <w:abstractNumId w:val="11"/>
+  </w:num>
+  <w:num w:numId="5">
+    <w:abstractNumId w:val="14"/>
+  </w:num>
+  <w:num w:numId="6">
+    <w:abstractNumId w:val="6"/>
+  </w:num>
+  <w:num w:numId="7">
+    <w:abstractNumId w:val="9"/>
+  </w:num>
+  <w:num w:numId="8">
+    <w:abstractNumId w:val="8"/>
+  </w:num>
+  <w:num w:numId="9">
+    <w:abstractNumId w:val="16"/>
+  </w:num>
+  <w:num w:numId="10">
+    <w:abstractNumId w:val="19"/>
+  </w:num>
+  <w:num w:numId="11">
+    <w:abstractNumId w:val="18"/>
+  </w:num>
+  <w:num w:numId="12">
+    <w:abstractNumId w:val="15"/>
+  </w:num>
+  <w:num w:numId="13">
+    <w:abstractNumId w:val="10"/>
+  </w:num>
+  <w:num w:numId="14">
     <w:abstractNumId w:val="12"/>
   </w:num>
-  <w:num w:numId="2">
-    <w:abstractNumId w:val="12"/>
+  <w:num w:numId="15">
+    <w:abstractNumId w:val="13"/>
   </w:num>
-  <w:num w:numId="3">
+  <w:num w:numId="16">
+    <w:abstractNumId w:val="7"/>
+  </w:num>
+  <w:num w:numId="17">
     <w:abstractNumId w:val="0"/>
   </w:num>
-  <w:num w:numId="4">
-    <w:abstractNumId w:val="6"/>
+  <w:num w:numId="18">
+    <w:abstractNumId w:val="4"/>
   </w:num>
-  <w:num w:numId="5">
-    <w:abstractNumId w:val="9"/>
+  <w:num w:numId="19">
+    <w:abstractNumId w:val="2"/>
   </w:num>
-  <w:num w:numId="6">
+  <w:num w:numId="20">
     <w:abstractNumId w:val="1"/>
   </w:num>
-  <w:num w:numId="7">
-    <w:abstractNumId w:val="4"/>
-  </w:num>
-  <w:num w:numId="8">
-    <w:abstractNumId w:val="3"/>
-  </w:num>
-  <w:num w:numId="9">
-    <w:abstractNumId w:val="11"/>
-  </w:num>
-  <w:num w:numId="10">
-    <w:abstractNumId w:val="14"/>
-  </w:num>
-  <w:num w:numId="11">
-    <w:abstractNumId w:val="13"/>
-  </w:num>
-  <w:num w:numId="12">
-    <w:abstractNumId w:val="10"/>
-  </w:num>
-  <w:num w:numId="13">
+  <w:num w:numId="21">
     <w:abstractNumId w:val="5"/>
-  </w:num>
-  <w:num w:numId="14">
-    <w:abstractNumId w:val="7"/>
-  </w:num>
-  <w:num w:numId="15">
-    <w:abstractNumId w:val="8"/>
-  </w:num>
-  <w:num w:numId="16">
-    <w:abstractNumId w:val="2"/>
   </w:num>
 </w:numbering>
 </file>
@@ -18079,7 +20175,6 @@
   <w:style w:type="character" w:default="1" w:styleId="DefaultParagraphFont">
     <w:name w:val="Default Paragraph Font"/>
     <w:uiPriority w:val="1"/>
-    <w:semiHidden/>
     <w:unhideWhenUsed/>
   </w:style>
   <w:style w:type="table" w:default="1" w:styleId="TableNormal">

</xml_diff>

<commit_message>
FINALLY got delete working again with confirmation, can't believe it took so long, needs cleaning up
</commit_message>
<xml_diff>
--- a/Journal.docx
+++ b/Journal.docx
@@ -17398,6 +17398,113 @@
           <w:rFonts w:asciiTheme="majorHAnsi" w:hAnsiTheme="majorHAnsi" w:cstheme="majorHAnsi"/>
         </w:rPr>
         <w:t>(if you are already logged in and hit sign in, it goes back to index)</w:t>
+      </w:r>
+    </w:p>
+    <w:p>
+      <w:pPr>
+        <w:pStyle w:val="ListParagraph"/>
+        <w:numPr>
+          <w:ilvl w:val="0"/>
+          <w:numId w:val="22"/>
+        </w:numPr>
+        <w:tabs>
+          <w:tab w:val="left" w:pos="6996"/>
+        </w:tabs>
+        <w:rPr>
+          <w:rFonts w:asciiTheme="majorHAnsi" w:hAnsiTheme="majorHAnsi" w:cstheme="majorHAnsi"/>
+        </w:rPr>
+      </w:pPr>
+      <w:r>
+        <w:rPr>
+          <w:rFonts w:asciiTheme="majorHAnsi" w:hAnsiTheme="majorHAnsi" w:cstheme="majorHAnsi"/>
+        </w:rPr>
+        <w:t>Make sure the admin pages are actually locked down or can only be accessed through servlet</w:t>
+      </w:r>
+    </w:p>
+    <w:p>
+      <w:pPr>
+        <w:tabs>
+          <w:tab w:val="left" w:pos="6996"/>
+        </w:tabs>
+        <w:rPr>
+          <w:rFonts w:asciiTheme="majorHAnsi" w:hAnsiTheme="majorHAnsi" w:cstheme="majorHAnsi"/>
+        </w:rPr>
+      </w:pPr>
+    </w:p>
+    <w:p>
+      <w:pPr>
+        <w:tabs>
+          <w:tab w:val="left" w:pos="6996"/>
+        </w:tabs>
+        <w:rPr>
+          <w:rFonts w:asciiTheme="majorHAnsi" w:hAnsiTheme="majorHAnsi" w:cstheme="majorHAnsi"/>
+        </w:rPr>
+      </w:pPr>
+      <w:r>
+        <w:rPr>
+          <w:rFonts w:asciiTheme="majorHAnsi" w:hAnsiTheme="majorHAnsi" w:cstheme="majorHAnsi"/>
+        </w:rPr>
+        <w:t>I’m trying to get this delete user function working, I tried doing it with one servlet and one jsp, but I couldn’t get it to work, I’m not sure if the servlet could handle 2 forms, the EL lang wasn’t working like I expected…  so now I have 2 jsps and 2 servlets….  It doesn’t seem very efficient..</w:t>
+      </w:r>
+      <w:r>
+        <w:rPr>
+          <w:rFonts w:asciiTheme="majorHAnsi" w:hAnsiTheme="majorHAnsi" w:cstheme="majorHAnsi"/>
+        </w:rPr>
+        <w:t xml:space="preserve">  So after debugging, I think the reason it wasn’t working before is because my </w:t>
+      </w:r>
+      <w:r>
+        <w:rPr>
+          <w:rFonts w:asciiTheme="majorHAnsi" w:hAnsiTheme="majorHAnsi" w:cstheme="majorHAnsi"/>
+        </w:rPr>
+        <w:t>parameter confirmDelete :</w:t>
+      </w:r>
+      <w:r>
+        <w:rPr>
+          <w:rFonts w:asciiTheme="majorHAnsi" w:hAnsiTheme="majorHAnsi" w:cstheme="majorHAnsi"/>
+          <w:i/>
+          <w:iCs/>
+        </w:rPr>
+        <w:t>null</w:t>
+      </w:r>
+      <w:r>
+        <w:rPr>
+          <w:rFonts w:asciiTheme="majorHAnsi" w:hAnsiTheme="majorHAnsi" w:cstheme="majorHAnsi"/>
+        </w:rPr>
+        <w:t>, so I wasn’t getting into my logic</w:t>
+      </w:r>
+      <w:r>
+        <w:rPr>
+          <w:rFonts w:asciiTheme="majorHAnsi" w:hAnsiTheme="majorHAnsi" w:cstheme="majorHAnsi"/>
+        </w:rPr>
+        <w:t>…</w:t>
+      </w:r>
+      <w:r>
+        <w:rPr>
+          <w:rFonts w:asciiTheme="majorHAnsi" w:hAnsiTheme="majorHAnsi" w:cstheme="majorHAnsi"/>
+        </w:rPr>
+        <w:t xml:space="preserve">  Somewhere I changed it from input to button, I think I have to change it back to an input</w:t>
+      </w:r>
+      <w:r>
+        <w:rPr>
+          <w:rFonts w:asciiTheme="majorHAnsi" w:hAnsiTheme="majorHAnsi" w:cstheme="majorHAnsi"/>
+        </w:rPr>
+        <w:t>….</w:t>
+      </w:r>
+    </w:p>
+    <w:p>
+      <w:pPr>
+        <w:tabs>
+          <w:tab w:val="left" w:pos="6996"/>
+        </w:tabs>
+        <w:rPr>
+          <w:rFonts w:asciiTheme="majorHAnsi" w:hAnsiTheme="majorHAnsi" w:cstheme="majorHAnsi"/>
+        </w:rPr>
+      </w:pPr>
+      <w:r>
+        <w:rPr>
+          <w:rFonts w:asciiTheme="majorHAnsi" w:hAnsiTheme="majorHAnsi" w:cstheme="majorHAnsi"/>
+        </w:rPr>
+        <w:t>3 hours later….i can’t believe how long I’ve been messing with this..i finally set the userToDelete as a session variable, and now it works again…</w:t>
       </w:r>
     </w:p>
     <w:p>

</xml_diff>

<commit_message>
working on food resource search, able to locate Attribute with the the given name [null] on this ManagedType [com.hmkurth.entity.FoodResource]
</commit_message>
<xml_diff>
--- a/Journal.docx
+++ b/Journal.docx
@@ -4437,7 +4437,7 @@
             <v:path o:extrusionok="f" gradientshapeok="t" o:connecttype="rect"/>
             <o:lock v:ext="edit" aspectratio="t"/>
           </v:shapetype>
-          <v:shape id="_x0000_i1040" type="#_x0000_t75" style="width:18pt;height:18pt" o:ole="">
+          <v:shape id="_x0000_i1040" type="#_x0000_t75" style="width:18pt;height:15.6pt" o:ole="">
             <v:imagedata r:id="rId18" o:title=""/>
           </v:shape>
           <w:control r:id="rId19" w:name="DefaultOcxName" w:shapeid="_x0000_i1040"/>
@@ -4569,7 +4569,7 @@
           <w:szCs w:val="16"/>
         </w:rPr>
         <w:object w:dxaOrig="225" w:dyaOrig="225" w14:anchorId="0B853C46">
-          <v:shape id="_x0000_i1043" type="#_x0000_t75" style="width:18pt;height:18pt" o:ole="">
+          <v:shape id="_x0000_i1043" type="#_x0000_t75" style="width:18pt;height:15.6pt" o:ole="">
             <v:imagedata r:id="rId23" o:title=""/>
           </v:shape>
           <w:control r:id="rId24" w:name="DefaultOcxName1" w:shapeid="_x0000_i1043"/>
@@ -4629,7 +4629,7 @@
           <w:szCs w:val="16"/>
         </w:rPr>
         <w:object w:dxaOrig="225" w:dyaOrig="225" w14:anchorId="11660C32">
-          <v:shape id="_x0000_i1046" type="#_x0000_t75" style="width:18pt;height:18pt" o:ole="">
+          <v:shape id="_x0000_i1046" type="#_x0000_t75" style="width:18pt;height:15.6pt" o:ole="">
             <v:imagedata r:id="rId23" o:title=""/>
           </v:shape>
           <w:control r:id="rId25" w:name="DefaultOcxName2" w:shapeid="_x0000_i1046"/>
@@ -5934,7 +5934,7 @@
           <w:szCs w:val="16"/>
         </w:rPr>
         <w:object w:dxaOrig="225" w:dyaOrig="225" w14:anchorId="35FA2BAD">
-          <v:shape id="_x0000_i1049" type="#_x0000_t75" style="width:18pt;height:18pt" o:ole="">
+          <v:shape id="_x0000_i1049" type="#_x0000_t75" style="width:18pt;height:15.6pt" o:ole="">
             <v:imagedata r:id="rId23" o:title=""/>
           </v:shape>
           <w:control r:id="rId27" w:name="DefaultOcxName3" w:shapeid="_x0000_i1049"/>
@@ -5975,7 +5975,7 @@
           <w:szCs w:val="16"/>
         </w:rPr>
         <w:object w:dxaOrig="225" w:dyaOrig="225" w14:anchorId="596A5DBE">
-          <v:shape id="_x0000_i1052" type="#_x0000_t75" style="width:18pt;height:18pt" o:ole="">
+          <v:shape id="_x0000_i1052" type="#_x0000_t75" style="width:18pt;height:15.6pt" o:ole="">
             <v:imagedata r:id="rId18" o:title=""/>
           </v:shape>
           <w:control r:id="rId28" w:name="DefaultOcxName11" w:shapeid="_x0000_i1052"/>
@@ -13092,7 +13092,7 @@
           <w:color w:val="333333"/>
         </w:rPr>
         <w:object w:dxaOrig="225" w:dyaOrig="225" w14:anchorId="53BEF89D">
-          <v:shape id="_x0000_i1056" type="#_x0000_t75" style="width:42pt;height:18pt" o:ole="">
+          <v:shape id="_x0000_i1056" type="#_x0000_t75" style="width:44.4pt;height:18pt" o:ole="">
             <v:imagedata r:id="rId49" o:title=""/>
           </v:shape>
           <w:control r:id="rId50" w:name="DefaultOcxName4" w:shapeid="_x0000_i1056"/>
@@ -13211,7 +13211,7 @@
           <w:color w:val="333333"/>
         </w:rPr>
         <w:object w:dxaOrig="225" w:dyaOrig="225" w14:anchorId="2D366341">
-          <v:shape id="_x0000_i1060" type="#_x0000_t75" style="width:42pt;height:18pt" o:ole="">
+          <v:shape id="_x0000_i1060" type="#_x0000_t75" style="width:44.4pt;height:18pt" o:ole="">
             <v:imagedata r:id="rId49" o:title=""/>
           </v:shape>
           <w:control r:id="rId51" w:name="DefaultOcxName5" w:shapeid="_x0000_i1060"/>
@@ -16704,6 +16704,51 @@
           <w:rFonts w:asciiTheme="majorHAnsi" w:hAnsiTheme="majorHAnsi" w:cstheme="majorHAnsi"/>
         </w:rPr>
         <w:t xml:space="preserve">  BUT you need to figure out why the confirmDelete …AHA!  grrr…..missing quote….</w:t>
+      </w:r>
+    </w:p>
+    <w:p>
+      <w:pPr>
+        <w:tabs>
+          <w:tab w:val="left" w:pos="6996"/>
+        </w:tabs>
+        <w:rPr>
+          <w:rFonts w:asciiTheme="majorHAnsi" w:hAnsiTheme="majorHAnsi" w:cstheme="majorHAnsi"/>
+        </w:rPr>
+      </w:pPr>
+    </w:p>
+    <w:p>
+      <w:pPr>
+        <w:tabs>
+          <w:tab w:val="left" w:pos="6996"/>
+        </w:tabs>
+        <w:rPr>
+          <w:rFonts w:asciiTheme="majorHAnsi" w:hAnsiTheme="majorHAnsi" w:cstheme="majorHAnsi"/>
+        </w:rPr>
+      </w:pPr>
+      <w:r>
+        <w:rPr>
+          <w:rFonts w:asciiTheme="majorHAnsi" w:hAnsiTheme="majorHAnsi" w:cstheme="majorHAnsi"/>
+        </w:rPr>
+        <w:t>Food resource search:</w:t>
+      </w:r>
+    </w:p>
+    <w:p>
+      <w:pPr>
+        <w:tabs>
+          <w:tab w:val="left" w:pos="6996"/>
+        </w:tabs>
+        <w:rPr>
+          <w:rFonts w:asciiTheme="majorHAnsi" w:hAnsiTheme="majorHAnsi" w:cstheme="majorHAnsi"/>
+        </w:rPr>
+      </w:pPr>
+      <w:r>
+        <w:rPr>
+          <w:rFonts w:ascii="Tahoma" w:hAnsi="Tahoma" w:cs="Tahoma"/>
+          <w:color w:val="000000"/>
+          <w:sz w:val="18"/>
+          <w:szCs w:val="18"/>
+        </w:rPr>
+        <w:t>able to locate Attribute with the the given name [null] on this ManagedType [com.hmkurth.entity.FoodResource]</w:t>
       </w:r>
     </w:p>
     <w:p>

</xml_diff>

<commit_message>
in testing, not sure about results coming back..
</commit_message>
<xml_diff>
--- a/Journal.docx
+++ b/Journal.docx
@@ -4437,7 +4437,7 @@
             <v:path o:extrusionok="f" gradientshapeok="t" o:connecttype="rect"/>
             <o:lock v:ext="edit" aspectratio="t"/>
           </v:shapetype>
-          <v:shape id="_x0000_i1040" type="#_x0000_t75" style="width:18pt;height:18pt" o:ole="">
+          <v:shape id="_x0000_i1040" type="#_x0000_t75" style="width:18pt;height:15.6pt" o:ole="">
             <v:imagedata r:id="rId18" o:title=""/>
           </v:shape>
           <w:control r:id="rId19" w:name="DefaultOcxName" w:shapeid="_x0000_i1040"/>
@@ -4569,7 +4569,7 @@
           <w:szCs w:val="16"/>
         </w:rPr>
         <w:object w:dxaOrig="225" w:dyaOrig="225" w14:anchorId="0B853C46">
-          <v:shape id="_x0000_i1043" type="#_x0000_t75" style="width:18pt;height:18pt" o:ole="">
+          <v:shape id="_x0000_i1043" type="#_x0000_t75" style="width:18pt;height:15.6pt" o:ole="">
             <v:imagedata r:id="rId23" o:title=""/>
           </v:shape>
           <w:control r:id="rId24" w:name="DefaultOcxName1" w:shapeid="_x0000_i1043"/>
@@ -4629,7 +4629,7 @@
           <w:szCs w:val="16"/>
         </w:rPr>
         <w:object w:dxaOrig="225" w:dyaOrig="225" w14:anchorId="11660C32">
-          <v:shape id="_x0000_i1046" type="#_x0000_t75" style="width:18pt;height:18pt" o:ole="">
+          <v:shape id="_x0000_i1046" type="#_x0000_t75" style="width:18pt;height:15.6pt" o:ole="">
             <v:imagedata r:id="rId23" o:title=""/>
           </v:shape>
           <w:control r:id="rId25" w:name="DefaultOcxName2" w:shapeid="_x0000_i1046"/>
@@ -5934,7 +5934,7 @@
           <w:szCs w:val="16"/>
         </w:rPr>
         <w:object w:dxaOrig="225" w:dyaOrig="225" w14:anchorId="35FA2BAD">
-          <v:shape id="_x0000_i1049" type="#_x0000_t75" style="width:18pt;height:18pt" o:ole="">
+          <v:shape id="_x0000_i1049" type="#_x0000_t75" style="width:18pt;height:15.6pt" o:ole="">
             <v:imagedata r:id="rId23" o:title=""/>
           </v:shape>
           <w:control r:id="rId27" w:name="DefaultOcxName3" w:shapeid="_x0000_i1049"/>
@@ -5975,7 +5975,7 @@
           <w:szCs w:val="16"/>
         </w:rPr>
         <w:object w:dxaOrig="225" w:dyaOrig="225" w14:anchorId="596A5DBE">
-          <v:shape id="_x0000_i1052" type="#_x0000_t75" style="width:18pt;height:18pt" o:ole="">
+          <v:shape id="_x0000_i1052" type="#_x0000_t75" style="width:18pt;height:15.6pt" o:ole="">
             <v:imagedata r:id="rId18" o:title=""/>
           </v:shape>
           <w:control r:id="rId28" w:name="DefaultOcxName11" w:shapeid="_x0000_i1052"/>
@@ -13092,7 +13092,7 @@
           <w:color w:val="333333"/>
         </w:rPr>
         <w:object w:dxaOrig="225" w:dyaOrig="225" w14:anchorId="53BEF89D">
-          <v:shape id="_x0000_i1056" type="#_x0000_t75" style="width:42pt;height:18pt" o:ole="">
+          <v:shape id="_x0000_i1056" type="#_x0000_t75" style="width:44.4pt;height:18pt" o:ole="">
             <v:imagedata r:id="rId49" o:title=""/>
           </v:shape>
           <w:control r:id="rId50" w:name="DefaultOcxName4" w:shapeid="_x0000_i1056"/>
@@ -13211,7 +13211,7 @@
           <w:color w:val="333333"/>
         </w:rPr>
         <w:object w:dxaOrig="225" w:dyaOrig="225" w14:anchorId="2D366341">
-          <v:shape id="_x0000_i1060" type="#_x0000_t75" style="width:42pt;height:18pt" o:ole="">
+          <v:shape id="_x0000_i1060" type="#_x0000_t75" style="width:44.4pt;height:18pt" o:ole="">
             <v:imagedata r:id="rId49" o:title=""/>
           </v:shape>
           <w:control r:id="rId51" w:name="DefaultOcxName5" w:shapeid="_x0000_i1060"/>
@@ -19087,7 +19087,7 @@
         <w:spacing w:after="0" w:line="240" w:lineRule="auto"/>
         <w:textAlignment w:val="baseline"/>
         <w:rPr>
-          <w:rFonts w:ascii="Consolas" w:eastAsia="Times New Roman" w:hAnsi="Consolas" w:cs="Courier New"/>
+          <w:rFonts w:asciiTheme="majorHAnsi" w:eastAsia="Times New Roman" w:hAnsiTheme="majorHAnsi" w:cstheme="majorHAnsi"/>
           <w:sz w:val="24"/>
           <w:szCs w:val="24"/>
         </w:rPr>
@@ -19116,7 +19116,7 @@
         <w:spacing w:after="0" w:line="240" w:lineRule="auto"/>
         <w:textAlignment w:val="baseline"/>
         <w:rPr>
-          <w:rFonts w:ascii="Consolas" w:eastAsia="Times New Roman" w:hAnsi="Consolas" w:cs="Courier New"/>
+          <w:rFonts w:asciiTheme="majorHAnsi" w:eastAsia="Times New Roman" w:hAnsiTheme="majorHAnsi" w:cstheme="majorHAnsi"/>
           <w:sz w:val="24"/>
           <w:szCs w:val="24"/>
         </w:rPr>
@@ -19145,11 +19145,76 @@
         <w:spacing w:after="0" w:line="240" w:lineRule="auto"/>
         <w:textAlignment w:val="baseline"/>
         <w:rPr>
-          <w:rFonts w:ascii="Consolas" w:eastAsia="Times New Roman" w:hAnsi="Consolas" w:cs="Courier New"/>
+          <w:rFonts w:asciiTheme="majorHAnsi" w:eastAsia="Times New Roman" w:hAnsiTheme="majorHAnsi" w:cstheme="majorHAnsi"/>
           <w:sz w:val="24"/>
           <w:szCs w:val="24"/>
         </w:rPr>
       </w:pPr>
+    </w:p>
+    <w:p>
+      <w:pPr>
+        <w:pStyle w:val="Heading1"/>
+        <w:shd w:val="clear" w:color="auto" w:fill="FFFFFF"/>
+        <w:spacing w:before="150" w:beforeAutospacing="0" w:after="150" w:afterAutospacing="0"/>
+        <w:rPr>
+          <w:rFonts w:asciiTheme="majorHAnsi" w:hAnsiTheme="majorHAnsi" w:cstheme="majorHAnsi"/>
+          <w:color w:val="2C4557"/>
+          <w:sz w:val="24"/>
+          <w:szCs w:val="24"/>
+        </w:rPr>
+      </w:pPr>
+      <w:r>
+        <w:rPr>
+          <w:rFonts w:asciiTheme="majorHAnsi" w:hAnsiTheme="majorHAnsi" w:cstheme="majorHAnsi"/>
+          <w:sz w:val="24"/>
+          <w:szCs w:val="24"/>
+        </w:rPr>
+        <w:t xml:space="preserve">So how do I actually use these annotations?? Intellij cant find </w:t>
+      </w:r>
+      <w:r>
+        <w:rPr>
+          <w:rFonts w:asciiTheme="majorHAnsi" w:hAnsiTheme="majorHAnsi" w:cstheme="majorHAnsi"/>
+          <w:color w:val="2C4557"/>
+          <w:sz w:val="24"/>
+          <w:szCs w:val="24"/>
+        </w:rPr>
+        <w:t>Package org.hibernate.search.mapper.pojo.bridge.builtin.annotation</w:t>
+      </w:r>
+    </w:p>
+    <w:p>
+      <w:pPr>
+        <w:pStyle w:val="Heading1"/>
+        <w:shd w:val="clear" w:color="auto" w:fill="FFFFFF"/>
+        <w:spacing w:before="150" w:beforeAutospacing="0" w:after="150" w:afterAutospacing="0"/>
+        <w:rPr>
+          <w:rFonts w:asciiTheme="majorHAnsi" w:hAnsiTheme="majorHAnsi" w:cstheme="majorHAnsi"/>
+          <w:color w:val="2C4557"/>
+          <w:sz w:val="24"/>
+          <w:szCs w:val="24"/>
+        </w:rPr>
+      </w:pPr>
+    </w:p>
+    <w:p>
+      <w:pPr>
+        <w:pStyle w:val="Heading1"/>
+        <w:shd w:val="clear" w:color="auto" w:fill="FFFFFF"/>
+        <w:spacing w:before="150" w:beforeAutospacing="0" w:after="150" w:afterAutospacing="0"/>
+        <w:rPr>
+          <w:rFonts w:asciiTheme="majorHAnsi" w:hAnsiTheme="majorHAnsi" w:cstheme="majorHAnsi"/>
+          <w:color w:val="2C4557"/>
+          <w:sz w:val="24"/>
+          <w:szCs w:val="24"/>
+        </w:rPr>
+      </w:pPr>
+      <w:r>
+        <w:rPr>
+          <w:rFonts w:asciiTheme="majorHAnsi" w:hAnsiTheme="majorHAnsi" w:cstheme="majorHAnsi"/>
+          <w:color w:val="2C4557"/>
+          <w:sz w:val="24"/>
+          <w:szCs w:val="24"/>
+        </w:rPr>
+        <w:t>Sat 5/8 10-</w:t>
+      </w:r>
     </w:p>
     <w:p>
       <w:pPr>
@@ -19166,10 +19231,57 @@
       <w:r>
         <w:rPr>
           <w:rFonts w:asciiTheme="majorHAnsi" w:hAnsiTheme="majorHAnsi" w:cstheme="majorHAnsi"/>
+          <w:color w:val="2C4557"/>
           <w:sz w:val="24"/>
           <w:szCs w:val="24"/>
         </w:rPr>
-        <w:t xml:space="preserve">So how do I actually use these annotations?? Intellij cant find </w:t>
+        <w:lastRenderedPageBreak/>
+        <w:t>So I installed the dependencies needed to use the above</w:t>
+      </w:r>
+      <w:r>
+        <w:rPr>
+          <w:rFonts w:asciiTheme="majorHAnsi" w:hAnsiTheme="majorHAnsi" w:cstheme="majorHAnsi"/>
+          <w:color w:val="2C4557"/>
+          <w:sz w:val="24"/>
+          <w:szCs w:val="24"/>
+        </w:rPr>
+        <w:t>, now I’m annot</w:t>
+      </w:r>
+      <w:r>
+        <w:rPr>
+          <w:rFonts w:asciiTheme="majorHAnsi" w:hAnsiTheme="majorHAnsi" w:cstheme="majorHAnsi"/>
+          <w:color w:val="2C4557"/>
+          <w:sz w:val="24"/>
+          <w:szCs w:val="24"/>
+        </w:rPr>
+        <w:t>ating</w:t>
+      </w:r>
+      <w:r>
+        <w:rPr>
+          <w:rFonts w:asciiTheme="majorHAnsi" w:hAnsiTheme="majorHAnsi" w:cstheme="majorHAnsi"/>
+          <w:color w:val="2C4557"/>
+          <w:sz w:val="24"/>
+          <w:szCs w:val="24"/>
+        </w:rPr>
+        <w:t xml:space="preserve"> the location and food resources classes</w:t>
+      </w:r>
+      <w:r>
+        <w:rPr>
+          <w:rFonts w:asciiTheme="majorHAnsi" w:hAnsiTheme="majorHAnsi" w:cstheme="majorHAnsi"/>
+          <w:color w:val="2C4557"/>
+          <w:sz w:val="24"/>
+          <w:szCs w:val="24"/>
+        </w:rPr>
+        <w:t>.</w:t>
+      </w:r>
+      <w:r>
+        <w:rPr>
+          <w:rFonts w:asciiTheme="majorHAnsi" w:hAnsiTheme="majorHAnsi" w:cstheme="majorHAnsi"/>
+          <w:color w:val="2C4557"/>
+          <w:sz w:val="24"/>
+          <w:szCs w:val="24"/>
+        </w:rPr>
+        <w:t xml:space="preserve">  Used indexed, full text field, embedded</w:t>
       </w:r>
       <w:r>
         <w:rPr>
@@ -19178,154 +19290,39 @@
           <w:sz w:val="24"/>
           <w:szCs w:val="24"/>
         </w:rPr>
-        <w:t>Package org.hibernate.search.mapper.pojo.bridge.builtin.annotation</w:t>
-      </w:r>
-    </w:p>
-    <w:p>
-      <w:pPr>
-        <w:pStyle w:val="Heading1"/>
-        <w:shd w:val="clear" w:color="auto" w:fill="FFFFFF"/>
-        <w:spacing w:before="150" w:beforeAutospacing="0" w:after="150" w:afterAutospacing="0"/>
+        <w:t xml:space="preserve"> ind</w:t>
+      </w:r>
+      <w:r>
         <w:rPr>
           <w:rFonts w:ascii="Arial" w:hAnsi="Arial" w:cs="Arial"/>
           <w:color w:val="2C4557"/>
           <w:sz w:val="24"/>
           <w:szCs w:val="24"/>
         </w:rPr>
-      </w:pPr>
-    </w:p>
-    <w:p>
-      <w:pPr>
-        <w:pStyle w:val="Heading1"/>
-        <w:shd w:val="clear" w:color="auto" w:fill="FFFFFF"/>
-        <w:spacing w:before="150" w:beforeAutospacing="0" w:after="150" w:afterAutospacing="0"/>
-        <w:rPr>
-          <w:rFonts w:ascii="Arial" w:hAnsi="Arial" w:cs="Arial"/>
-          <w:color w:val="2C4557"/>
-          <w:sz w:val="24"/>
-          <w:szCs w:val="24"/>
-        </w:rPr>
-      </w:pPr>
-      <w:r>
-        <w:rPr>
-          <w:rFonts w:ascii="Arial" w:hAnsi="Arial" w:cs="Arial"/>
-          <w:color w:val="2C4557"/>
-          <w:sz w:val="24"/>
-          <w:szCs w:val="24"/>
-        </w:rPr>
-        <w:t>Sat 5/8 10-</w:t>
-      </w:r>
-    </w:p>
-    <w:p>
-      <w:pPr>
-        <w:pStyle w:val="Heading1"/>
-        <w:shd w:val="clear" w:color="auto" w:fill="FFFFFF"/>
-        <w:spacing w:before="150" w:beforeAutospacing="0" w:after="150" w:afterAutospacing="0"/>
-        <w:rPr>
-          <w:rFonts w:ascii="Arial" w:hAnsi="Arial" w:cs="Arial"/>
-          <w:color w:val="2C4557"/>
-          <w:sz w:val="24"/>
-          <w:szCs w:val="24"/>
-        </w:rPr>
-      </w:pPr>
-      <w:r>
-        <w:rPr>
-          <w:rFonts w:ascii="Arial" w:hAnsi="Arial" w:cs="Arial"/>
-          <w:color w:val="2C4557"/>
-          <w:sz w:val="24"/>
-          <w:szCs w:val="24"/>
-        </w:rPr>
-        <w:lastRenderedPageBreak/>
-        <w:t>So I installed the dependencies needed to use the above</w:t>
-      </w:r>
-      <w:r>
-        <w:rPr>
-          <w:rFonts w:ascii="Arial" w:hAnsi="Arial" w:cs="Arial"/>
-          <w:color w:val="2C4557"/>
-          <w:sz w:val="24"/>
-          <w:szCs w:val="24"/>
-        </w:rPr>
-        <w:t>, now I’m annot</w:t>
-      </w:r>
-      <w:r>
-        <w:rPr>
-          <w:rFonts w:ascii="Arial" w:hAnsi="Arial" w:cs="Arial"/>
-          <w:color w:val="2C4557"/>
-          <w:sz w:val="24"/>
-          <w:szCs w:val="24"/>
-        </w:rPr>
-        <w:t>ating</w:t>
-      </w:r>
-      <w:r>
-        <w:rPr>
-          <w:rFonts w:ascii="Arial" w:hAnsi="Arial" w:cs="Arial"/>
-          <w:color w:val="2C4557"/>
-          <w:sz w:val="24"/>
-          <w:szCs w:val="24"/>
-        </w:rPr>
-        <w:t xml:space="preserve"> the location and food resources classes</w:t>
-      </w:r>
-      <w:r>
-        <w:rPr>
-          <w:rFonts w:ascii="Arial" w:hAnsi="Arial" w:cs="Arial"/>
-          <w:color w:val="2C4557"/>
-          <w:sz w:val="24"/>
-          <w:szCs w:val="24"/>
-        </w:rPr>
-        <w:t>.</w:t>
-      </w:r>
-      <w:r>
-        <w:rPr>
-          <w:rFonts w:ascii="Arial" w:hAnsi="Arial" w:cs="Arial"/>
-          <w:color w:val="2C4557"/>
-          <w:sz w:val="24"/>
-          <w:szCs w:val="24"/>
-        </w:rPr>
-        <w:t xml:space="preserve">  Used indexed, full text field, embedded ind</w:t>
-      </w:r>
-      <w:r>
-        <w:rPr>
-          <w:rFonts w:ascii="Arial" w:hAnsi="Arial" w:cs="Arial"/>
-          <w:color w:val="2C4557"/>
-          <w:sz w:val="24"/>
-          <w:szCs w:val="24"/>
-        </w:rPr>
         <w:t>ex, generic field, I have no idea if they are working.</w:t>
       </w:r>
     </w:p>
     <w:p>
       <w:pPr>
-        <w:pStyle w:val="Heading1"/>
-        <w:shd w:val="clear" w:color="auto" w:fill="FFFFFF"/>
-        <w:spacing w:before="150" w:beforeAutospacing="0" w:after="150" w:afterAutospacing="0"/>
-        <w:rPr>
-          <w:rFonts w:ascii="Arial" w:hAnsi="Arial" w:cs="Arial"/>
-          <w:color w:val="2C4557"/>
-          <w:sz w:val="24"/>
-          <w:szCs w:val="24"/>
-        </w:rPr>
-      </w:pPr>
-      <w:r>
-        <w:rPr>
-          <w:rFonts w:ascii="Arial" w:hAnsi="Arial" w:cs="Arial"/>
-          <w:color w:val="2C4557"/>
-          <w:sz w:val="24"/>
-          <w:szCs w:val="24"/>
-        </w:rPr>
-        <w:t>I’m seeing a lot of android specific info on how to do this… and a lot using the Places API…I hope I’m not on the wrong track here…</w:t>
-      </w:r>
-    </w:p>
-    <w:p>
-      <w:pPr>
         <w:tabs>
           <w:tab w:val="left" w:pos="6996"/>
         </w:tabs>
         <w:rPr>
           <w:rFonts w:asciiTheme="majorHAnsi" w:hAnsiTheme="majorHAnsi" w:cstheme="majorHAnsi"/>
-          <w:sz w:val="16"/>
-          <w:szCs w:val="16"/>
-        </w:rPr>
-      </w:pPr>
+        </w:rPr>
+      </w:pPr>
+      <w:r>
+        <w:rPr>
+          <w:rFonts w:asciiTheme="majorHAnsi" w:hAnsiTheme="majorHAnsi" w:cstheme="majorHAnsi"/>
+        </w:rPr>
+        <w:t>Everything is set up, errors are gone, test is written…  I still have a lot of doubts</w:t>
+      </w:r>
+      <w:r>
+        <w:rPr>
+          <w:rFonts w:asciiTheme="majorHAnsi" w:hAnsiTheme="majorHAnsi" w:cstheme="majorHAnsi"/>
+        </w:rPr>
+        <w:t>…  Yep, a bunch of hibernate errors from the new indexing…this will take some figuring, and I’m not even sure how they fit in to the solution I’m trying to implement now….</w:t>
+      </w:r>
     </w:p>
     <w:p>
       <w:pPr>
@@ -19336,6 +19333,18 @@
           <w:rFonts w:asciiTheme="majorHAnsi" w:hAnsiTheme="majorHAnsi" w:cstheme="majorHAnsi"/>
         </w:rPr>
       </w:pPr>
+      <w:r>
+        <w:rPr>
+          <w:rFonts w:asciiTheme="majorHAnsi" w:hAnsiTheme="majorHAnsi" w:cstheme="majorHAnsi"/>
+        </w:rPr>
+        <w:t>There’s a lot more work to be done with with search, but for now I just want to make the location search work..</w:t>
+      </w:r>
+      <w:r>
+        <w:rPr>
+          <w:rFonts w:asciiTheme="majorHAnsi" w:hAnsiTheme="majorHAnsi" w:cstheme="majorHAnsi"/>
+        </w:rPr>
+        <w:t>so I took off the index annotations for now..</w:t>
+      </w:r>
     </w:p>
     <w:sectPr>
       <w:pgSz w:w="12240" w:h="15840"/>

</xml_diff>

<commit_message>
still working on getting the if test for dropdown working
</commit_message>
<xml_diff>
--- a/Journal.docx
+++ b/Journal.docx
@@ -20701,37 +20701,6 @@
           <w:szCs w:val="21"/>
         </w:rPr>
       </w:pPr>
-      <w:r>
-        <w:rPr>
-          <w:rFonts w:ascii="Segoe UI" w:eastAsia="Times New Roman" w:hAnsi="Segoe UI" w:cs="Segoe UI"/>
-          <w:color w:val="000000"/>
-          <w:sz w:val="21"/>
-          <w:szCs w:val="21"/>
-        </w:rPr>
-        <w:t>Redoing the link to addResources to the servlet!</w:t>
-      </w:r>
-      <w:r>
-        <w:rPr>
-          <w:rFonts w:ascii="Segoe UI" w:eastAsia="Times New Roman" w:hAnsi="Segoe UI" w:cs="Segoe UI"/>
-          <w:color w:val="000000"/>
-          <w:sz w:val="21"/>
-          <w:szCs w:val="21"/>
-        </w:rPr>
-        <w:t>!!!!!!!!!  DUH!!!</w:t>
-      </w:r>
-    </w:p>
-    <w:p>
-      <w:pPr>
-        <w:shd w:val="clear" w:color="auto" w:fill="FFFFFF"/>
-        <w:spacing w:after="225" w:line="240" w:lineRule="auto"/>
-        <w:textAlignment w:val="baseline"/>
-        <w:rPr>
-          <w:rFonts w:ascii="Segoe UI" w:eastAsia="Times New Roman" w:hAnsi="Segoe UI" w:cs="Segoe UI"/>
-          <w:color w:val="000000"/>
-          <w:sz w:val="21"/>
-          <w:szCs w:val="21"/>
-        </w:rPr>
-      </w:pPr>
     </w:p>
     <w:p>
       <w:pPr>
@@ -20839,6 +20808,63 @@
         </w:rPr>
         <w:t xml:space="preserve">  OMG, I wasn’t setting them as session variables, wait, the above link set them as req variables…no, that didn’t work, my other jstl used req</w:t>
       </w:r>
+    </w:p>
+    <w:p>
+      <w:pPr>
+        <w:shd w:val="clear" w:color="auto" w:fill="FFFFFF"/>
+        <w:spacing w:after="225" w:line="240" w:lineRule="auto"/>
+        <w:textAlignment w:val="baseline"/>
+        <w:rPr>
+          <w:rFonts w:ascii="Segoe UI" w:eastAsia="Times New Roman" w:hAnsi="Segoe UI" w:cs="Segoe UI"/>
+          <w:color w:val="000000"/>
+          <w:sz w:val="21"/>
+          <w:szCs w:val="21"/>
+        </w:rPr>
+      </w:pPr>
+      <w:r>
+        <w:rPr>
+          <w:rFonts w:ascii="Segoe UI" w:eastAsia="Times New Roman" w:hAnsi="Segoe UI" w:cs="Segoe UI"/>
+          <w:color w:val="000000"/>
+          <w:sz w:val="21"/>
+          <w:szCs w:val="21"/>
+        </w:rPr>
+        <w:t>Redoing the link to addResources to the servlet!!!!!!!!!!  DUH!!!</w:t>
+      </w:r>
+    </w:p>
+    <w:p>
+      <w:pPr>
+        <w:shd w:val="clear" w:color="auto" w:fill="FFFFFF"/>
+        <w:spacing w:after="225" w:line="240" w:lineRule="auto"/>
+        <w:textAlignment w:val="baseline"/>
+        <w:rPr>
+          <w:rFonts w:ascii="Segoe UI" w:eastAsia="Times New Roman" w:hAnsi="Segoe UI" w:cs="Segoe UI"/>
+          <w:color w:val="000000"/>
+          <w:sz w:val="21"/>
+          <w:szCs w:val="21"/>
+        </w:rPr>
+      </w:pPr>
+      <w:r>
+        <w:rPr>
+          <w:rFonts w:ascii="Segoe UI" w:eastAsia="Times New Roman" w:hAnsi="Segoe UI" w:cs="Segoe UI"/>
+          <w:color w:val="000000"/>
+          <w:sz w:val="21"/>
+          <w:szCs w:val="21"/>
+        </w:rPr>
+        <w:t>Should I add a “private” entry into the resource owners table to provide an easy dropdown option for resources with no real owner or private?</w:t>
+      </w:r>
+    </w:p>
+    <w:p>
+      <w:pPr>
+        <w:shd w:val="clear" w:color="auto" w:fill="FFFFFF"/>
+        <w:spacing w:after="225" w:line="240" w:lineRule="auto"/>
+        <w:textAlignment w:val="baseline"/>
+        <w:rPr>
+          <w:rFonts w:ascii="Segoe UI" w:eastAsia="Times New Roman" w:hAnsi="Segoe UI" w:cs="Segoe UI"/>
+          <w:color w:val="000000"/>
+          <w:sz w:val="21"/>
+          <w:szCs w:val="21"/>
+        </w:rPr>
+      </w:pPr>
     </w:p>
     <w:p>
       <w:pPr>

</xml_diff>

<commit_message>
if 'newOwner' tag working
</commit_message>
<xml_diff>
--- a/Journal.docx
+++ b/Journal.docx
@@ -20852,6 +20852,15 @@
         </w:rPr>
         <w:t>Should I add a “private” entry into the resource owners table to provide an easy dropdown option for resources with no real owner or private?</w:t>
       </w:r>
+      <w:r>
+        <w:rPr>
+          <w:rFonts w:ascii="Segoe UI" w:eastAsia="Times New Roman" w:hAnsi="Segoe UI" w:cs="Segoe UI"/>
+          <w:color w:val="000000"/>
+          <w:sz w:val="21"/>
+          <w:szCs w:val="21"/>
+        </w:rPr>
+        <w:t xml:space="preserve">  Having troubles with the value of the option for adding a new resource, it’s a string, “newOwner”…</w:t>
+      </w:r>
     </w:p>
     <w:p>
       <w:pPr>
@@ -20865,6 +20874,15 @@
           <w:szCs w:val="21"/>
         </w:rPr>
       </w:pPr>
+      <w:r>
+        <w:rPr>
+          <w:rFonts w:ascii="Segoe UI" w:eastAsia="Times New Roman" w:hAnsi="Segoe UI" w:cs="Segoe UI"/>
+          <w:color w:val="000000"/>
+          <w:sz w:val="21"/>
+          <w:szCs w:val="21"/>
+        </w:rPr>
+        <w:t>I got it working with submit, but will have to set the other fields to not delete on submit</w:t>
+      </w:r>
     </w:p>
     <w:p>
       <w:pPr>
@@ -20900,6 +20918,7 @@
         <w:textAlignment w:val="baseline"/>
         <w:rPr>
           <w:rFonts w:ascii="Segoe UI" w:eastAsia="Times New Roman" w:hAnsi="Segoe UI" w:cs="Segoe UI"/>
+          <w:strike/>
           <w:color w:val="000000"/>
           <w:sz w:val="21"/>
           <w:szCs w:val="21"/>
@@ -20908,6 +20927,7 @@
       <w:r>
         <w:rPr>
           <w:rFonts w:ascii="Segoe UI" w:eastAsia="Times New Roman" w:hAnsi="Segoe UI" w:cs="Segoe UI"/>
+          <w:strike/>
           <w:color w:val="000000"/>
           <w:sz w:val="21"/>
           <w:szCs w:val="21"/>
@@ -20917,6 +20937,7 @@
       <w:r>
         <w:rPr>
           <w:rFonts w:ascii="Segoe UI" w:eastAsia="Times New Roman" w:hAnsi="Segoe UI" w:cs="Segoe UI"/>
+          <w:strike/>
           <w:color w:val="000000"/>
           <w:sz w:val="21"/>
           <w:szCs w:val="21"/>
@@ -20926,6 +20947,7 @@
       <w:r>
         <w:rPr>
           <w:rFonts w:ascii="Segoe UI" w:eastAsia="Times New Roman" w:hAnsi="Segoe UI" w:cs="Segoe UI"/>
+          <w:strike/>
           <w:color w:val="000000"/>
           <w:sz w:val="21"/>
           <w:szCs w:val="21"/>

</xml_diff>

<commit_message>
continuing with adding resource, may need to break up into smaller chunks
</commit_message>
<xml_diff>
--- a/Journal.docx
+++ b/Journal.docx
@@ -21117,6 +21117,47 @@
           <w:szCs w:val="21"/>
         </w:rPr>
       </w:pPr>
+      <w:r>
+        <w:rPr>
+          <w:rFonts w:ascii="Segoe UI" w:eastAsia="Times New Roman" w:hAnsi="Segoe UI" w:cs="Segoe UI"/>
+          <w:color w:val="000000"/>
+          <w:sz w:val="21"/>
+          <w:szCs w:val="21"/>
+        </w:rPr>
+        <w:t>Mon 5/17/2021</w:t>
+      </w:r>
+    </w:p>
+    <w:p>
+      <w:pPr>
+        <w:shd w:val="clear" w:color="auto" w:fill="FFFFFF"/>
+        <w:spacing w:after="225" w:line="240" w:lineRule="auto"/>
+        <w:textAlignment w:val="baseline"/>
+        <w:rPr>
+          <w:rFonts w:ascii="Segoe UI" w:eastAsia="Times New Roman" w:hAnsi="Segoe UI" w:cs="Segoe UI"/>
+          <w:color w:val="000000"/>
+          <w:sz w:val="21"/>
+          <w:szCs w:val="21"/>
+        </w:rPr>
+      </w:pPr>
+      <w:r>
+        <w:rPr>
+          <w:rFonts w:ascii="Segoe UI" w:eastAsia="Times New Roman" w:hAnsi="Segoe UI" w:cs="Segoe UI"/>
+          <w:color w:val="000000"/>
+          <w:sz w:val="21"/>
+          <w:szCs w:val="21"/>
+        </w:rPr>
+        <w:t xml:space="preserve">Thinking about how to do this add food resource form, considering the related fields of owners, contacts, and locations.  How should the flow and logic work for all that?  How many times do I have to resubmit the form to </w:t>
+      </w:r>
+      <w:r>
+        <w:rPr>
+          <w:rFonts w:ascii="Segoe UI" w:eastAsia="Times New Roman" w:hAnsi="Segoe UI" w:cs="Segoe UI"/>
+          <w:color w:val="000000"/>
+          <w:sz w:val="21"/>
+          <w:szCs w:val="21"/>
+        </w:rPr>
+        <w:lastRenderedPageBreak/>
+        <w:t>enable the JSTL ‘if new owner is chosen, show this form div’.  What is best practice??  How do I best preserve the form data shown to the user with multiple submits…it sounds stupid to even write ‘multiple submits’, there must be a better way.</w:t>
+      </w:r>
     </w:p>
     <w:p>
       <w:pPr>
@@ -21392,7 +21433,11 @@
               <w:t xml:space="preserve"> </w:t>
             </w:r>
             <w:r>
-              <w:t>I want to change the world with web technologies, but I’m starting with    my community.  My current project is a Java based Community Food Resource web service, which will be deployed to AWS.  This project will take all the various resources in the Dane County area (governmental, non-profit, community, and private) and collate them into a user friendly and accessible user interface.  (</w:t>
+              <w:t xml:space="preserve">I want to change the world with web technologies, but I’m starting with    my community.  My current project is a Java based Community Food Resource web service, which will be deployed to AWS.  This project will take all the various resources in </w:t>
+            </w:r>
+            <w:r>
+              <w:lastRenderedPageBreak/>
+              <w:t>the Dane County area (governmental, non-profit, community, and private) and collate them into a user friendly and accessible user interface.  (</w:t>
             </w:r>
             <w:hyperlink r:id="rId67" w:history="1">
               <w:r>
@@ -22271,6 +22316,7 @@
         <w:rPr>
           <w:rFonts w:ascii="Roboto" w:hAnsi="Roboto"/>
         </w:rPr>
+        <w:lastRenderedPageBreak/>
         <w:t>What would you repeat? What went well? What are you proud of?</w:t>
       </w:r>
     </w:p>
@@ -22329,7 +22375,6 @@
           <w:rFonts w:ascii="Roboto" w:hAnsi="Roboto"/>
           <w:spacing w:val="-2"/>
         </w:rPr>
-        <w:lastRenderedPageBreak/>
         <w:t>Tips/Considerations:</w:t>
       </w:r>
     </w:p>
@@ -22482,7 +22527,11 @@
     </w:p>
     <w:p>
       <w:r>
-        <w:t>I wanted to focus on accessibility and providing information that my user research said people using the service would want…I wanted to provide the an easy to read, simple web interface for them, a way to link to alternate languages, search options to find services that fit their needs: is there delivery, are there bus stops nearby, are there special diet considerations, what type of documentation do you need to access the service, what days of the week was each service offered….</w:t>
+        <w:t xml:space="preserve">I wanted to focus on accessibility and providing information that my user research said people using the service would want…I wanted to provide the an easy to read, simple web interface for them, a way to link to alternate languages, search options to find services that fit their needs: is there delivery, are there bus stops nearby, are there special diet </w:t>
+      </w:r>
+      <w:r>
+        <w:lastRenderedPageBreak/>
+        <w:t>considerations, what type of documentation do you need to access the service, what days of the week was each service offered….</w:t>
       </w:r>
     </w:p>
     <w:bookmarkEnd w:id="0"/>
@@ -24027,6 +24076,7 @@
           <w:szCs w:val="17"/>
           <w:bdr w:val="none" w:sz="0" w:space="0" w:color="auto" w:frame="1"/>
         </w:rPr>
+        <w:lastRenderedPageBreak/>
         <w:t>Mar 8, 2021 5:23 PM</w:t>
       </w:r>
       <w:r>
@@ -24182,7 +24232,6 @@
           <w:sz w:val="27"/>
           <w:szCs w:val="27"/>
         </w:rPr>
-        <w:lastRenderedPageBreak/>
         <w:t> </w:t>
       </w:r>
       <w:r>
@@ -25436,6 +25485,7 @@
                 <w:sz w:val="20"/>
                 <w:szCs w:val="20"/>
               </w:rPr>
+              <w:lastRenderedPageBreak/>
               <w:t>Application is database-driven using full CRUD.</w:t>
             </w:r>
           </w:p>
@@ -25502,7 +25552,6 @@
                 <w:sz w:val="20"/>
                 <w:szCs w:val="20"/>
               </w:rPr>
-              <w:lastRenderedPageBreak/>
               <w:t>Meets the originally defined MVP (minimum viable product)</w:t>
             </w:r>
           </w:p>
@@ -26376,6 +26425,7 @@
                 <w:sz w:val="21"/>
                 <w:szCs w:val="21"/>
               </w:rPr>
+              <w:lastRenderedPageBreak/>
               <w:t>Code is readable, documented, efficient and well-tested. (15%)</w:t>
             </w:r>
           </w:p>
@@ -26418,7 +26468,6 @@
                 <w:sz w:val="21"/>
                 <w:szCs w:val="21"/>
               </w:rPr>
-              <w:lastRenderedPageBreak/>
               <w:t>·  Documentation is well written and clearly explains what the code is accomplishing and how. </w:t>
             </w:r>
           </w:p>
@@ -26479,7 +26528,6 @@
                 <w:sz w:val="21"/>
                 <w:szCs w:val="21"/>
               </w:rPr>
-              <w:lastRenderedPageBreak/>
               <w:t>·  Code is fairly easy to follow. </w:t>
             </w:r>
           </w:p>
@@ -26498,7 +26546,6 @@
                 <w:sz w:val="21"/>
                 <w:szCs w:val="21"/>
               </w:rPr>
-              <w:lastRenderedPageBreak/>
               <w:t>·  Documentation is somewhat useful in understanding the code. </w:t>
             </w:r>
           </w:p>
@@ -26559,7 +26606,6 @@
                 <w:sz w:val="21"/>
                 <w:szCs w:val="21"/>
               </w:rPr>
-              <w:lastRenderedPageBreak/>
               <w:t>·  Code is fairly easy to follow with some exceptions. </w:t>
             </w:r>
           </w:p>
@@ -26578,7 +26624,6 @@
                 <w:sz w:val="21"/>
                 <w:szCs w:val="21"/>
               </w:rPr>
-              <w:lastRenderedPageBreak/>
               <w:t>·  Documentation is incomplete. </w:t>
             </w:r>
           </w:p>
@@ -26639,7 +26684,6 @@
                 <w:sz w:val="21"/>
                 <w:szCs w:val="21"/>
               </w:rPr>
-              <w:lastRenderedPageBreak/>
               <w:t>·  Code is poorly organized. </w:t>
             </w:r>
           </w:p>
@@ -26658,16 +26702,7 @@
                 <w:sz w:val="21"/>
                 <w:szCs w:val="21"/>
               </w:rPr>
-              <w:t xml:space="preserve">·  Documentation is simply embedded comments and </w:t>
-            </w:r>
-            <w:r>
-              <w:rPr>
-                <w:rFonts w:ascii="Georgia" w:eastAsia="Times New Roman" w:hAnsi="Georgia" w:cs="Times New Roman"/>
-                <w:sz w:val="21"/>
-                <w:szCs w:val="21"/>
-              </w:rPr>
-              <w:lastRenderedPageBreak/>
-              <w:t>does not help the reader understand the code</w:t>
+              <w:t>·  Documentation is simply embedded comments and does not help the reader understand the code</w:t>
             </w:r>
           </w:p>
           <w:p>
@@ -26733,7 +26768,6 @@
                 <w:sz w:val="21"/>
                 <w:szCs w:val="21"/>
               </w:rPr>
-              <w:lastRenderedPageBreak/>
               <w:t>12  Good use of the generic dao to eliminate redundant code. Good use of templating on the front end. </w:t>
             </w:r>
           </w:p>
@@ -27415,6 +27449,7 @@
                 <w:sz w:val="21"/>
                 <w:szCs w:val="21"/>
               </w:rPr>
+              <w:lastRenderedPageBreak/>
               <w:t>7  As you complete the functionality you have targeted but is not yet complete, the complexity score will increase (domain name, searching by zip, etc.).</w:t>
             </w:r>
           </w:p>
@@ -27444,7 +27479,6 @@
                 <w:sz w:val="21"/>
                 <w:szCs w:val="21"/>
               </w:rPr>
-              <w:lastRenderedPageBreak/>
               <w:t>Final Presentation (10%)</w:t>
             </w:r>
           </w:p>

</xml_diff>

<commit_message>
trying to refactor adding owner to be independent/reusable
</commit_message>
<xml_diff>
--- a/Journal.docx
+++ b/Journal.docx
@@ -21095,6 +21095,15 @@
           <w:szCs w:val="21"/>
         </w:rPr>
       </w:pPr>
+      <w:r>
+        <w:rPr>
+          <w:rFonts w:ascii="Segoe UI" w:eastAsia="Times New Roman" w:hAnsi="Segoe UI" w:cs="Segoe UI"/>
+          <w:color w:val="000000"/>
+          <w:sz w:val="21"/>
+          <w:szCs w:val="21"/>
+        </w:rPr>
+        <w:t>Security/roles pathing</w:t>
+      </w:r>
     </w:p>
     <w:p>
       <w:pPr>
@@ -21189,6 +21198,79 @@
           <w:szCs w:val="21"/>
         </w:rPr>
         <w:t>I should break it up into manageable chunks for the user…and me..</w:t>
+      </w:r>
+    </w:p>
+    <w:p>
+      <w:pPr>
+        <w:shd w:val="clear" w:color="auto" w:fill="FFFFFF"/>
+        <w:spacing w:after="225" w:line="240" w:lineRule="auto"/>
+        <w:textAlignment w:val="baseline"/>
+        <w:rPr>
+          <w:rFonts w:ascii="Segoe UI" w:eastAsia="Times New Roman" w:hAnsi="Segoe UI" w:cs="Segoe UI"/>
+          <w:color w:val="000000"/>
+          <w:sz w:val="21"/>
+          <w:szCs w:val="21"/>
+        </w:rPr>
+      </w:pPr>
+      <w:r>
+        <w:rPr>
+          <w:rFonts w:ascii="Segoe UI" w:eastAsia="Times New Roman" w:hAnsi="Segoe UI" w:cs="Segoe UI"/>
+          <w:color w:val="000000"/>
+          <w:sz w:val="21"/>
+          <w:szCs w:val="21"/>
+        </w:rPr>
+        <w:t xml:space="preserve">I should probably </w:t>
+      </w:r>
+      <w:r>
+        <w:rPr>
+          <w:rFonts w:ascii="Segoe UI" w:eastAsia="Times New Roman" w:hAnsi="Segoe UI" w:cs="Segoe UI"/>
+          <w:b/>
+          <w:bCs/>
+          <w:color w:val="000000"/>
+          <w:sz w:val="21"/>
+          <w:szCs w:val="21"/>
+        </w:rPr>
+        <w:t>let this add resource function be available to all users</w:t>
+      </w:r>
+      <w:r>
+        <w:rPr>
+          <w:rFonts w:ascii="Segoe UI" w:eastAsia="Times New Roman" w:hAnsi="Segoe UI" w:cs="Segoe UI"/>
+          <w:color w:val="000000"/>
+          <w:sz w:val="21"/>
+          <w:szCs w:val="21"/>
+        </w:rPr>
+        <w:t>, crowd sourcing, and have an additional field with pending validation, include hidden fields with user info, date.. would be really useful if/when I set up events</w:t>
+      </w:r>
+      <w:r>
+        <w:rPr>
+          <w:rFonts w:ascii="Segoe UI" w:eastAsia="Times New Roman" w:hAnsi="Segoe UI" w:cs="Segoe UI"/>
+          <w:color w:val="000000"/>
+          <w:sz w:val="21"/>
+          <w:szCs w:val="21"/>
+        </w:rPr>
+        <w:t>.</w:t>
+      </w:r>
+    </w:p>
+    <w:p>
+      <w:pPr>
+        <w:shd w:val="clear" w:color="auto" w:fill="FFFFFF"/>
+        <w:spacing w:after="225" w:line="240" w:lineRule="auto"/>
+        <w:textAlignment w:val="baseline"/>
+        <w:rPr>
+          <w:rFonts w:ascii="Segoe UI" w:eastAsia="Times New Roman" w:hAnsi="Segoe UI" w:cs="Segoe UI"/>
+          <w:color w:val="000000"/>
+          <w:sz w:val="21"/>
+          <w:szCs w:val="21"/>
+        </w:rPr>
+      </w:pPr>
+      <w:r>
+        <w:rPr>
+          <w:rFonts w:ascii="Segoe UI" w:eastAsia="Times New Roman" w:hAnsi="Segoe UI" w:cs="Segoe UI"/>
+          <w:color w:val="000000"/>
+          <w:sz w:val="21"/>
+          <w:szCs w:val="21"/>
+        </w:rPr>
+        <w:t>I should break up the addOwner to the resource function so that it can be reused to add an owner to an existing resource, like the addLocation functions</w:t>
       </w:r>
     </w:p>
     <w:p>
@@ -21434,6 +21516,7 @@
               <w:jc w:val="both"/>
             </w:pPr>
             <w:r>
+              <w:lastRenderedPageBreak/>
               <w:t>If you are looking for an eager, hardworking individual to help and learn from your experienced team, I would be honored to be considered.</w:t>
             </w:r>
           </w:p>
@@ -21452,11 +21535,7 @@
               <w:t xml:space="preserve"> </w:t>
             </w:r>
             <w:r>
-              <w:t xml:space="preserve">I want to change the world with web technologies, but I’m starting with    my community.  My current project is a Java based Community Food Resource web service, which will be deployed to AWS.  This project will take all the various resources in </w:t>
-            </w:r>
-            <w:r>
-              <w:lastRenderedPageBreak/>
-              <w:t>the Dane County area (governmental, non-profit, community, and private) and collate them into a user friendly and accessible user interface.  (</w:t>
+              <w:t>I want to change the world with web technologies, but I’m starting with    my community.  My current project is a Java based Community Food Resource web service, which will be deployed to AWS.  This project will take all the various resources in the Dane County area (governmental, non-profit, community, and private) and collate them into a user friendly and accessible user interface.  (</w:t>
             </w:r>
             <w:hyperlink r:id="rId67" w:history="1">
               <w:r>
@@ -21779,6 +21858,7 @@
           <w:sz w:val="16"/>
           <w:szCs w:val="16"/>
         </w:rPr>
+        <w:lastRenderedPageBreak/>
         <w:t>I actually don't have many influencers at this point in my life. I follow NBC news as a source, because I have deemed them to be  a fair and accurate news source.  Although I don't listen much anymore, NPR news is my most trusted source of information, I find that they go to great lengths to be non-biased.</w:t>
       </w:r>
     </w:p>
@@ -22235,6 +22315,7 @@
         <w:rPr>
           <w:rFonts w:ascii="Roboto" w:hAnsi="Roboto"/>
         </w:rPr>
+        <w:lastRenderedPageBreak/>
         <w:t>Motivation for choosing the topic</w:t>
       </w:r>
     </w:p>
@@ -22335,7 +22416,6 @@
         <w:rPr>
           <w:rFonts w:ascii="Roboto" w:hAnsi="Roboto"/>
         </w:rPr>
-        <w:lastRenderedPageBreak/>
         <w:t>What would you repeat? What went well? What are you proud of?</w:t>
       </w:r>
     </w:p>
@@ -22541,16 +22621,13 @@
     </w:p>
     <w:p>
       <w:r>
+        <w:lastRenderedPageBreak/>
         <w:t>Next came actually implementing all those pie in the sky ideas, however, easier planned than implemented… and I was not as confident in my ability to do that.  My Enterprise Java class with Paula Waite afforded me the opportunity to bring this project to fruition.  The Independent Project was….[specs]….</w:t>
       </w:r>
     </w:p>
     <w:p>
       <w:r>
-        <w:t xml:space="preserve">I wanted to focus on accessibility and providing information that my user research said people using the service would want…I wanted to provide the an easy to read, simple web interface for them, a way to link to alternate languages, search options to find services that fit their needs: is there delivery, are there bus stops nearby, are there special diet </w:t>
-      </w:r>
-      <w:r>
-        <w:lastRenderedPageBreak/>
-        <w:t>considerations, what type of documentation do you need to access the service, what days of the week was each service offered….</w:t>
+        <w:t>I wanted to focus on accessibility and providing information that my user research said people using the service would want…I wanted to provide the an easy to read, simple web interface for them, a way to link to alternate languages, search options to find services that fit their needs: is there delivery, are there bus stops nearby, are there special diet considerations, what type of documentation do you need to access the service, what days of the week was each service offered….</w:t>
       </w:r>
     </w:p>
     <w:bookmarkEnd w:id="0"/>
@@ -23886,6 +23963,7 @@
           <w:szCs w:val="27"/>
           <w:bdr w:val="none" w:sz="0" w:space="0" w:color="auto" w:frame="1"/>
         </w:rPr>
+        <w:lastRenderedPageBreak/>
         <w:t>10.00</w:t>
       </w:r>
       <w:r>
@@ -24095,7 +24173,6 @@
           <w:szCs w:val="17"/>
           <w:bdr w:val="none" w:sz="0" w:space="0" w:color="auto" w:frame="1"/>
         </w:rPr>
-        <w:lastRenderedPageBreak/>
         <w:t>Mar 8, 2021 5:23 PM</w:t>
       </w:r>
       <w:r>
@@ -25366,6 +25443,7 @@
                 <w:sz w:val="21"/>
                 <w:szCs w:val="21"/>
               </w:rPr>
+              <w:lastRenderedPageBreak/>
               <w:t>Project effectively utilizes the technologies and techniques specified in the project objectives (35%)</w:t>
             </w:r>
           </w:p>
@@ -25504,7 +25582,6 @@
                 <w:sz w:val="20"/>
                 <w:szCs w:val="20"/>
               </w:rPr>
-              <w:lastRenderedPageBreak/>
               <w:t>Application is database-driven using full CRUD.</w:t>
             </w:r>
           </w:p>
@@ -25617,7 +25694,6 @@
                 <w:sz w:val="21"/>
                 <w:szCs w:val="21"/>
               </w:rPr>
-              <w:lastRenderedPageBreak/>
               <w:t>Fulfilled most of the scope. (28-31)</w:t>
             </w:r>
           </w:p>
@@ -26241,7 +26317,16 @@
                 <w:sz w:val="21"/>
                 <w:szCs w:val="21"/>
               </w:rPr>
-              <w:t>Refer to the list of professional development topics for technology examples that meet this goal.</w:t>
+              <w:t xml:space="preserve">Refer to the list of professional </w:t>
+            </w:r>
+            <w:r>
+              <w:rPr>
+                <w:rFonts w:ascii="Georgia" w:eastAsia="Times New Roman" w:hAnsi="Georgia" w:cs="Times New Roman"/>
+                <w:sz w:val="21"/>
+                <w:szCs w:val="21"/>
+              </w:rPr>
+              <w:lastRenderedPageBreak/>
+              <w:t>development topics for technology examples that meet this goal.</w:t>
             </w:r>
           </w:p>
         </w:tc>
@@ -26265,6 +26350,7 @@
                 <w:sz w:val="21"/>
                 <w:szCs w:val="21"/>
               </w:rPr>
+              <w:lastRenderedPageBreak/>
               <w:t>·  Experiments on own with reliance on instructor or others for guidance. </w:t>
             </w:r>
           </w:p>
@@ -26444,7 +26530,6 @@
                 <w:sz w:val="21"/>
                 <w:szCs w:val="21"/>
               </w:rPr>
-              <w:lastRenderedPageBreak/>
               <w:t>Code is readable, documented, efficient and well-tested. (15%)</w:t>
             </w:r>
           </w:p>
@@ -27140,6 +27225,7 @@
                 <w:sz w:val="21"/>
                 <w:szCs w:val="21"/>
               </w:rPr>
+              <w:lastRenderedPageBreak/>
               <w:t>8  Sometimes all the planning in the world cannot account for all the things that might happen in a project like this. This was a large undertaking!  Good use of branching to create safe places to experiment.</w:t>
             </w:r>
           </w:p>
@@ -27468,7 +27554,6 @@
                 <w:sz w:val="21"/>
                 <w:szCs w:val="21"/>
               </w:rPr>
-              <w:lastRenderedPageBreak/>
               <w:t>7  As you complete the functionality you have targeted but is not yet complete, the complexity score will increase (domain name, searching by zip, etc.).</w:t>
             </w:r>
           </w:p>

</xml_diff>

<commit_message>
finally got the add resource workable, still need to edit now that I figured out the problem
</commit_message>
<xml_diff>
--- a/Journal.docx
+++ b/Journal.docx
@@ -20709,6 +20709,56 @@
         <w:textAlignment w:val="baseline"/>
         <w:rPr>
           <w:rFonts w:ascii="Segoe UI" w:eastAsia="Times New Roman" w:hAnsi="Segoe UI" w:cs="Segoe UI"/>
+          <w:color w:val="000000"/>
+          <w:sz w:val="21"/>
+          <w:szCs w:val="21"/>
+        </w:rPr>
+      </w:pPr>
+    </w:p>
+    <w:p>
+      <w:pPr>
+        <w:shd w:val="clear" w:color="auto" w:fill="FFFFFF"/>
+        <w:spacing w:after="225" w:line="240" w:lineRule="auto"/>
+        <w:textAlignment w:val="baseline"/>
+        <w:rPr>
+          <w:rFonts w:ascii="Segoe UI" w:eastAsia="Times New Roman" w:hAnsi="Segoe UI" w:cs="Segoe UI"/>
+          <w:b/>
+          <w:bCs/>
+          <w:color w:val="000000"/>
+          <w:sz w:val="56"/>
+          <w:szCs w:val="56"/>
+        </w:rPr>
+      </w:pPr>
+      <w:r>
+        <w:rPr>
+          <w:rFonts w:ascii="Segoe UI" w:eastAsia="Times New Roman" w:hAnsi="Segoe UI" w:cs="Segoe UI"/>
+          <w:b/>
+          <w:bCs/>
+          <w:color w:val="000000"/>
+          <w:sz w:val="56"/>
+          <w:szCs w:val="56"/>
+        </w:rPr>
+        <w:t>Starting “Internship” work</w:t>
+      </w:r>
+      <w:r>
+        <w:rPr>
+          <w:rFonts w:ascii="Segoe UI" w:eastAsia="Times New Roman" w:hAnsi="Segoe UI" w:cs="Segoe UI"/>
+          <w:b/>
+          <w:bCs/>
+          <w:color w:val="000000"/>
+          <w:sz w:val="56"/>
+          <w:szCs w:val="56"/>
+        </w:rPr>
+        <w:t>:</w:t>
+      </w:r>
+    </w:p>
+    <w:p>
+      <w:pPr>
+        <w:shd w:val="clear" w:color="auto" w:fill="FFFFFF"/>
+        <w:spacing w:after="225" w:line="240" w:lineRule="auto"/>
+        <w:textAlignment w:val="baseline"/>
+        <w:rPr>
+          <w:rFonts w:ascii="Segoe UI" w:eastAsia="Times New Roman" w:hAnsi="Segoe UI" w:cs="Segoe UI"/>
           <w:b/>
           <w:bCs/>
           <w:color w:val="000000"/>
@@ -21165,17 +21215,7 @@
           <w:sz w:val="21"/>
           <w:szCs w:val="21"/>
         </w:rPr>
-        <w:t xml:space="preserve">Thinking about how to do this add food resource form, considering the related fields of owners, contacts, and locations.  How should the flow and logic work for all that?  How many times do I have to resubmit the form to </w:t>
-      </w:r>
-      <w:r>
-        <w:rPr>
-          <w:rFonts w:ascii="Segoe UI" w:eastAsia="Times New Roman" w:hAnsi="Segoe UI" w:cs="Segoe UI"/>
-          <w:color w:val="000000"/>
-          <w:sz w:val="21"/>
-          <w:szCs w:val="21"/>
-        </w:rPr>
-        <w:lastRenderedPageBreak/>
-        <w:t>enable the JSTL ‘if new owner is chosen, show this form div’.  What is best practice??  How do I best preserve the form data shown to the user with multiple submits…it sounds stupid to even write ‘multiple submits’, there must be a better way.</w:t>
+        <w:t>Thinking about how to do this add food resource form, considering the related fields of owners, contacts, and locations.  How should the flow and logic work for all that?  How many times do I have to resubmit the form to enable the JSTL ‘if new owner is chosen, show this form div’.  What is best practice??  How do I best preserve the form data shown to the user with multiple submits…it sounds stupid to even write ‘multiple submits’, there must be a better way.</w:t>
       </w:r>
     </w:p>
     <w:p>
@@ -21275,6 +21315,22 @@
     </w:p>
     <w:p>
       <w:pPr>
+        <w:pStyle w:val="HTMLPreformatted"/>
+        <w:rPr>
+          <w:sz w:val="23"/>
+          <w:szCs w:val="23"/>
+        </w:rPr>
+      </w:pPr>
+      <w:r>
+        <w:rPr>
+          <w:sz w:val="23"/>
+          <w:szCs w:val="23"/>
+        </w:rPr>
+        <w:t>&lt;jsp:forward page = "Relative URL" /&gt;</w:t>
+      </w:r>
+    </w:p>
+    <w:p>
+      <w:pPr>
         <w:shd w:val="clear" w:color="auto" w:fill="FFFFFF"/>
         <w:spacing w:after="225" w:line="240" w:lineRule="auto"/>
         <w:textAlignment w:val="baseline"/>
@@ -21285,6 +21341,32 @@
           <w:szCs w:val="21"/>
         </w:rPr>
       </w:pPr>
+      <w:r>
+        <w:rPr>
+          <w:rFonts w:ascii="Arial" w:hAnsi="Arial" w:cs="Arial"/>
+          <w:color w:val="000000"/>
+          <w:shd w:val="clear" w:color="auto" w:fill="FFFFFF"/>
+        </w:rPr>
+        <w:t>The </w:t>
+      </w:r>
+      <w:r>
+        <w:rPr>
+          <w:rFonts w:ascii="Arial" w:hAnsi="Arial" w:cs="Arial"/>
+          <w:b/>
+          <w:bCs/>
+          <w:color w:val="000000"/>
+          <w:shd w:val="clear" w:color="auto" w:fill="FFFFFF"/>
+        </w:rPr>
+        <w:t>forward</w:t>
+      </w:r>
+      <w:r>
+        <w:rPr>
+          <w:rFonts w:ascii="Arial" w:hAnsi="Arial" w:cs="Arial"/>
+          <w:color w:val="000000"/>
+          <w:shd w:val="clear" w:color="auto" w:fill="FFFFFF"/>
+        </w:rPr>
+        <w:t> action terminates the action of the current page and forwards the request to another resource such as a static page, another JSP page, or a Java Servlet.</w:t>
+      </w:r>
     </w:p>
     <w:p>
       <w:pPr>
@@ -21292,12 +21374,120 @@
         <w:spacing w:after="225" w:line="240" w:lineRule="auto"/>
         <w:textAlignment w:val="baseline"/>
         <w:rPr>
-          <w:rFonts w:ascii="Segoe UI" w:eastAsia="Times New Roman" w:hAnsi="Segoe UI" w:cs="Segoe UI"/>
-          <w:color w:val="000000"/>
-          <w:sz w:val="21"/>
-          <w:szCs w:val="21"/>
-        </w:rPr>
-      </w:pPr>
+          <w:rFonts w:ascii="Segoe UI" w:hAnsi="Segoe UI" w:cs="Segoe UI"/>
+          <w:color w:val="242729"/>
+          <w:sz w:val="23"/>
+          <w:szCs w:val="23"/>
+          <w:shd w:val="clear" w:color="auto" w:fill="FFFFFF"/>
+        </w:rPr>
+      </w:pPr>
+      <w:r>
+        <w:rPr>
+          <w:rFonts w:ascii="Segoe UI" w:hAnsi="Segoe UI" w:cs="Segoe UI"/>
+          <w:color w:val="242729"/>
+          <w:sz w:val="23"/>
+          <w:szCs w:val="23"/>
+          <w:highlight w:val="yellow"/>
+          <w:shd w:val="clear" w:color="auto" w:fill="FFFFFF"/>
+        </w:rPr>
+        <w:t>Your mgr-Property is </w:t>
+      </w:r>
+      <w:r>
+        <w:rPr>
+          <w:rStyle w:val="Emphasis"/>
+          <w:rFonts w:ascii="Segoe UI" w:hAnsi="Segoe UI" w:cs="Segoe UI"/>
+          <w:color w:val="242729"/>
+          <w:sz w:val="23"/>
+          <w:szCs w:val="23"/>
+          <w:highlight w:val="yellow"/>
+          <w:bdr w:val="none" w:sz="0" w:space="0" w:color="auto" w:frame="1"/>
+          <w:shd w:val="clear" w:color="auto" w:fill="FFFFFF"/>
+        </w:rPr>
+        <w:t>int</w:t>
+      </w:r>
+      <w:r>
+        <w:rPr>
+          <w:rFonts w:ascii="Segoe UI" w:hAnsi="Segoe UI" w:cs="Segoe UI"/>
+          <w:color w:val="242729"/>
+          <w:sz w:val="23"/>
+          <w:szCs w:val="23"/>
+          <w:highlight w:val="yellow"/>
+          <w:shd w:val="clear" w:color="auto" w:fill="FFFFFF"/>
+        </w:rPr>
+        <w:t>, which does not allow </w:t>
+      </w:r>
+      <w:r>
+        <w:rPr>
+          <w:rStyle w:val="Emphasis"/>
+          <w:rFonts w:ascii="Segoe UI" w:hAnsi="Segoe UI" w:cs="Segoe UI"/>
+          <w:color w:val="242729"/>
+          <w:sz w:val="23"/>
+          <w:szCs w:val="23"/>
+          <w:highlight w:val="yellow"/>
+          <w:bdr w:val="none" w:sz="0" w:space="0" w:color="auto" w:frame="1"/>
+          <w:shd w:val="clear" w:color="auto" w:fill="FFFFFF"/>
+        </w:rPr>
+        <w:t>null</w:t>
+      </w:r>
+      <w:r>
+        <w:rPr>
+          <w:rFonts w:ascii="Segoe UI" w:hAnsi="Segoe UI" w:cs="Segoe UI"/>
+          <w:color w:val="242729"/>
+          <w:sz w:val="23"/>
+          <w:szCs w:val="23"/>
+          <w:highlight w:val="yellow"/>
+          <w:shd w:val="clear" w:color="auto" w:fill="FFFFFF"/>
+        </w:rPr>
+        <w:t>. Change it to </w:t>
+      </w:r>
+      <w:r>
+        <w:rPr>
+          <w:rStyle w:val="Emphasis"/>
+          <w:rFonts w:ascii="Segoe UI" w:hAnsi="Segoe UI" w:cs="Segoe UI"/>
+          <w:color w:val="242729"/>
+          <w:sz w:val="23"/>
+          <w:szCs w:val="23"/>
+          <w:highlight w:val="yellow"/>
+          <w:bdr w:val="none" w:sz="0" w:space="0" w:color="auto" w:frame="1"/>
+          <w:shd w:val="clear" w:color="auto" w:fill="FFFFFF"/>
+        </w:rPr>
+        <w:t>Integer</w:t>
+      </w:r>
+      <w:r>
+        <w:rPr>
+          <w:rFonts w:ascii="Segoe UI" w:hAnsi="Segoe UI" w:cs="Segoe UI"/>
+          <w:color w:val="242729"/>
+          <w:sz w:val="23"/>
+          <w:szCs w:val="23"/>
+          <w:highlight w:val="yellow"/>
+          <w:shd w:val="clear" w:color="auto" w:fill="FFFFFF"/>
+        </w:rPr>
+        <w:t>, which allows </w:t>
+      </w:r>
+      <w:r>
+        <w:rPr>
+          <w:rStyle w:val="Emphasis"/>
+          <w:rFonts w:ascii="Segoe UI" w:hAnsi="Segoe UI" w:cs="Segoe UI"/>
+          <w:color w:val="242729"/>
+          <w:sz w:val="23"/>
+          <w:szCs w:val="23"/>
+          <w:highlight w:val="yellow"/>
+          <w:bdr w:val="none" w:sz="0" w:space="0" w:color="auto" w:frame="1"/>
+          <w:shd w:val="clear" w:color="auto" w:fill="FFFFFF"/>
+        </w:rPr>
+        <w:t>null</w:t>
+      </w:r>
+      <w:r>
+        <w:rPr>
+          <w:rFonts w:ascii="Segoe UI" w:hAnsi="Segoe UI" w:cs="Segoe UI"/>
+          <w:color w:val="242729"/>
+          <w:sz w:val="23"/>
+          <w:szCs w:val="23"/>
+          <w:highlight w:val="yellow"/>
+          <w:shd w:val="clear" w:color="auto" w:fill="FFFFFF"/>
+        </w:rPr>
+        <w:t>. Or make a default value for your mgr column.</w:t>
+      </w:r>
     </w:p>
     <w:p>
       <w:pPr>
@@ -21305,12 +21495,33 @@
         <w:spacing w:after="225" w:line="240" w:lineRule="auto"/>
         <w:textAlignment w:val="baseline"/>
         <w:rPr>
-          <w:rFonts w:ascii="Segoe UI" w:eastAsia="Times New Roman" w:hAnsi="Segoe UI" w:cs="Segoe UI"/>
-          <w:color w:val="000000"/>
-          <w:sz w:val="21"/>
-          <w:szCs w:val="21"/>
-        </w:rPr>
-      </w:pPr>
+          <w:rFonts w:ascii="Segoe UI" w:hAnsi="Segoe UI" w:cs="Segoe UI"/>
+          <w:color w:val="242729"/>
+          <w:sz w:val="23"/>
+          <w:szCs w:val="23"/>
+          <w:shd w:val="clear" w:color="auto" w:fill="FFFFFF"/>
+        </w:rPr>
+      </w:pPr>
+      <w:r>
+        <w:rPr>
+          <w:rFonts w:ascii="Segoe UI" w:hAnsi="Segoe UI" w:cs="Segoe UI"/>
+          <w:color w:val="242729"/>
+          <w:sz w:val="23"/>
+          <w:szCs w:val="23"/>
+          <w:shd w:val="clear" w:color="auto" w:fill="FFFFFF"/>
+        </w:rPr>
+        <w:t>I did both…</w:t>
+      </w:r>
+      <w:r>
+        <w:rPr>
+          <w:rFonts w:ascii="Segoe UI" w:hAnsi="Segoe UI" w:cs="Segoe UI"/>
+          <w:color w:val="242729"/>
+          <w:sz w:val="23"/>
+          <w:szCs w:val="23"/>
+          <w:shd w:val="clear" w:color="auto" w:fill="FFFFFF"/>
+        </w:rPr>
+        <w:t>but it doesn’t seem to take/save</w:t>
+      </w:r>
     </w:p>
     <w:p>
       <w:pPr>
@@ -21318,10 +21529,11 @@
         <w:spacing w:after="225" w:line="240" w:lineRule="auto"/>
         <w:textAlignment w:val="baseline"/>
         <w:rPr>
-          <w:rFonts w:ascii="Segoe UI" w:eastAsia="Times New Roman" w:hAnsi="Segoe UI" w:cs="Segoe UI"/>
-          <w:color w:val="000000"/>
-          <w:sz w:val="21"/>
-          <w:szCs w:val="21"/>
+          <w:rFonts w:ascii="Segoe UI" w:hAnsi="Segoe UI" w:cs="Segoe UI"/>
+          <w:color w:val="242729"/>
+          <w:sz w:val="23"/>
+          <w:szCs w:val="23"/>
+          <w:shd w:val="clear" w:color="auto" w:fill="FFFFFF"/>
         </w:rPr>
       </w:pPr>
     </w:p>
@@ -21331,10 +21543,156 @@
         <w:spacing w:after="225" w:line="240" w:lineRule="auto"/>
         <w:textAlignment w:val="baseline"/>
         <w:rPr>
-          <w:rFonts w:ascii="Segoe UI" w:eastAsia="Times New Roman" w:hAnsi="Segoe UI" w:cs="Segoe UI"/>
-          <w:color w:val="000000"/>
-          <w:sz w:val="21"/>
-          <w:szCs w:val="21"/>
+          <w:rFonts w:ascii="Segoe UI" w:hAnsi="Segoe UI" w:cs="Segoe UI"/>
+          <w:b/>
+          <w:bCs/>
+          <w:color w:val="242729"/>
+          <w:sz w:val="23"/>
+          <w:szCs w:val="23"/>
+          <w:shd w:val="clear" w:color="auto" w:fill="FFFFFF"/>
+        </w:rPr>
+      </w:pPr>
+      <w:r>
+        <w:rPr>
+          <w:rFonts w:ascii="Segoe UI" w:hAnsi="Segoe UI" w:cs="Segoe UI"/>
+          <w:b/>
+          <w:bCs/>
+          <w:color w:val="242729"/>
+          <w:sz w:val="23"/>
+          <w:szCs w:val="23"/>
+          <w:shd w:val="clear" w:color="auto" w:fill="FFFFFF"/>
+        </w:rPr>
+        <w:t xml:space="preserve">Friday </w:t>
+      </w:r>
+      <w:r>
+        <w:rPr>
+          <w:rFonts w:ascii="Segoe UI" w:hAnsi="Segoe UI" w:cs="Segoe UI"/>
+          <w:b/>
+          <w:bCs/>
+          <w:color w:val="242729"/>
+          <w:sz w:val="23"/>
+          <w:szCs w:val="23"/>
+          <w:shd w:val="clear" w:color="auto" w:fill="FFFFFF"/>
+        </w:rPr>
+        <w:t>5/21/2021</w:t>
+      </w:r>
+    </w:p>
+    <w:p>
+      <w:pPr>
+        <w:shd w:val="clear" w:color="auto" w:fill="FFFFFF"/>
+        <w:tabs>
+          <w:tab w:val="left" w:pos="5844"/>
+        </w:tabs>
+        <w:spacing w:after="225" w:line="240" w:lineRule="auto"/>
+        <w:textAlignment w:val="baseline"/>
+        <w:rPr>
+          <w:rFonts w:ascii="Segoe UI" w:hAnsi="Segoe UI" w:cs="Segoe UI"/>
+          <w:color w:val="242729"/>
+          <w:sz w:val="23"/>
+          <w:szCs w:val="23"/>
+          <w:shd w:val="clear" w:color="auto" w:fill="FFFFFF"/>
+        </w:rPr>
+      </w:pPr>
+      <w:r>
+        <w:rPr>
+          <w:rFonts w:ascii="Segoe UI" w:hAnsi="Segoe UI" w:cs="Segoe UI"/>
+          <w:color w:val="242729"/>
+          <w:sz w:val="23"/>
+          <w:szCs w:val="23"/>
+          <w:shd w:val="clear" w:color="auto" w:fill="FFFFFF"/>
+        </w:rPr>
+        <w:t>Starting to create the seed data for the database.</w:t>
+      </w:r>
+      <w:r>
+        <w:rPr>
+          <w:rFonts w:ascii="Segoe UI" w:hAnsi="Segoe UI" w:cs="Segoe UI"/>
+          <w:color w:val="242729"/>
+          <w:sz w:val="23"/>
+          <w:szCs w:val="23"/>
+          <w:shd w:val="clear" w:color="auto" w:fill="FFFFFF"/>
+        </w:rPr>
+        <w:t xml:space="preserve">  Added the type “community Fridge” to types, these should be static types.  Trying to remember all the best practices for seeding…</w:t>
+      </w:r>
+      <w:r>
+        <w:rPr>
+          <w:rFonts w:ascii="Segoe UI" w:hAnsi="Segoe UI" w:cs="Segoe UI"/>
+          <w:color w:val="242729"/>
+          <w:sz w:val="23"/>
+          <w:szCs w:val="23"/>
+          <w:shd w:val="clear" w:color="auto" w:fill="FFFFFF"/>
+        </w:rPr>
+        <w:t xml:space="preserve">  I Suppose I should begin with the smaller resource types, like governmental..</w:t>
+      </w:r>
+    </w:p>
+    <w:p>
+      <w:pPr>
+        <w:shd w:val="clear" w:color="auto" w:fill="FFFFFF"/>
+        <w:tabs>
+          <w:tab w:val="left" w:pos="5844"/>
+        </w:tabs>
+        <w:spacing w:after="225" w:line="240" w:lineRule="auto"/>
+        <w:textAlignment w:val="baseline"/>
+        <w:rPr>
+          <w:rFonts w:ascii="Segoe UI" w:hAnsi="Segoe UI" w:cs="Segoe UI"/>
+          <w:color w:val="242729"/>
+          <w:sz w:val="23"/>
+          <w:szCs w:val="23"/>
+          <w:shd w:val="clear" w:color="auto" w:fill="FFFFFF"/>
+        </w:rPr>
+      </w:pPr>
+      <w:r>
+        <w:rPr>
+          <w:rFonts w:ascii="Segoe UI" w:hAnsi="Segoe UI" w:cs="Segoe UI"/>
+          <w:color w:val="242729"/>
+          <w:sz w:val="23"/>
+          <w:szCs w:val="23"/>
+          <w:highlight w:val="yellow"/>
+          <w:shd w:val="clear" w:color="auto" w:fill="FFFFFF"/>
+        </w:rPr>
+        <w:t>Changin days of week offered to a general time offered</w:t>
+      </w:r>
+    </w:p>
+    <w:p>
+      <w:pPr>
+        <w:shd w:val="clear" w:color="auto" w:fill="FFFFFF"/>
+        <w:tabs>
+          <w:tab w:val="left" w:pos="5844"/>
+        </w:tabs>
+        <w:spacing w:after="225" w:line="240" w:lineRule="auto"/>
+        <w:textAlignment w:val="baseline"/>
+        <w:rPr>
+          <w:rFonts w:ascii="Segoe UI" w:hAnsi="Segoe UI" w:cs="Segoe UI"/>
+          <w:color w:val="242729"/>
+          <w:sz w:val="23"/>
+          <w:szCs w:val="23"/>
+          <w:shd w:val="clear" w:color="auto" w:fill="FFFFFF"/>
+        </w:rPr>
+      </w:pPr>
+      <w:r>
+        <w:rPr>
+          <w:rFonts w:ascii="Segoe UI" w:hAnsi="Segoe UI" w:cs="Segoe UI"/>
+          <w:color w:val="242729"/>
+          <w:sz w:val="23"/>
+          <w:szCs w:val="23"/>
+          <w:shd w:val="clear" w:color="auto" w:fill="FFFFFF"/>
+        </w:rPr>
+        <w:t>I first want to populate the type table, since that should be static. But that table has a list of connected resources to type, so first input that list as null…</w:t>
+      </w:r>
+    </w:p>
+    <w:p>
+      <w:pPr>
+        <w:shd w:val="clear" w:color="auto" w:fill="FFFFFF"/>
+        <w:tabs>
+          <w:tab w:val="left" w:pos="5844"/>
+        </w:tabs>
+        <w:spacing w:after="225" w:line="240" w:lineRule="auto"/>
+        <w:textAlignment w:val="baseline"/>
+        <w:rPr>
+          <w:rFonts w:ascii="Segoe UI" w:hAnsi="Segoe UI" w:cs="Segoe UI"/>
+          <w:color w:val="242729"/>
+          <w:sz w:val="23"/>
+          <w:szCs w:val="23"/>
+          <w:shd w:val="clear" w:color="auto" w:fill="FFFFFF"/>
         </w:rPr>
       </w:pPr>
     </w:p>
@@ -21344,12 +21702,34 @@
         <w:spacing w:after="225" w:line="240" w:lineRule="auto"/>
         <w:textAlignment w:val="baseline"/>
         <w:rPr>
-          <w:rFonts w:ascii="Segoe UI" w:eastAsia="Times New Roman" w:hAnsi="Segoe UI" w:cs="Segoe UI"/>
-          <w:color w:val="000000"/>
-          <w:sz w:val="21"/>
-          <w:szCs w:val="21"/>
-        </w:rPr>
-      </w:pPr>
+          <w:rFonts w:ascii="Segoe UI" w:hAnsi="Segoe UI" w:cs="Segoe UI"/>
+          <w:color w:val="242729"/>
+          <w:sz w:val="23"/>
+          <w:szCs w:val="23"/>
+          <w:shd w:val="clear" w:color="auto" w:fill="FFFFFF"/>
+        </w:rPr>
+      </w:pPr>
+      <w:r>
+        <w:rPr>
+          <w:rFonts w:ascii="Segoe UI" w:hAnsi="Segoe UI" w:cs="Segoe UI"/>
+          <w:color w:val="242729"/>
+          <w:sz w:val="23"/>
+          <w:szCs w:val="23"/>
+          <w:highlight w:val="cyan"/>
+          <w:shd w:val="clear" w:color="auto" w:fill="FFFFFF"/>
+        </w:rPr>
+        <w:t>Inspired by a post in fb, looking for locker program for homeless…one has already been created, keys to dignity… but what if the community signed up to let people store stuff in their garage r extra room??</w:t>
+      </w:r>
+      <w:r>
+        <w:rPr>
+          <w:rFonts w:ascii="Segoe UI" w:hAnsi="Segoe UI" w:cs="Segoe UI"/>
+          <w:color w:val="242729"/>
+          <w:sz w:val="23"/>
+          <w:szCs w:val="23"/>
+          <w:shd w:val="clear" w:color="auto" w:fill="FFFFFF"/>
+        </w:rPr>
+        <w:t xml:space="preserve"> They would need a service like this to hold the database and permissions…</w:t>
+      </w:r>
     </w:p>
     <w:p>
       <w:pPr>
@@ -21389,6 +21769,146 @@
           <w:szCs w:val="21"/>
         </w:rPr>
       </w:pPr>
+      <w:r>
+        <w:rPr>
+          <w:rFonts w:ascii="Segoe UI" w:eastAsia="Times New Roman" w:hAnsi="Segoe UI" w:cs="Segoe UI"/>
+          <w:b/>
+          <w:bCs/>
+          <w:color w:val="000000"/>
+          <w:sz w:val="21"/>
+          <w:szCs w:val="21"/>
+        </w:rPr>
+        <w:t>Friday June 11,3 pm</w:t>
+      </w:r>
+      <w:r>
+        <w:rPr>
+          <w:rFonts w:ascii="Segoe UI" w:eastAsia="Times New Roman" w:hAnsi="Segoe UI" w:cs="Segoe UI"/>
+          <w:color w:val="000000"/>
+          <w:sz w:val="21"/>
+          <w:szCs w:val="21"/>
+        </w:rPr>
+        <w:t xml:space="preserve">, </w:t>
+      </w:r>
+    </w:p>
+    <w:p>
+      <w:pPr>
+        <w:shd w:val="clear" w:color="auto" w:fill="FFFFFF"/>
+        <w:spacing w:after="225" w:line="240" w:lineRule="auto"/>
+        <w:ind w:firstLine="720"/>
+        <w:textAlignment w:val="baseline"/>
+        <w:rPr>
+          <w:rFonts w:ascii="Segoe UI" w:eastAsia="Times New Roman" w:hAnsi="Segoe UI" w:cs="Segoe UI"/>
+          <w:color w:val="000000"/>
+          <w:sz w:val="21"/>
+          <w:szCs w:val="21"/>
+        </w:rPr>
+      </w:pPr>
+      <w:r>
+        <w:rPr>
+          <w:rFonts w:ascii="Segoe UI" w:eastAsia="Times New Roman" w:hAnsi="Segoe UI" w:cs="Segoe UI"/>
+          <w:color w:val="000000"/>
+          <w:sz w:val="21"/>
+          <w:szCs w:val="21"/>
+        </w:rPr>
+        <w:lastRenderedPageBreak/>
+        <w:t xml:space="preserve">restarting after break… </w:t>
+      </w:r>
+      <w:r>
+        <w:rPr>
+          <w:rFonts w:ascii="Segoe UI" w:eastAsia="Times New Roman" w:hAnsi="Segoe UI" w:cs="Segoe UI"/>
+          <w:color w:val="000000"/>
+          <w:sz w:val="21"/>
+          <w:szCs w:val="21"/>
+        </w:rPr>
+        <w:t>I’m putting in a default/placeholder location, resource owner, and contact…I’m not really sure if that’s the best way… or if I should just put defaults in the database…</w:t>
+      </w:r>
+      <w:r>
+        <w:rPr>
+          <w:rFonts w:ascii="Segoe UI" w:eastAsia="Times New Roman" w:hAnsi="Segoe UI" w:cs="Segoe UI"/>
+          <w:color w:val="000000"/>
+          <w:sz w:val="21"/>
+          <w:szCs w:val="21"/>
+        </w:rPr>
+        <w:t xml:space="preserve"> trying both..</w:t>
+      </w:r>
+    </w:p>
+    <w:p>
+      <w:pPr>
+        <w:shd w:val="clear" w:color="auto" w:fill="FFFFFF"/>
+        <w:spacing w:after="225" w:line="240" w:lineRule="auto"/>
+        <w:ind w:firstLine="720"/>
+        <w:textAlignment w:val="baseline"/>
+        <w:rPr>
+          <w:rFonts w:ascii="Segoe UI" w:eastAsia="Times New Roman" w:hAnsi="Segoe UI" w:cs="Segoe UI"/>
+          <w:color w:val="000000"/>
+          <w:sz w:val="21"/>
+          <w:szCs w:val="21"/>
+        </w:rPr>
+      </w:pPr>
+      <w:r>
+        <w:rPr>
+          <w:rFonts w:ascii="Segoe UI" w:eastAsia="Times New Roman" w:hAnsi="Segoe UI" w:cs="Segoe UI"/>
+          <w:color w:val="000000"/>
+          <w:sz w:val="21"/>
+          <w:szCs w:val="21"/>
+        </w:rPr>
+        <w:t>Setting the defaults in the database didn’t work, because I’m looking for the objects, not just the id</w:t>
+      </w:r>
+      <w:r>
+        <w:rPr>
+          <w:rFonts w:ascii="Segoe UI" w:eastAsia="Times New Roman" w:hAnsi="Segoe UI" w:cs="Segoe UI"/>
+          <w:color w:val="000000"/>
+          <w:sz w:val="21"/>
+          <w:szCs w:val="21"/>
+        </w:rPr>
+        <w:t>…</w:t>
+      </w:r>
+    </w:p>
+    <w:p>
+      <w:pPr>
+        <w:shd w:val="clear" w:color="auto" w:fill="FFFFFF"/>
+        <w:spacing w:after="225" w:line="240" w:lineRule="auto"/>
+        <w:ind w:firstLine="720"/>
+        <w:textAlignment w:val="baseline"/>
+        <w:rPr>
+          <w:rFonts w:ascii="Segoe UI" w:eastAsia="Times New Roman" w:hAnsi="Segoe UI" w:cs="Segoe UI"/>
+          <w:color w:val="000000"/>
+          <w:sz w:val="21"/>
+          <w:szCs w:val="21"/>
+        </w:rPr>
+      </w:pPr>
+      <w:r>
+        <w:rPr>
+          <w:rFonts w:ascii="Segoe UI" w:eastAsia="Times New Roman" w:hAnsi="Segoe UI" w:cs="Segoe UI"/>
+          <w:color w:val="000000"/>
+          <w:sz w:val="21"/>
+          <w:szCs w:val="21"/>
+        </w:rPr>
+        <w:t>Seems to be getting stuck on adding in the default location…not sure if it’s because of the FK to food-resource…</w:t>
+      </w:r>
+    </w:p>
+    <w:p>
+      <w:pPr>
+        <w:shd w:val="clear" w:color="auto" w:fill="FFFFFF"/>
+        <w:spacing w:after="225" w:line="240" w:lineRule="auto"/>
+        <w:ind w:firstLine="720"/>
+        <w:textAlignment w:val="baseline"/>
+        <w:rPr>
+          <w:rFonts w:ascii="Segoe UI" w:eastAsia="Times New Roman" w:hAnsi="Segoe UI" w:cs="Segoe UI"/>
+          <w:color w:val="000000"/>
+          <w:sz w:val="21"/>
+          <w:szCs w:val="21"/>
+        </w:rPr>
+      </w:pPr>
+      <w:r>
+        <w:rPr>
+          <w:rFonts w:ascii="Segoe UI" w:eastAsia="Times New Roman" w:hAnsi="Segoe UI" w:cs="Segoe UI"/>
+          <w:color w:val="000000"/>
+          <w:sz w:val="21"/>
+          <w:szCs w:val="21"/>
+        </w:rPr>
+        <w:t>I just don’t get why I even need to add those right now to be able to save or update, those aren’t not null annotated…</w:t>
+      </w:r>
     </w:p>
     <w:p>
       <w:pPr>
@@ -21429,243 +21949,45 @@
         </w:rPr>
       </w:pPr>
     </w:p>
-    <w:tbl>
-      <w:tblPr>
-        <w:tblStyle w:val="TableGrid"/>
-        <w:tblW w:w="5000" w:type="pct"/>
-        <w:tblBorders>
-          <w:top w:val="none" w:sz="0" w:space="0" w:color="auto"/>
-          <w:left w:val="none" w:sz="0" w:space="0" w:color="auto"/>
-          <w:bottom w:val="none" w:sz="0" w:space="0" w:color="auto"/>
-          <w:right w:val="none" w:sz="0" w:space="0" w:color="auto"/>
-          <w:insideH w:val="none" w:sz="0" w:space="0" w:color="auto"/>
-          <w:insideV w:val="none" w:sz="0" w:space="0" w:color="auto"/>
-        </w:tblBorders>
-        <w:tblCellMar>
-          <w:left w:w="142" w:type="dxa"/>
-          <w:right w:w="142" w:type="dxa"/>
-        </w:tblCellMar>
-        <w:tblLook w:val="0620" w:firstRow="1" w:lastRow="0" w:firstColumn="0" w:lastColumn="0" w:noHBand="1" w:noVBand="1"/>
-      </w:tblPr>
-      <w:tblGrid>
-        <w:gridCol w:w="10777"/>
-      </w:tblGrid>
-      <w:tr>
-        <w:trPr>
-          <w:trHeight w:val="2057"/>
-        </w:trPr>
-        <w:tc>
-          <w:tcPr>
-            <w:tcW w:w="7189" w:type="dxa"/>
-            <w:tcBorders>
-              <w:left w:val="single" w:sz="18" w:space="0" w:color="5B9BD5" w:themeColor="accent5"/>
-            </w:tcBorders>
-            <w:vAlign w:val="center"/>
-          </w:tcPr>
-          <w:p>
-            <w:pPr>
-              <w:pStyle w:val="TextRight"/>
-              <w:jc w:val="both"/>
-            </w:pPr>
-            <w:r>
-              <w:t>Hello!  I’m Heather…</w:t>
-            </w:r>
-          </w:p>
-          <w:p/>
-          <w:p>
-            <w:r>
-              <w:t>I recently met my neighbor, Ryan Taber, and was asking his about his career in UX, which is my dream job.  He let me know that you that were looking for an intern, and I saw the description of what you were looking for and was really excited to apply!  I would love to learn more about SEO, I was going to try to find an extra class on it this summer.</w:t>
-            </w:r>
-          </w:p>
-          <w:p/>
-          <w:p>
-            <w:pPr>
-              <w:pStyle w:val="TextRight"/>
-              <w:jc w:val="both"/>
-            </w:pPr>
-            <w:r>
-              <w:t>I’m just beginning my career in the I.T. field and looking for opportunities to get involved with some local projects, internships, or jobs.</w:t>
-            </w:r>
-          </w:p>
-          <w:p>
-            <w:pPr>
-              <w:pStyle w:val="TextRight"/>
-              <w:jc w:val="both"/>
-            </w:pPr>
-          </w:p>
-          <w:p>
-            <w:pPr>
-              <w:pStyle w:val="TextRight"/>
-              <w:jc w:val="both"/>
-            </w:pPr>
-            <w:r>
-              <w:t xml:space="preserve">I will soon be completing an IT Web development degree at Madison College.  I have a solid background in customer service gained in my previous career as a chef for a large software company, working with a growing team and the challenges that come with that.  </w:t>
-            </w:r>
-          </w:p>
-          <w:p>
-            <w:pPr>
-              <w:pStyle w:val="TextRight"/>
-              <w:ind w:left="0"/>
-              <w:jc w:val="both"/>
-            </w:pPr>
-          </w:p>
-          <w:p>
-            <w:pPr>
-              <w:pStyle w:val="TextRight"/>
-              <w:ind w:left="144"/>
-              <w:jc w:val="both"/>
-            </w:pPr>
-            <w:r>
-              <w:lastRenderedPageBreak/>
-              <w:t>If you are looking for an eager, hardworking individual to help and learn from your experienced team, I would be honored to be considered.</w:t>
-            </w:r>
-          </w:p>
-          <w:p/>
-          <w:p>
-            <w:pPr>
-              <w:pStyle w:val="TextRight"/>
-            </w:pPr>
-            <w:r>
-              <w:t>I love problem solving and exploring creative solutions to problems.</w:t>
-            </w:r>
-            <w:r>
-              <w:rPr>
-                <w:szCs w:val="22"/>
-              </w:rPr>
-              <w:t xml:space="preserve"> </w:t>
-            </w:r>
-            <w:r>
-              <w:t>I want to change the world with web technologies, but I’m starting with    my community.  My current project is a Java based Community Food Resource web service, which will be deployed to AWS.  This project will take all the various resources in the Dane County area (governmental, non-profit, community, and private) and collate them into a user friendly and accessible user interface.  (</w:t>
-            </w:r>
-            <w:hyperlink r:id="rId67" w:history="1">
-              <w:r>
-                <w:rPr>
-                  <w:rStyle w:val="Hyperlink"/>
-                </w:rPr>
-                <w:t>https://www.channel3000.com/college-student-designs-website-for-community-food-resources</w:t>
-              </w:r>
-            </w:hyperlink>
-            <w:r>
-              <w:t>)</w:t>
-            </w:r>
-          </w:p>
-          <w:p>
-            <w:pPr>
-              <w:pStyle w:val="TextRight"/>
-              <w:ind w:firstLine="144"/>
-            </w:pPr>
-            <w:r>
-              <w:t xml:space="preserve"> </w:t>
-            </w:r>
-          </w:p>
-          <w:sdt>
-            <w:sdtPr>
-              <w:id w:val="1007951469"/>
-              <w:placeholder>
-                <w:docPart w:val="4B6BD683C6384789A11BCF2507322CD4"/>
-              </w:placeholder>
-              <w:temporary/>
-              <w:showingPlcHdr/>
-              <w15:appearance w15:val="hidden"/>
-            </w:sdtPr>
-            <w:sdtContent>
-              <w:p>
-                <w:pPr>
-                  <w:pStyle w:val="TextRight"/>
-                  <w:ind w:left="0" w:firstLine="144"/>
-                  <w:jc w:val="both"/>
-                </w:pPr>
-                <w:r>
-                  <w:t>Thank you for taking the time to review my resume. I look forward to talking with you.</w:t>
-                </w:r>
-              </w:p>
-            </w:sdtContent>
-          </w:sdt>
-          <w:p>
-            <w:pPr>
-              <w:jc w:val="both"/>
-            </w:pPr>
-            <w:r>
-              <w:rPr>
-                <w:sz w:val="22"/>
-                <w:szCs w:val="22"/>
-              </w:rPr>
-              <w:t xml:space="preserve">  </w:t>
-            </w:r>
-          </w:p>
-          <w:p>
-            <w:pPr>
-              <w:pStyle w:val="TextRight"/>
-              <w:jc w:val="both"/>
-              <w:rPr>
-                <w:rStyle w:val="Emphasis"/>
-              </w:rPr>
-            </w:pPr>
-            <w:sdt>
-              <w:sdtPr>
-                <w:rPr>
-                  <w:rStyle w:val="Emphasis"/>
-                </w:rPr>
-                <w:id w:val="-1301306744"/>
-                <w:placeholder>
-                  <w:docPart w:val="CF916D682A5745198A2D9E794BD4B411"/>
-                </w:placeholder>
-                <w:temporary/>
-                <w:showingPlcHdr/>
-                <w15:appearance w15:val="hidden"/>
-              </w:sdtPr>
-              <w:sdtContent>
-                <w:r>
-                  <w:rPr>
-                    <w:rStyle w:val="Emphasis"/>
-                  </w:rPr>
-                  <w:t>Sincerely,</w:t>
-                </w:r>
-              </w:sdtContent>
-            </w:sdt>
-          </w:p>
-          <w:p>
-            <w:pPr>
-              <w:pStyle w:val="TextRight"/>
-              <w:jc w:val="both"/>
-              <w:rPr>
-                <w:rStyle w:val="Emphasis"/>
-              </w:rPr>
-            </w:pPr>
-          </w:p>
-          <w:p>
-            <w:pPr>
-              <w:pStyle w:val="TextRight"/>
-              <w:jc w:val="both"/>
-              <w:rPr>
-                <w:rStyle w:val="Emphasis"/>
-              </w:rPr>
-            </w:pPr>
-            <w:r>
-              <w:rPr>
-                <w:rStyle w:val="Emphasis"/>
-              </w:rPr>
-              <w:t>Heather Kurth</w:t>
-            </w:r>
-          </w:p>
-          <w:p>
-            <w:pPr>
-              <w:pStyle w:val="TextRight"/>
-              <w:jc w:val="both"/>
-              <w:rPr>
-                <w:rStyle w:val="Emphasis"/>
-              </w:rPr>
-            </w:pPr>
-          </w:p>
-          <w:p>
-            <w:pPr>
-              <w:pStyle w:val="TextRight"/>
-              <w:jc w:val="both"/>
-            </w:pPr>
-          </w:p>
-        </w:tc>
-      </w:tr>
-    </w:tbl>
+    <w:p>
+      <w:pPr>
+        <w:shd w:val="clear" w:color="auto" w:fill="FFFFFF"/>
+        <w:spacing w:after="225" w:line="240" w:lineRule="auto"/>
+        <w:textAlignment w:val="baseline"/>
+        <w:rPr>
+          <w:rFonts w:ascii="Segoe UI" w:eastAsia="Times New Roman" w:hAnsi="Segoe UI" w:cs="Segoe UI"/>
+          <w:color w:val="000000"/>
+          <w:sz w:val="21"/>
+          <w:szCs w:val="21"/>
+        </w:rPr>
+      </w:pPr>
+    </w:p>
+    <w:p>
+      <w:pPr>
+        <w:shd w:val="clear" w:color="auto" w:fill="FFFFFF"/>
+        <w:spacing w:after="225" w:line="240" w:lineRule="auto"/>
+        <w:textAlignment w:val="baseline"/>
+        <w:rPr>
+          <w:rFonts w:ascii="Segoe UI" w:eastAsia="Times New Roman" w:hAnsi="Segoe UI" w:cs="Segoe UI"/>
+          <w:color w:val="000000"/>
+          <w:sz w:val="21"/>
+          <w:szCs w:val="21"/>
+        </w:rPr>
+      </w:pPr>
+    </w:p>
+    <w:p>
+      <w:pPr>
+        <w:shd w:val="clear" w:color="auto" w:fill="FFFFFF"/>
+        <w:spacing w:after="225" w:line="240" w:lineRule="auto"/>
+        <w:textAlignment w:val="baseline"/>
+        <w:rPr>
+          <w:rFonts w:ascii="Segoe UI" w:eastAsia="Times New Roman" w:hAnsi="Segoe UI" w:cs="Segoe UI"/>
+          <w:color w:val="000000"/>
+          <w:sz w:val="21"/>
+          <w:szCs w:val="21"/>
+        </w:rPr>
+      </w:pPr>
+    </w:p>
     <w:p>
       <w:pPr>
         <w:shd w:val="clear" w:color="auto" w:fill="FFFFFF"/>
@@ -22660,7 +22982,7 @@
           <w:rFonts w:asciiTheme="majorHAnsi" w:hAnsiTheme="majorHAnsi" w:cstheme="majorHAnsi"/>
         </w:rPr>
       </w:pPr>
-      <w:hyperlink r:id="rId68" w:history="1">
+      <w:hyperlink r:id="rId67" w:history="1">
         <w:r>
           <w:rPr>
             <w:rStyle w:val="Hyperlink"/>
@@ -27931,7 +28253,7 @@
             <wp:extent cx="106680" cy="114300"/>
             <wp:effectExtent l="0" t="0" r="7620" b="0"/>
             <wp:docPr id="52" name="Picture 52" descr="Close">
-              <a:hlinkClick xmlns:a="http://schemas.openxmlformats.org/drawingml/2006/main" r:id="rId69" tooltip="&quot;Close&quot;"/>
+              <a:hlinkClick xmlns:a="http://schemas.openxmlformats.org/drawingml/2006/main" r:id="rId68" tooltip="&quot;Close&quot;"/>
             </wp:docPr>
             <wp:cNvGraphicFramePr>
               <a:graphicFrameLocks xmlns:a="http://schemas.openxmlformats.org/drawingml/2006/main" noChangeAspect="1"/>
@@ -27941,14 +28263,14 @@
                 <pic:pic xmlns:pic="http://schemas.openxmlformats.org/drawingml/2006/picture">
                   <pic:nvPicPr>
                     <pic:cNvPr id="0" name="Picture 52" descr="Close">
-                      <a:hlinkClick r:id="rId69" tooltip="&quot;Close&quot;"/>
+                      <a:hlinkClick r:id="rId68" tooltip="&quot;Close&quot;"/>
                     </pic:cNvPr>
                     <pic:cNvPicPr>
                       <a:picLocks noChangeAspect="1" noChangeArrowheads="1"/>
                     </pic:cNvPicPr>
                   </pic:nvPicPr>
                   <pic:blipFill>
-                    <a:blip r:embed="rId70">
+                    <a:blip r:embed="rId69">
                       <a:extLst>
                         <a:ext uri="{28A0092B-C50C-407E-A947-70E740481C1C}">
                           <a14:useLocalDpi xmlns:a14="http://schemas.microsoft.com/office/drawing/2010/main" val="0"/>
@@ -33082,745 +33404,6 @@
 <ax:ocx xmlns:ax="http://schemas.microsoft.com/office/2006/activeX" xmlns:r="http://schemas.openxmlformats.org/officeDocument/2006/relationships" ax:classid="{5512D11E-5CC6-11CF-8D67-00AA00BDCE1D}" ax:persistence="persistStream" r:id="rId1"/>
 </file>
 
-<file path=word/glossary/document.xml><?xml version="1.0" encoding="utf-8"?>
-<w:glossaryDocument xmlns:wpc="http://schemas.microsoft.com/office/word/2010/wordprocessingCanvas" xmlns:cx="http://schemas.microsoft.com/office/drawing/2014/chartex" xmlns:cx1="http://schemas.microsoft.com/office/drawing/2015/9/8/chartex" xmlns:cx2="http://schemas.microsoft.com/office/drawing/2015/10/21/chartex" xmlns:cx3="http://schemas.microsoft.com/office/drawing/2016/5/9/chartex" xmlns:cx4="http://schemas.microsoft.com/office/drawing/2016/5/10/chartex" xmlns:cx5="http://schemas.microsoft.com/office/drawing/2016/5/11/chartex" xmlns:cx6="http://schemas.microsoft.com/office/drawing/2016/5/12/chartex" xmlns:cx7="http://schemas.microsoft.com/office/drawing/2016/5/13/chartex" xmlns:cx8="http://schemas.microsoft.com/office/drawing/2016/5/14/chartex" xmlns:mc="http://schemas.openxmlformats.org/markup-compatibility/2006" xmlns:aink="http://schemas.microsoft.com/office/drawing/2016/ink" xmlns:am3d="http://schemas.microsoft.com/office/drawing/2017/model3d" xmlns:o="urn:schemas-microsoft-com:office:office" xmlns:r="http://schemas.openxmlformats.org/officeDocument/2006/relationships" xmlns:m="http://schemas.openxmlformats.org/officeDocument/2006/math" xmlns:v="urn:schemas-microsoft-com:vml" xmlns:wp14="http://schemas.microsoft.com/office/word/2010/wordprocessingDrawing" xmlns:wp="http://schemas.openxmlformats.org/drawingml/2006/wordprocessingDrawing" xmlns:w10="urn:schemas-microsoft-com:office:word" xmlns:w="http://schemas.openxmlformats.org/wordprocessingml/2006/main" xmlns:w14="http://schemas.microsoft.com/office/word/2010/wordml" xmlns:w15="http://schemas.microsoft.com/office/word/2012/wordml" xmlns:w16cex="http://schemas.microsoft.com/office/word/2018/wordml/cex" xmlns:w16cid="http://schemas.microsoft.com/office/word/2016/wordml/cid" xmlns:w16="http://schemas.microsoft.com/office/word/2018/wordml" xmlns:w16sdtdh="http://schemas.microsoft.com/office/word/2020/wordml/sdtdatahash" xmlns:w16se="http://schemas.microsoft.com/office/word/2015/wordml/symex" xmlns:wpg="http://schemas.microsoft.com/office/word/2010/wordprocessingGroup" xmlns:wpi="http://schemas.microsoft.com/office/word/2010/wordprocessingInk" xmlns:wne="http://schemas.microsoft.com/office/word/2006/wordml" xmlns:wps="http://schemas.microsoft.com/office/word/2010/wordprocessingShape" mc:Ignorable="w14 w15 w16se w16cid w16 w16cex w16sdtdh wp14">
-  <w:docParts>
-    <w:docPart>
-      <w:docPartPr>
-        <w:name w:val="4B6BD683C6384789A11BCF2507322CD4"/>
-        <w:category>
-          <w:name w:val="General"/>
-          <w:gallery w:val="placeholder"/>
-        </w:category>
-        <w:types>
-          <w:type w:val="bbPlcHdr"/>
-        </w:types>
-        <w:behaviors>
-          <w:behavior w:val="content"/>
-        </w:behaviors>
-        <w:guid w:val="{89CBAA39-A838-4CEA-B6F1-89F4830888FD}"/>
-      </w:docPartPr>
-      <w:docPartBody>
-        <w:p>
-          <w:pPr>
-            <w:pStyle w:val="4B6BD683C6384789A11BCF2507322CD4"/>
-          </w:pPr>
-          <w:r>
-            <w:t>Thank you for taking the time to review my resume. I look forward to talking with you.</w:t>
-          </w:r>
-        </w:p>
-      </w:docPartBody>
-    </w:docPart>
-    <w:docPart>
-      <w:docPartPr>
-        <w:name w:val="CF916D682A5745198A2D9E794BD4B411"/>
-        <w:category>
-          <w:name w:val="General"/>
-          <w:gallery w:val="placeholder"/>
-        </w:category>
-        <w:types>
-          <w:type w:val="bbPlcHdr"/>
-        </w:types>
-        <w:behaviors>
-          <w:behavior w:val="content"/>
-        </w:behaviors>
-        <w:guid w:val="{42E24A3E-7746-4131-9E00-E0A5985E0504}"/>
-      </w:docPartPr>
-      <w:docPartBody>
-        <w:p>
-          <w:pPr>
-            <w:pStyle w:val="CF916D682A5745198A2D9E794BD4B411"/>
-          </w:pPr>
-          <w:r>
-            <w:rPr>
-              <w:rStyle w:val="Emphasis"/>
-            </w:rPr>
-            <w:t>Sincerely,</w:t>
-          </w:r>
-        </w:p>
-      </w:docPartBody>
-    </w:docPart>
-  </w:docParts>
-</w:glossaryDocument>
-</file>
-
-<file path=word/glossary/fontTable.xml><?xml version="1.0" encoding="utf-8"?>
-<w:fonts xmlns:mc="http://schemas.openxmlformats.org/markup-compatibility/2006" xmlns:r="http://schemas.openxmlformats.org/officeDocument/2006/relationships" xmlns:w="http://schemas.openxmlformats.org/wordprocessingml/2006/main" xmlns:w14="http://schemas.microsoft.com/office/word/2010/wordml" xmlns:w15="http://schemas.microsoft.com/office/word/2012/wordml" xmlns:w16cex="http://schemas.microsoft.com/office/word/2018/wordml/cex" xmlns:w16cid="http://schemas.microsoft.com/office/word/2016/wordml/cid" xmlns:w16="http://schemas.microsoft.com/office/word/2018/wordml" xmlns:w16sdtdh="http://schemas.microsoft.com/office/word/2020/wordml/sdtdatahash" xmlns:w16se="http://schemas.microsoft.com/office/word/2015/wordml/symex" mc:Ignorable="w14 w15 w16se w16cid w16 w16cex w16sdtdh">
-  <w:font w:name="Symbol">
-    <w:panose1 w:val="05050102010706020507"/>
-    <w:charset w:val="02"/>
-    <w:family w:val="roman"/>
-    <w:pitch w:val="variable"/>
-    <w:sig w:usb0="00000000" w:usb1="10000000" w:usb2="00000000" w:usb3="00000000" w:csb0="80000000" w:csb1="00000000"/>
-  </w:font>
-  <w:font w:name="Times New Roman">
-    <w:panose1 w:val="02020603050405020304"/>
-    <w:charset w:val="00"/>
-    <w:family w:val="roman"/>
-    <w:pitch w:val="variable"/>
-    <w:sig w:usb0="E0002AFF" w:usb1="C0007843" w:usb2="00000009" w:usb3="00000000" w:csb0="000001FF" w:csb1="00000000"/>
-  </w:font>
-  <w:font w:name="Courier New">
-    <w:panose1 w:val="02070309020205020404"/>
-    <w:charset w:val="00"/>
-    <w:family w:val="modern"/>
-    <w:pitch w:val="fixed"/>
-    <w:sig w:usb0="E0002EFF" w:usb1="C0007843" w:usb2="00000009" w:usb3="00000000" w:csb0="000001FF" w:csb1="00000000"/>
-  </w:font>
-  <w:font w:name="Wingdings">
-    <w:panose1 w:val="05000000000000000000"/>
-    <w:charset w:val="02"/>
-    <w:family w:val="auto"/>
-    <w:pitch w:val="variable"/>
-    <w:sig w:usb0="00000000" w:usb1="10000000" w:usb2="00000000" w:usb3="00000000" w:csb0="80000000" w:csb1="00000000"/>
-  </w:font>
-  <w:font w:name="Calibri">
-    <w:panose1 w:val="020F0502020204030204"/>
-    <w:charset w:val="00"/>
-    <w:family w:val="swiss"/>
-    <w:pitch w:val="variable"/>
-    <w:sig w:usb0="E0002AFF" w:usb1="4000ACFF" w:usb2="00000001" w:usb3="00000000" w:csb0="000001FF" w:csb1="00000000"/>
-  </w:font>
-  <w:font w:name="Calibri Light">
-    <w:panose1 w:val="020F0302020204030204"/>
-    <w:charset w:val="00"/>
-    <w:family w:val="swiss"/>
-    <w:pitch w:val="variable"/>
-    <w:sig w:usb0="A0002AEF" w:usb1="4000207B" w:usb2="00000000" w:usb3="00000000" w:csb0="000001FF" w:csb1="00000000"/>
-  </w:font>
-  <w:font w:name="Times New Roman (Body CS)">
-    <w:altName w:val="Times New Roman"/>
-    <w:panose1 w:val="00000000000000000000"/>
-    <w:charset w:val="00"/>
-    <w:family w:val="roman"/>
-    <w:notTrueType/>
-    <w:pitch w:val="default"/>
-  </w:font>
-  <w:font w:name="museo-sans">
-    <w:altName w:val="Cambria"/>
-    <w:panose1 w:val="00000000000000000000"/>
-    <w:charset w:val="00"/>
-    <w:family w:val="roman"/>
-    <w:notTrueType/>
-    <w:pitch w:val="default"/>
-  </w:font>
-  <w:font w:name="Verdana">
-    <w:panose1 w:val="020B0604030504040204"/>
-    <w:charset w:val="00"/>
-    <w:family w:val="swiss"/>
-    <w:pitch w:val="variable"/>
-    <w:sig w:usb0="A00006FF" w:usb1="4000205B" w:usb2="00000010" w:usb3="00000000" w:csb0="0000019F" w:csb1="00000000"/>
-  </w:font>
-  <w:font w:name="Segoe UI">
-    <w:panose1 w:val="020B0502040204020203"/>
-    <w:charset w:val="00"/>
-    <w:family w:val="swiss"/>
-    <w:pitch w:val="variable"/>
-    <w:sig w:usb0="E4002EFF" w:usb1="C000E47F" w:usb2="00000009" w:usb3="00000000" w:csb0="000001FF" w:csb1="00000000"/>
-  </w:font>
-  <w:font w:name="Segoe UI Emoji">
-    <w:panose1 w:val="020B0502040204020203"/>
-    <w:charset w:val="00"/>
-    <w:family w:val="swiss"/>
-    <w:pitch w:val="variable"/>
-    <w:sig w:usb0="00000003" w:usb1="02000000" w:usb2="00000000" w:usb3="00000000" w:csb0="00000001" w:csb1="00000000"/>
-  </w:font>
-  <w:font w:name="Arial">
-    <w:panose1 w:val="020B0604020202020204"/>
-    <w:charset w:val="00"/>
-    <w:family w:val="swiss"/>
-    <w:pitch w:val="variable"/>
-    <w:sig w:usb0="E0002AFF" w:usb1="C0007843" w:usb2="00000009" w:usb3="00000000" w:csb0="000001FF" w:csb1="00000000"/>
-  </w:font>
-  <w:font w:name="Trebuchet MS">
-    <w:panose1 w:val="020B0603020202020204"/>
-    <w:charset w:val="00"/>
-    <w:family w:val="swiss"/>
-    <w:pitch w:val="variable"/>
-    <w:sig w:usb0="00000687" w:usb1="00000000" w:usb2="00000000" w:usb3="00000000" w:csb0="0000009F" w:csb1="00000000"/>
-  </w:font>
-  <w:font w:name="Consolas">
-    <w:panose1 w:val="020B0609020204030204"/>
-    <w:charset w:val="00"/>
-    <w:family w:val="modern"/>
-    <w:pitch w:val="fixed"/>
-    <w:sig w:usb0="E00006FF" w:usb1="0000FCFF" w:usb2="00000001" w:usb3="00000000" w:csb0="0000019F" w:csb1="00000000"/>
-  </w:font>
-  <w:font w:name="Tahoma">
-    <w:panose1 w:val="020B0604030504040204"/>
-    <w:charset w:val="00"/>
-    <w:family w:val="swiss"/>
-    <w:pitch w:val="variable"/>
-    <w:sig w:usb0="E1002EFF" w:usb1="C000605B" w:usb2="00000029" w:usb3="00000000" w:csb0="000101FF" w:csb1="00000000"/>
-  </w:font>
-  <w:font w:name="Georgia">
-    <w:panose1 w:val="02040502050405020303"/>
-    <w:charset w:val="00"/>
-    <w:family w:val="roman"/>
-    <w:pitch w:val="variable"/>
-    <w:sig w:usb0="00000287" w:usb1="00000000" w:usb2="00000000" w:usb3="00000000" w:csb0="0000009F" w:csb1="00000000"/>
-  </w:font>
-  <w:font w:name="Helvetica">
-    <w:panose1 w:val="020B0604020202020204"/>
-    <w:charset w:val="00"/>
-    <w:family w:val="swiss"/>
-    <w:pitch w:val="variable"/>
-    <w:sig w:usb0="E0002EFF" w:usb1="C000785B" w:usb2="00000009" w:usb3="00000000" w:csb0="000001FF" w:csb1="00000000"/>
-  </w:font>
-  <w:font w:name="Open Sans">
-    <w:altName w:val="Open Sans"/>
-    <w:charset w:val="00"/>
-    <w:family w:val="swiss"/>
-    <w:pitch w:val="variable"/>
-    <w:sig w:usb0="E00002EF" w:usb1="4000205B" w:usb2="00000028" w:usb3="00000000" w:csb0="0000019F" w:csb1="00000000"/>
-  </w:font>
-  <w:font w:name="inherit">
-    <w:altName w:val="Cambria"/>
-    <w:panose1 w:val="00000000000000000000"/>
-    <w:charset w:val="00"/>
-    <w:family w:val="roman"/>
-    <w:notTrueType/>
-    <w:pitch w:val="default"/>
-  </w:font>
-  <w:font w:name="Sitka Small">
-    <w:panose1 w:val="02000505000000020004"/>
-    <w:charset w:val="00"/>
-    <w:family w:val="auto"/>
-    <w:pitch w:val="variable"/>
-    <w:sig w:usb0="A00002EF" w:usb1="4000204B" w:usb2="00000000" w:usb3="00000000" w:csb0="0000019F" w:csb1="00000000"/>
-  </w:font>
-  <w:font w:name="Roboto">
-    <w:charset w:val="00"/>
-    <w:family w:val="auto"/>
-    <w:pitch w:val="variable"/>
-    <w:sig w:usb0="E00002FF" w:usb1="5000205B" w:usb2="00000020" w:usb3="00000000" w:csb0="0000019F" w:csb1="00000000"/>
-  </w:font>
-  <w:font w:name="Cambria">
-    <w:panose1 w:val="02040503050406030204"/>
-    <w:charset w:val="00"/>
-    <w:family w:val="roman"/>
-    <w:pitch w:val="variable"/>
-    <w:sig w:usb0="E00006FF" w:usb1="420024FF" w:usb2="02000000" w:usb3="00000000" w:csb0="0000019F" w:csb1="00000000"/>
-  </w:font>
-</w:fonts>
-</file>
-
-<file path=word/glossary/settings.xml><?xml version="1.0" encoding="utf-8"?>
-<w:settings xmlns:mc="http://schemas.openxmlformats.org/markup-compatibility/2006" xmlns:o="urn:schemas-microsoft-com:office:office" xmlns:r="http://schemas.openxmlformats.org/officeDocument/2006/relationships" xmlns:m="http://schemas.openxmlformats.org/officeDocument/2006/math" xmlns:v="urn:schemas-microsoft-com:vml" xmlns:w10="urn:schemas-microsoft-com:office:word" xmlns:w="http://schemas.openxmlformats.org/wordprocessingml/2006/main" xmlns:w14="http://schemas.microsoft.com/office/word/2010/wordml" xmlns:w15="http://schemas.microsoft.com/office/word/2012/wordml" xmlns:w16cex="http://schemas.microsoft.com/office/word/2018/wordml/cex" xmlns:w16cid="http://schemas.microsoft.com/office/word/2016/wordml/cid" xmlns:w16="http://schemas.microsoft.com/office/word/2018/wordml" xmlns:w16sdtdh="http://schemas.microsoft.com/office/word/2020/wordml/sdtdatahash" xmlns:w16se="http://schemas.microsoft.com/office/word/2015/wordml/symex" xmlns:sl="http://schemas.openxmlformats.org/schemaLibrary/2006/main" mc:Ignorable="w14 w15 w16se w16cid w16 w16cex w16sdtdh">
-  <w:view w:val="normal"/>
-  <w:defaultTabStop w:val="720"/>
-  <w:characterSpacingControl w:val="doNotCompress"/>
-  <w:compat>
-    <w:useFELayout/>
-    <w:compatSetting w:name="compatibilityMode" w:uri="http://schemas.microsoft.com/office/word" w:val="15"/>
-    <w:compatSetting w:name="overrideTableStyleFontSizeAndJustification" w:uri="http://schemas.microsoft.com/office/word" w:val="1"/>
-    <w:compatSetting w:name="enableOpenTypeFeatures" w:uri="http://schemas.microsoft.com/office/word" w:val="1"/>
-    <w:compatSetting w:name="doNotFlipMirrorIndents" w:uri="http://schemas.microsoft.com/office/word" w:val="1"/>
-    <w:compatSetting w:name="differentiateMultirowTableHeaders" w:uri="http://schemas.microsoft.com/office/word" w:val="1"/>
-    <w:compatSetting w:name="useWord2013TrackBottomHyphenation" w:uri="http://schemas.microsoft.com/office/word" w:val="0"/>
-  </w:compat>
-  <w:rsids>
-    <w:rsidRoot w:val="007F068C"/>
-    <w:rsid w:val="007F068C"/>
-  </w:rsids>
-  <m:mathPr>
-    <m:mathFont m:val="Cambria Math"/>
-    <m:brkBin m:val="before"/>
-    <m:brkBinSub m:val="--"/>
-    <m:smallFrac m:val="0"/>
-    <m:dispDef/>
-    <m:lMargin m:val="0"/>
-    <m:rMargin m:val="0"/>
-    <m:defJc m:val="centerGroup"/>
-    <m:wrapIndent m:val="1440"/>
-    <m:intLim m:val="subSup"/>
-    <m:naryLim m:val="undOvr"/>
-  </m:mathPr>
-  <w:themeFontLang w:val="en-US"/>
-  <w:clrSchemeMapping w:bg1="light1" w:t1="dark1" w:bg2="light2" w:t2="dark2" w:accent1="accent1" w:accent2="accent2" w:accent3="accent3" w:accent4="accent4" w:accent5="accent5" w:accent6="accent6" w:hyperlink="hyperlink" w:followedHyperlink="followedHyperlink"/>
-  <w:decimalSymbol w:val="."/>
-  <w:listSeparator w:val=","/>
-  <w15:chartTrackingRefBased/>
-</w:settings>
-</file>
-
-<file path=word/glossary/styles.xml><?xml version="1.0" encoding="utf-8"?>
-<w:styles xmlns:mc="http://schemas.openxmlformats.org/markup-compatibility/2006" xmlns:r="http://schemas.openxmlformats.org/officeDocument/2006/relationships" xmlns:w="http://schemas.openxmlformats.org/wordprocessingml/2006/main" xmlns:w14="http://schemas.microsoft.com/office/word/2010/wordml" xmlns:w15="http://schemas.microsoft.com/office/word/2012/wordml" xmlns:w16cex="http://schemas.microsoft.com/office/word/2018/wordml/cex" xmlns:w16cid="http://schemas.microsoft.com/office/word/2016/wordml/cid" xmlns:w16="http://schemas.microsoft.com/office/word/2018/wordml" xmlns:w16sdtdh="http://schemas.microsoft.com/office/word/2020/wordml/sdtdatahash" xmlns:w16se="http://schemas.microsoft.com/office/word/2015/wordml/symex" mc:Ignorable="w14 w15 w16se w16cid w16 w16cex w16sdtdh">
-  <w:docDefaults>
-    <w:rPrDefault>
-      <w:rPr>
-        <w:rFonts w:asciiTheme="minorHAnsi" w:eastAsiaTheme="minorEastAsia" w:hAnsiTheme="minorHAnsi" w:cstheme="minorBidi"/>
-        <w:sz w:val="22"/>
-        <w:szCs w:val="22"/>
-        <w:lang w:val="en-US" w:eastAsia="en-US" w:bidi="ar-SA"/>
-      </w:rPr>
-    </w:rPrDefault>
-    <w:pPrDefault>
-      <w:pPr>
-        <w:spacing w:after="160" w:line="259" w:lineRule="auto"/>
-      </w:pPr>
-    </w:pPrDefault>
-  </w:docDefaults>
-  <w:latentStyles w:defLockedState="0" w:defUIPriority="99" w:defSemiHidden="0" w:defUnhideWhenUsed="0" w:defQFormat="0" w:count="376">
-    <w:lsdException w:name="Normal" w:uiPriority="0" w:qFormat="1"/>
-    <w:lsdException w:name="heading 1" w:uiPriority="9" w:qFormat="1"/>
-    <w:lsdException w:name="heading 2" w:semiHidden="1" w:uiPriority="9" w:unhideWhenUsed="1" w:qFormat="1"/>
-    <w:lsdException w:name="heading 3" w:semiHidden="1" w:uiPriority="9" w:unhideWhenUsed="1" w:qFormat="1"/>
-    <w:lsdException w:name="heading 4" w:semiHidden="1" w:uiPriority="9" w:unhideWhenUsed="1" w:qFormat="1"/>
-    <w:lsdException w:name="heading 5" w:semiHidden="1" w:uiPriority="9" w:unhideWhenUsed="1" w:qFormat="1"/>
-    <w:lsdException w:name="heading 6" w:semiHidden="1" w:uiPriority="9" w:unhideWhenUsed="1" w:qFormat="1"/>
-    <w:lsdException w:name="heading 7" w:semiHidden="1" w:uiPriority="9" w:unhideWhenUsed="1" w:qFormat="1"/>
-    <w:lsdException w:name="heading 8" w:semiHidden="1" w:uiPriority="9" w:unhideWhenUsed="1" w:qFormat="1"/>
-    <w:lsdException w:name="heading 9" w:semiHidden="1" w:uiPriority="9" w:unhideWhenUsed="1" w:qFormat="1"/>
-    <w:lsdException w:name="index 1" w:semiHidden="1" w:unhideWhenUsed="1"/>
-    <w:lsdException w:name="index 2" w:semiHidden="1" w:unhideWhenUsed="1"/>
-    <w:lsdException w:name="index 3" w:semiHidden="1" w:unhideWhenUsed="1"/>
-    <w:lsdException w:name="index 4" w:semiHidden="1" w:unhideWhenUsed="1"/>
-    <w:lsdException w:name="index 5" w:semiHidden="1" w:unhideWhenUsed="1"/>
-    <w:lsdException w:name="index 6" w:semiHidden="1" w:unhideWhenUsed="1"/>
-    <w:lsdException w:name="index 7" w:semiHidden="1" w:unhideWhenUsed="1"/>
-    <w:lsdException w:name="index 8" w:semiHidden="1" w:unhideWhenUsed="1"/>
-    <w:lsdException w:name="index 9" w:semiHidden="1" w:unhideWhenUsed="1"/>
-    <w:lsdException w:name="toc 1" w:semiHidden="1" w:uiPriority="39" w:unhideWhenUsed="1"/>
-    <w:lsdException w:name="toc 2" w:semiHidden="1" w:uiPriority="39" w:unhideWhenUsed="1"/>
-    <w:lsdException w:name="toc 3" w:semiHidden="1" w:uiPriority="39" w:unhideWhenUsed="1"/>
-    <w:lsdException w:name="toc 4" w:semiHidden="1" w:uiPriority="39" w:unhideWhenUsed="1"/>
-    <w:lsdException w:name="toc 5" w:semiHidden="1" w:uiPriority="39" w:unhideWhenUsed="1"/>
-    <w:lsdException w:name="toc 6" w:semiHidden="1" w:uiPriority="39" w:unhideWhenUsed="1"/>
-    <w:lsdException w:name="toc 7" w:semiHidden="1" w:uiPriority="39" w:unhideWhenUsed="1"/>
-    <w:lsdException w:name="toc 8" w:semiHidden="1" w:uiPriority="39" w:unhideWhenUsed="1"/>
-    <w:lsdException w:name="toc 9" w:semiHidden="1" w:uiPriority="39" w:unhideWhenUsed="1"/>
-    <w:lsdException w:name="Normal Indent" w:semiHidden="1" w:unhideWhenUsed="1"/>
-    <w:lsdException w:name="footnote text" w:semiHidden="1" w:unhideWhenUsed="1"/>
-    <w:lsdException w:name="annotation text" w:semiHidden="1" w:unhideWhenUsed="1"/>
-    <w:lsdException w:name="header" w:semiHidden="1" w:unhideWhenUsed="1"/>
-    <w:lsdException w:name="footer" w:semiHidden="1" w:unhideWhenUsed="1"/>
-    <w:lsdException w:name="index heading" w:semiHidden="1" w:unhideWhenUsed="1"/>
-    <w:lsdException w:name="caption" w:semiHidden="1" w:uiPriority="35" w:unhideWhenUsed="1" w:qFormat="1"/>
-    <w:lsdException w:name="table of figures" w:semiHidden="1" w:unhideWhenUsed="1"/>
-    <w:lsdException w:name="envelope address" w:semiHidden="1" w:unhideWhenUsed="1"/>
-    <w:lsdException w:name="envelope return" w:semiHidden="1" w:unhideWhenUsed="1"/>
-    <w:lsdException w:name="footnote reference" w:semiHidden="1" w:unhideWhenUsed="1"/>
-    <w:lsdException w:name="annotation reference" w:semiHidden="1" w:unhideWhenUsed="1"/>
-    <w:lsdException w:name="line number" w:semiHidden="1" w:unhideWhenUsed="1"/>
-    <w:lsdException w:name="page number" w:semiHidden="1" w:unhideWhenUsed="1"/>
-    <w:lsdException w:name="endnote reference" w:semiHidden="1" w:unhideWhenUsed="1"/>
-    <w:lsdException w:name="endnote text" w:semiHidden="1" w:unhideWhenUsed="1"/>
-    <w:lsdException w:name="table of authorities" w:semiHidden="1" w:unhideWhenUsed="1"/>
-    <w:lsdException w:name="macro" w:semiHidden="1" w:unhideWhenUsed="1"/>
-    <w:lsdException w:name="toa heading" w:semiHidden="1" w:unhideWhenUsed="1"/>
-    <w:lsdException w:name="List" w:semiHidden="1" w:unhideWhenUsed="1"/>
-    <w:lsdException w:name="List Bullet" w:semiHidden="1" w:unhideWhenUsed="1"/>
-    <w:lsdException w:name="List Number" w:semiHidden="1" w:unhideWhenUsed="1"/>
-    <w:lsdException w:name="List 2" w:semiHidden="1" w:unhideWhenUsed="1"/>
-    <w:lsdException w:name="List 3" w:semiHidden="1" w:unhideWhenUsed="1"/>
-    <w:lsdException w:name="List 4" w:semiHidden="1" w:unhideWhenUsed="1"/>
-    <w:lsdException w:name="List 5" w:semiHidden="1" w:unhideWhenUsed="1"/>
-    <w:lsdException w:name="List Bullet 2" w:semiHidden="1" w:unhideWhenUsed="1"/>
-    <w:lsdException w:name="List Bullet 3" w:semiHidden="1" w:unhideWhenUsed="1"/>
-    <w:lsdException w:name="List Bullet 4" w:semiHidden="1" w:unhideWhenUsed="1"/>
-    <w:lsdException w:name="List Bullet 5" w:semiHidden="1" w:unhideWhenUsed="1"/>
-    <w:lsdException w:name="List Number 2" w:semiHidden="1" w:unhideWhenUsed="1"/>
-    <w:lsdException w:name="List Number 3" w:semiHidden="1" w:unhideWhenUsed="1"/>
-    <w:lsdException w:name="List Number 4" w:semiHidden="1" w:unhideWhenUsed="1"/>
-    <w:lsdException w:name="List Number 5" w:semiHidden="1" w:unhideWhenUsed="1"/>
-    <w:lsdException w:name="Title" w:uiPriority="10" w:qFormat="1"/>
-    <w:lsdException w:name="Closing" w:semiHidden="1" w:unhideWhenUsed="1"/>
-    <w:lsdException w:name="Signature" w:semiHidden="1" w:unhideWhenUsed="1"/>
-    <w:lsdException w:name="Default Paragraph Font" w:semiHidden="1" w:uiPriority="1" w:unhideWhenUsed="1"/>
-    <w:lsdException w:name="Body Text" w:semiHidden="1" w:unhideWhenUsed="1"/>
-    <w:lsdException w:name="Body Text Indent" w:semiHidden="1" w:unhideWhenUsed="1"/>
-    <w:lsdException w:name="List Continue" w:semiHidden="1" w:unhideWhenUsed="1"/>
-    <w:lsdException w:name="List Continue 2" w:semiHidden="1" w:unhideWhenUsed="1"/>
-    <w:lsdException w:name="List Continue 3" w:semiHidden="1" w:unhideWhenUsed="1"/>
-    <w:lsdException w:name="List Continue 4" w:semiHidden="1" w:unhideWhenUsed="1"/>
-    <w:lsdException w:name="List Continue 5" w:semiHidden="1" w:unhideWhenUsed="1"/>
-    <w:lsdException w:name="Message Header" w:semiHidden="1" w:unhideWhenUsed="1"/>
-    <w:lsdException w:name="Subtitle" w:uiPriority="11" w:qFormat="1"/>
-    <w:lsdException w:name="Salutation" w:semiHidden="1" w:unhideWhenUsed="1"/>
-    <w:lsdException w:name="Date" w:semiHidden="1" w:unhideWhenUsed="1"/>
-    <w:lsdException w:name="Body Text First Indent" w:semiHidden="1" w:unhideWhenUsed="1"/>
-    <w:lsdException w:name="Body Text First Indent 2" w:semiHidden="1" w:unhideWhenUsed="1"/>
-    <w:lsdException w:name="Note Heading" w:semiHidden="1" w:unhideWhenUsed="1"/>
-    <w:lsdException w:name="Body Text 2" w:semiHidden="1" w:unhideWhenUsed="1"/>
-    <w:lsdException w:name="Body Text 3" w:semiHidden="1" w:unhideWhenUsed="1"/>
-    <w:lsdException w:name="Body Text Indent 2" w:semiHidden="1" w:unhideWhenUsed="1"/>
-    <w:lsdException w:name="Body Text Indent 3" w:semiHidden="1" w:unhideWhenUsed="1"/>
-    <w:lsdException w:name="Block Text" w:semiHidden="1" w:unhideWhenUsed="1"/>
-    <w:lsdException w:name="Hyperlink" w:semiHidden="1" w:unhideWhenUsed="1"/>
-    <w:lsdException w:name="FollowedHyperlink" w:semiHidden="1" w:unhideWhenUsed="1"/>
-    <w:lsdException w:name="Strong" w:uiPriority="22" w:qFormat="1"/>
-    <w:lsdException w:name="Emphasis" w:uiPriority="20" w:qFormat="1"/>
-    <w:lsdException w:name="Document Map" w:semiHidden="1" w:unhideWhenUsed="1"/>
-    <w:lsdException w:name="Plain Text" w:semiHidden="1" w:unhideWhenUsed="1"/>
-    <w:lsdException w:name="E-mail Signature" w:semiHidden="1" w:unhideWhenUsed="1"/>
-    <w:lsdException w:name="HTML Top of Form" w:semiHidden="1" w:unhideWhenUsed="1"/>
-    <w:lsdException w:name="HTML Bottom of Form" w:semiHidden="1" w:unhideWhenUsed="1"/>
-    <w:lsdException w:name="Normal (Web)" w:semiHidden="1" w:unhideWhenUsed="1"/>
-    <w:lsdException w:name="HTML Acronym" w:semiHidden="1" w:unhideWhenUsed="1"/>
-    <w:lsdException w:name="HTML Address" w:semiHidden="1" w:unhideWhenUsed="1"/>
-    <w:lsdException w:name="HTML Cite" w:semiHidden="1" w:unhideWhenUsed="1"/>
-    <w:lsdException w:name="HTML Code" w:semiHidden="1" w:unhideWhenUsed="1"/>
-    <w:lsdException w:name="HTML Definition" w:semiHidden="1" w:unhideWhenUsed="1"/>
-    <w:lsdException w:name="HTML Keyboard" w:semiHidden="1" w:unhideWhenUsed="1"/>
-    <w:lsdException w:name="HTML Preformatted" w:semiHidden="1" w:unhideWhenUsed="1"/>
-    <w:lsdException w:name="HTML Sample" w:semiHidden="1" w:unhideWhenUsed="1"/>
-    <w:lsdException w:name="HTML Typewriter" w:semiHidden="1" w:unhideWhenUsed="1"/>
-    <w:lsdException w:name="HTML Variable" w:semiHidden="1" w:unhideWhenUsed="1"/>
-    <w:lsdException w:name="Normal Table" w:semiHidden="1" w:unhideWhenUsed="1"/>
-    <w:lsdException w:name="annotation subject" w:semiHidden="1" w:unhideWhenUsed="1"/>
-    <w:lsdException w:name="No List" w:semiHidden="1" w:unhideWhenUsed="1"/>
-    <w:lsdException w:name="Outline List 1" w:semiHidden="1" w:unhideWhenUsed="1"/>
-    <w:lsdException w:name="Outline List 2" w:semiHidden="1" w:unhideWhenUsed="1"/>
-    <w:lsdException w:name="Outline List 3" w:semiHidden="1" w:unhideWhenUsed="1"/>
-    <w:lsdException w:name="Table Simple 1" w:semiHidden="1" w:unhideWhenUsed="1"/>
-    <w:lsdException w:name="Table Simple 2" w:semiHidden="1" w:unhideWhenUsed="1"/>
-    <w:lsdException w:name="Table Simple 3" w:semiHidden="1" w:unhideWhenUsed="1"/>
-    <w:lsdException w:name="Table Classic 1" w:semiHidden="1" w:unhideWhenUsed="1"/>
-    <w:lsdException w:name="Table Classic 2" w:semiHidden="1" w:unhideWhenUsed="1"/>
-    <w:lsdException w:name="Table Classic 3" w:semiHidden="1" w:unhideWhenUsed="1"/>
-    <w:lsdException w:name="Table Classic 4" w:semiHidden="1" w:unhideWhenUsed="1"/>
-    <w:lsdException w:name="Table Colorful 1" w:semiHidden="1" w:unhideWhenUsed="1"/>
-    <w:lsdException w:name="Table Colorful 2" w:semiHidden="1" w:unhideWhenUsed="1"/>
-    <w:lsdException w:name="Table Colorful 3" w:semiHidden="1" w:unhideWhenUsed="1"/>
-    <w:lsdException w:name="Table Columns 1" w:semiHidden="1" w:unhideWhenUsed="1"/>
-    <w:lsdException w:name="Table Columns 2" w:semiHidden="1" w:unhideWhenUsed="1"/>
-    <w:lsdException w:name="Table Columns 3" w:semiHidden="1" w:unhideWhenUsed="1"/>
-    <w:lsdException w:name="Table Columns 4" w:semiHidden="1" w:unhideWhenUsed="1"/>
-    <w:lsdException w:name="Table Columns 5" w:semiHidden="1" w:unhideWhenUsed="1"/>
-    <w:lsdException w:name="Table Grid 1" w:semiHidden="1" w:unhideWhenUsed="1"/>
-    <w:lsdException w:name="Table Grid 2" w:semiHidden="1" w:unhideWhenUsed="1"/>
-    <w:lsdException w:name="Table Grid 3" w:semiHidden="1" w:unhideWhenUsed="1"/>
-    <w:lsdException w:name="Table Grid 4" w:semiHidden="1" w:unhideWhenUsed="1"/>
-    <w:lsdException w:name="Table Grid 5" w:semiHidden="1" w:unhideWhenUsed="1"/>
-    <w:lsdException w:name="Table Grid 6" w:semiHidden="1" w:unhideWhenUsed="1"/>
-    <w:lsdException w:name="Table Grid 7" w:semiHidden="1" w:unhideWhenUsed="1"/>
-    <w:lsdException w:name="Table Grid 8" w:semiHidden="1" w:unhideWhenUsed="1"/>
-    <w:lsdException w:name="Table List 1" w:semiHidden="1" w:unhideWhenUsed="1"/>
-    <w:lsdException w:name="Table List 2" w:semiHidden="1" w:unhideWhenUsed="1"/>
-    <w:lsdException w:name="Table List 3" w:semiHidden="1" w:unhideWhenUsed="1"/>
-    <w:lsdException w:name="Table List 4" w:semiHidden="1" w:unhideWhenUsed="1"/>
-    <w:lsdException w:name="Table List 5" w:semiHidden="1" w:unhideWhenUsed="1"/>
-    <w:lsdException w:name="Table List 6" w:semiHidden="1" w:unhideWhenUsed="1"/>
-    <w:lsdException w:name="Table List 7" w:semiHidden="1" w:unhideWhenUsed="1"/>
-    <w:lsdException w:name="Table List 8" w:semiHidden="1" w:unhideWhenUsed="1"/>
-    <w:lsdException w:name="Table 3D effects 1" w:semiHidden="1" w:unhideWhenUsed="1"/>
-    <w:lsdException w:name="Table 3D effects 2" w:semiHidden="1" w:unhideWhenUsed="1"/>
-    <w:lsdException w:name="Table 3D effects 3" w:semiHidden="1" w:unhideWhenUsed="1"/>
-    <w:lsdException w:name="Table Contemporary" w:semiHidden="1" w:unhideWhenUsed="1"/>
-    <w:lsdException w:name="Table Elegant" w:semiHidden="1" w:unhideWhenUsed="1"/>
-    <w:lsdException w:name="Table Professional" w:semiHidden="1" w:unhideWhenUsed="1"/>
-    <w:lsdException w:name="Table Subtle 1" w:semiHidden="1" w:unhideWhenUsed="1"/>
-    <w:lsdException w:name="Table Subtle 2" w:semiHidden="1" w:unhideWhenUsed="1"/>
-    <w:lsdException w:name="Table Web 1" w:semiHidden="1" w:unhideWhenUsed="1"/>
-    <w:lsdException w:name="Table Web 2" w:semiHidden="1" w:unhideWhenUsed="1"/>
-    <w:lsdException w:name="Table Web 3" w:semiHidden="1" w:unhideWhenUsed="1"/>
-    <w:lsdException w:name="Balloon Text" w:semiHidden="1" w:unhideWhenUsed="1"/>
-    <w:lsdException w:name="Table Grid" w:uiPriority="39"/>
-    <w:lsdException w:name="Table Theme" w:semiHidden="1" w:unhideWhenUsed="1"/>
-    <w:lsdException w:name="Placeholder Text" w:semiHidden="1"/>
-    <w:lsdException w:name="No Spacing" w:uiPriority="1" w:qFormat="1"/>
-    <w:lsdException w:name="Light Shading" w:uiPriority="60"/>
-    <w:lsdException w:name="Light List" w:uiPriority="61"/>
-    <w:lsdException w:name="Light Grid" w:uiPriority="62"/>
-    <w:lsdException w:name="Medium Shading 1" w:uiPriority="63"/>
-    <w:lsdException w:name="Medium Shading 2" w:uiPriority="64"/>
-    <w:lsdException w:name="Medium List 1" w:uiPriority="65"/>
-    <w:lsdException w:name="Medium List 2" w:uiPriority="66"/>
-    <w:lsdException w:name="Medium Grid 1" w:uiPriority="67"/>
-    <w:lsdException w:name="Medium Grid 2" w:uiPriority="68"/>
-    <w:lsdException w:name="Medium Grid 3" w:uiPriority="69"/>
-    <w:lsdException w:name="Dark List" w:uiPriority="70"/>
-    <w:lsdException w:name="Colorful Shading" w:uiPriority="71"/>
-    <w:lsdException w:name="Colorful List" w:uiPriority="72"/>
-    <w:lsdException w:name="Colorful Grid" w:uiPriority="73"/>
-    <w:lsdException w:name="Light Shading Accent 1" w:uiPriority="60"/>
-    <w:lsdException w:name="Light List Accent 1" w:uiPriority="61"/>
-    <w:lsdException w:name="Light Grid Accent 1" w:uiPriority="62"/>
-    <w:lsdException w:name="Medium Shading 1 Accent 1" w:uiPriority="63"/>
-    <w:lsdException w:name="Medium Shading 2 Accent 1" w:uiPriority="64"/>
-    <w:lsdException w:name="Medium List 1 Accent 1" w:uiPriority="65"/>
-    <w:lsdException w:name="Revision" w:semiHidden="1"/>
-    <w:lsdException w:name="List Paragraph" w:uiPriority="34" w:qFormat="1"/>
-    <w:lsdException w:name="Quote" w:uiPriority="29" w:qFormat="1"/>
-    <w:lsdException w:name="Intense Quote" w:uiPriority="30" w:qFormat="1"/>
-    <w:lsdException w:name="Medium List 2 Accent 1" w:uiPriority="66"/>
-    <w:lsdException w:name="Medium Grid 1 Accent 1" w:uiPriority="67"/>
-    <w:lsdException w:name="Medium Grid 2 Accent 1" w:uiPriority="68"/>
-    <w:lsdException w:name="Medium Grid 3 Accent 1" w:uiPriority="69"/>
-    <w:lsdException w:name="Dark List Accent 1" w:uiPriority="70"/>
-    <w:lsdException w:name="Colorful Shading Accent 1" w:uiPriority="71"/>
-    <w:lsdException w:name="Colorful List Accent 1" w:uiPriority="72"/>
-    <w:lsdException w:name="Colorful Grid Accent 1" w:uiPriority="73"/>
-    <w:lsdException w:name="Light Shading Accent 2" w:uiPriority="60"/>
-    <w:lsdException w:name="Light List Accent 2" w:uiPriority="61"/>
-    <w:lsdException w:name="Light Grid Accent 2" w:uiPriority="62"/>
-    <w:lsdException w:name="Medium Shading 1 Accent 2" w:uiPriority="63"/>
-    <w:lsdException w:name="Medium Shading 2 Accent 2" w:uiPriority="64"/>
-    <w:lsdException w:name="Medium List 1 Accent 2" w:uiPriority="65"/>
-    <w:lsdException w:name="Medium List 2 Accent 2" w:uiPriority="66"/>
-    <w:lsdException w:name="Medium Grid 1 Accent 2" w:uiPriority="67"/>
-    <w:lsdException w:name="Medium Grid 2 Accent 2" w:uiPriority="68"/>
-    <w:lsdException w:name="Medium Grid 3 Accent 2" w:uiPriority="69"/>
-    <w:lsdException w:name="Dark List Accent 2" w:uiPriority="70"/>
-    <w:lsdException w:name="Colorful Shading Accent 2" w:uiPriority="71"/>
-    <w:lsdException w:name="Colorful List Accent 2" w:uiPriority="72"/>
-    <w:lsdException w:name="Colorful Grid Accent 2" w:uiPriority="73"/>
-    <w:lsdException w:name="Light Shading Accent 3" w:uiPriority="60"/>
-    <w:lsdException w:name="Light List Accent 3" w:uiPriority="61"/>
-    <w:lsdException w:name="Light Grid Accent 3" w:uiPriority="62"/>
-    <w:lsdException w:name="Medium Shading 1 Accent 3" w:uiPriority="63"/>
-    <w:lsdException w:name="Medium Shading 2 Accent 3" w:uiPriority="64"/>
-    <w:lsdException w:name="Medium List 1 Accent 3" w:uiPriority="65"/>
-    <w:lsdException w:name="Medium List 2 Accent 3" w:uiPriority="66"/>
-    <w:lsdException w:name="Medium Grid 1 Accent 3" w:uiPriority="67"/>
-    <w:lsdException w:name="Medium Grid 2 Accent 3" w:uiPriority="68"/>
-    <w:lsdException w:name="Medium Grid 3 Accent 3" w:uiPriority="69"/>
-    <w:lsdException w:name="Dark List Accent 3" w:uiPriority="70"/>
-    <w:lsdException w:name="Colorful Shading Accent 3" w:uiPriority="71"/>
-    <w:lsdException w:name="Colorful List Accent 3" w:uiPriority="72"/>
-    <w:lsdException w:name="Colorful Grid Accent 3" w:uiPriority="73"/>
-    <w:lsdException w:name="Light Shading Accent 4" w:uiPriority="60"/>
-    <w:lsdException w:name="Light List Accent 4" w:uiPriority="61"/>
-    <w:lsdException w:name="Light Grid Accent 4" w:uiPriority="62"/>
-    <w:lsdException w:name="Medium Shading 1 Accent 4" w:uiPriority="63"/>
-    <w:lsdException w:name="Medium Shading 2 Accent 4" w:uiPriority="64"/>
-    <w:lsdException w:name="Medium List 1 Accent 4" w:uiPriority="65"/>
-    <w:lsdException w:name="Medium List 2 Accent 4" w:uiPriority="66"/>
-    <w:lsdException w:name="Medium Grid 1 Accent 4" w:uiPriority="67"/>
-    <w:lsdException w:name="Medium Grid 2 Accent 4" w:uiPriority="68"/>
-    <w:lsdException w:name="Medium Grid 3 Accent 4" w:uiPriority="69"/>
-    <w:lsdException w:name="Dark List Accent 4" w:uiPriority="70"/>
-    <w:lsdException w:name="Colorful Shading Accent 4" w:uiPriority="71"/>
-    <w:lsdException w:name="Colorful List Accent 4" w:uiPriority="72"/>
-    <w:lsdException w:name="Colorful Grid Accent 4" w:uiPriority="73"/>
-    <w:lsdException w:name="Light Shading Accent 5" w:uiPriority="60"/>
-    <w:lsdException w:name="Light List Accent 5" w:uiPriority="61"/>
-    <w:lsdException w:name="Light Grid Accent 5" w:uiPriority="62"/>
-    <w:lsdException w:name="Medium Shading 1 Accent 5" w:uiPriority="63"/>
-    <w:lsdException w:name="Medium Shading 2 Accent 5" w:uiPriority="64"/>
-    <w:lsdException w:name="Medium List 1 Accent 5" w:uiPriority="65"/>
-    <w:lsdException w:name="Medium List 2 Accent 5" w:uiPriority="66"/>
-    <w:lsdException w:name="Medium Grid 1 Accent 5" w:uiPriority="67"/>
-    <w:lsdException w:name="Medium Grid 2 Accent 5" w:uiPriority="68"/>
-    <w:lsdException w:name="Medium Grid 3 Accent 5" w:uiPriority="69"/>
-    <w:lsdException w:name="Dark List Accent 5" w:uiPriority="70"/>
-    <w:lsdException w:name="Colorful Shading Accent 5" w:uiPriority="71"/>
-    <w:lsdException w:name="Colorful List Accent 5" w:uiPriority="72"/>
-    <w:lsdException w:name="Colorful Grid Accent 5" w:uiPriority="73"/>
-    <w:lsdException w:name="Light Shading Accent 6" w:uiPriority="60"/>
-    <w:lsdException w:name="Light List Accent 6" w:uiPriority="61"/>
-    <w:lsdException w:name="Light Grid Accent 6" w:uiPriority="62"/>
-    <w:lsdException w:name="Medium Shading 1 Accent 6" w:uiPriority="63"/>
-    <w:lsdException w:name="Medium Shading 2 Accent 6" w:uiPriority="64"/>
-    <w:lsdException w:name="Medium List 1 Accent 6" w:uiPriority="65"/>
-    <w:lsdException w:name="Medium List 2 Accent 6" w:uiPriority="66"/>
-    <w:lsdException w:name="Medium Grid 1 Accent 6" w:uiPriority="67"/>
-    <w:lsdException w:name="Medium Grid 2 Accent 6" w:uiPriority="68"/>
-    <w:lsdException w:name="Medium Grid 3 Accent 6" w:uiPriority="69"/>
-    <w:lsdException w:name="Dark List Accent 6" w:uiPriority="70"/>
-    <w:lsdException w:name="Colorful Shading Accent 6" w:uiPriority="71"/>
-    <w:lsdException w:name="Colorful List Accent 6" w:uiPriority="72"/>
-    <w:lsdException w:name="Colorful Grid Accent 6" w:uiPriority="73"/>
-    <w:lsdException w:name="Subtle Emphasis" w:uiPriority="19" w:qFormat="1"/>
-    <w:lsdException w:name="Intense Emphasis" w:uiPriority="21" w:qFormat="1"/>
-    <w:lsdException w:name="Subtle Reference" w:uiPriority="31" w:qFormat="1"/>
-    <w:lsdException w:name="Intense Reference" w:uiPriority="32" w:qFormat="1"/>
-    <w:lsdException w:name="Book Title" w:uiPriority="33" w:qFormat="1"/>
-    <w:lsdException w:name="Bibliography" w:semiHidden="1" w:uiPriority="37" w:unhideWhenUsed="1"/>
-    <w:lsdException w:name="TOC Heading" w:semiHidden="1" w:uiPriority="39" w:unhideWhenUsed="1" w:qFormat="1"/>
-    <w:lsdException w:name="Plain Table 1" w:uiPriority="41"/>
-    <w:lsdException w:name="Plain Table 2" w:uiPriority="42"/>
-    <w:lsdException w:name="Plain Table 3" w:uiPriority="43"/>
-    <w:lsdException w:name="Plain Table 4" w:uiPriority="44"/>
-    <w:lsdException w:name="Plain Table 5" w:uiPriority="45"/>
-    <w:lsdException w:name="Grid Table Light" w:uiPriority="40"/>
-    <w:lsdException w:name="Grid Table 1 Light" w:uiPriority="46"/>
-    <w:lsdException w:name="Grid Table 2" w:uiPriority="47"/>
-    <w:lsdException w:name="Grid Table 3" w:uiPriority="48"/>
-    <w:lsdException w:name="Grid Table 4" w:uiPriority="49"/>
-    <w:lsdException w:name="Grid Table 5 Dark" w:uiPriority="50"/>
-    <w:lsdException w:name="Grid Table 6 Colorful" w:uiPriority="51"/>
-    <w:lsdException w:name="Grid Table 7 Colorful" w:uiPriority="52"/>
-    <w:lsdException w:name="Grid Table 1 Light Accent 1" w:uiPriority="46"/>
-    <w:lsdException w:name="Grid Table 2 Accent 1" w:uiPriority="47"/>
-    <w:lsdException w:name="Grid Table 3 Accent 1" w:uiPriority="48"/>
-    <w:lsdException w:name="Grid Table 4 Accent 1" w:uiPriority="49"/>
-    <w:lsdException w:name="Grid Table 5 Dark Accent 1" w:uiPriority="50"/>
-    <w:lsdException w:name="Grid Table 6 Colorful Accent 1" w:uiPriority="51"/>
-    <w:lsdException w:name="Grid Table 7 Colorful Accent 1" w:uiPriority="52"/>
-    <w:lsdException w:name="Grid Table 1 Light Accent 2" w:uiPriority="46"/>
-    <w:lsdException w:name="Grid Table 2 Accent 2" w:uiPriority="47"/>
-    <w:lsdException w:name="Grid Table 3 Accent 2" w:uiPriority="48"/>
-    <w:lsdException w:name="Grid Table 4 Accent 2" w:uiPriority="49"/>
-    <w:lsdException w:name="Grid Table 5 Dark Accent 2" w:uiPriority="50"/>
-    <w:lsdException w:name="Grid Table 6 Colorful Accent 2" w:uiPriority="51"/>
-    <w:lsdException w:name="Grid Table 7 Colorful Accent 2" w:uiPriority="52"/>
-    <w:lsdException w:name="Grid Table 1 Light Accent 3" w:uiPriority="46"/>
-    <w:lsdException w:name="Grid Table 2 Accent 3" w:uiPriority="47"/>
-    <w:lsdException w:name="Grid Table 3 Accent 3" w:uiPriority="48"/>
-    <w:lsdException w:name="Grid Table 4 Accent 3" w:uiPriority="49"/>
-    <w:lsdException w:name="Grid Table 5 Dark Accent 3" w:uiPriority="50"/>
-    <w:lsdException w:name="Grid Table 6 Colorful Accent 3" w:uiPriority="51"/>
-    <w:lsdException w:name="Grid Table 7 Colorful Accent 3" w:uiPriority="52"/>
-    <w:lsdException w:name="Grid Table 1 Light Accent 4" w:uiPriority="46"/>
-    <w:lsdException w:name="Grid Table 2 Accent 4" w:uiPriority="47"/>
-    <w:lsdException w:name="Grid Table 3 Accent 4" w:uiPriority="48"/>
-    <w:lsdException w:name="Grid Table 4 Accent 4" w:uiPriority="49"/>
-    <w:lsdException w:name="Grid Table 5 Dark Accent 4" w:uiPriority="50"/>
-    <w:lsdException w:name="Grid Table 6 Colorful Accent 4" w:uiPriority="51"/>
-    <w:lsdException w:name="Grid Table 7 Colorful Accent 4" w:uiPriority="52"/>
-    <w:lsdException w:name="Grid Table 1 Light Accent 5" w:uiPriority="46"/>
-    <w:lsdException w:name="Grid Table 2 Accent 5" w:uiPriority="47"/>
-    <w:lsdException w:name="Grid Table 3 Accent 5" w:uiPriority="48"/>
-    <w:lsdException w:name="Grid Table 4 Accent 5" w:uiPriority="49"/>
-    <w:lsdException w:name="Grid Table 5 Dark Accent 5" w:uiPriority="50"/>
-    <w:lsdException w:name="Grid Table 6 Colorful Accent 5" w:uiPriority="51"/>
-    <w:lsdException w:name="Grid Table 7 Colorful Accent 5" w:uiPriority="52"/>
-    <w:lsdException w:name="Grid Table 1 Light Accent 6" w:uiPriority="46"/>
-    <w:lsdException w:name="Grid Table 2 Accent 6" w:uiPriority="47"/>
-    <w:lsdException w:name="Grid Table 3 Accent 6" w:uiPriority="48"/>
-    <w:lsdException w:name="Grid Table 4 Accent 6" w:uiPriority="49"/>
-    <w:lsdException w:name="Grid Table 5 Dark Accent 6" w:uiPriority="50"/>
-    <w:lsdException w:name="Grid Table 6 Colorful Accent 6" w:uiPriority="51"/>
-    <w:lsdException w:name="Grid Table 7 Colorful Accent 6" w:uiPriority="52"/>
-    <w:lsdException w:name="List Table 1 Light" w:uiPriority="46"/>
-    <w:lsdException w:name="List Table 2" w:uiPriority="47"/>
-    <w:lsdException w:name="List Table 3" w:uiPriority="48"/>
-    <w:lsdException w:name="List Table 4" w:uiPriority="49"/>
-    <w:lsdException w:name="List Table 5 Dark" w:uiPriority="50"/>
-    <w:lsdException w:name="List Table 6 Colorful" w:uiPriority="51"/>
-    <w:lsdException w:name="List Table 7 Colorful" w:uiPriority="52"/>
-    <w:lsdException w:name="List Table 1 Light Accent 1" w:uiPriority="46"/>
-    <w:lsdException w:name="List Table 2 Accent 1" w:uiPriority="47"/>
-    <w:lsdException w:name="List Table 3 Accent 1" w:uiPriority="48"/>
-    <w:lsdException w:name="List Table 4 Accent 1" w:uiPriority="49"/>
-    <w:lsdException w:name="List Table 5 Dark Accent 1" w:uiPriority="50"/>
-    <w:lsdException w:name="List Table 6 Colorful Accent 1" w:uiPriority="51"/>
-    <w:lsdException w:name="List Table 7 Colorful Accent 1" w:uiPriority="52"/>
-    <w:lsdException w:name="List Table 1 Light Accent 2" w:uiPriority="46"/>
-    <w:lsdException w:name="List Table 2 Accent 2" w:uiPriority="47"/>
-    <w:lsdException w:name="List Table 3 Accent 2" w:uiPriority="48"/>
-    <w:lsdException w:name="List Table 4 Accent 2" w:uiPriority="49"/>
-    <w:lsdException w:name="List Table 5 Dark Accent 2" w:uiPriority="50"/>
-    <w:lsdException w:name="List Table 6 Colorful Accent 2" w:uiPriority="51"/>
-    <w:lsdException w:name="List Table 7 Colorful Accent 2" w:uiPriority="52"/>
-    <w:lsdException w:name="List Table 1 Light Accent 3" w:uiPriority="46"/>
-    <w:lsdException w:name="List Table 2 Accent 3" w:uiPriority="47"/>
-    <w:lsdException w:name="List Table 3 Accent 3" w:uiPriority="48"/>
-    <w:lsdException w:name="List Table 4 Accent 3" w:uiPriority="49"/>
-    <w:lsdException w:name="List Table 5 Dark Accent 3" w:uiPriority="50"/>
-    <w:lsdException w:name="List Table 6 Colorful Accent 3" w:uiPriority="51"/>
-    <w:lsdException w:name="List Table 7 Colorful Accent 3" w:uiPriority="52"/>
-    <w:lsdException w:name="List Table 1 Light Accent 4" w:uiPriority="46"/>
-    <w:lsdException w:name="List Table 2 Accent 4" w:uiPriority="47"/>
-    <w:lsdException w:name="List Table 3 Accent 4" w:uiPriority="48"/>
-    <w:lsdException w:name="List Table 4 Accent 4" w:uiPriority="49"/>
-    <w:lsdException w:name="List Table 5 Dark Accent 4" w:uiPriority="50"/>
-    <w:lsdException w:name="List Table 6 Colorful Accent 4" w:uiPriority="51"/>
-    <w:lsdException w:name="List Table 7 Colorful Accent 4" w:uiPriority="52"/>
-    <w:lsdException w:name="List Table 1 Light Accent 5" w:uiPriority="46"/>
-    <w:lsdException w:name="List Table 2 Accent 5" w:uiPriority="47"/>
-    <w:lsdException w:name="List Table 3 Accent 5" w:uiPriority="48"/>
-    <w:lsdException w:name="List Table 4 Accent 5" w:uiPriority="49"/>
-    <w:lsdException w:name="List Table 5 Dark Accent 5" w:uiPriority="50"/>
-    <w:lsdException w:name="List Table 6 Colorful Accent 5" w:uiPriority="51"/>
-    <w:lsdException w:name="List Table 7 Colorful Accent 5" w:uiPriority="52"/>
-    <w:lsdException w:name="List Table 1 Light Accent 6" w:uiPriority="46"/>
-    <w:lsdException w:name="List Table 2 Accent 6" w:uiPriority="47"/>
-    <w:lsdException w:name="List Table 3 Accent 6" w:uiPriority="48"/>
-    <w:lsdException w:name="List Table 4 Accent 6" w:uiPriority="49"/>
-    <w:lsdException w:name="List Table 5 Dark Accent 6" w:uiPriority="50"/>
-    <w:lsdException w:name="List Table 6 Colorful Accent 6" w:uiPriority="51"/>
-    <w:lsdException w:name="List Table 7 Colorful Accent 6" w:uiPriority="52"/>
-    <w:lsdException w:name="Mention" w:semiHidden="1" w:unhideWhenUsed="1"/>
-    <w:lsdException w:name="Smart Hyperlink" w:semiHidden="1" w:unhideWhenUsed="1"/>
-    <w:lsdException w:name="Hashtag" w:semiHidden="1" w:unhideWhenUsed="1"/>
-    <w:lsdException w:name="Unresolved Mention" w:semiHidden="1" w:unhideWhenUsed="1"/>
-    <w:lsdException w:name="Smart Link" w:semiHidden="1" w:unhideWhenUsed="1"/>
-  </w:latentStyles>
-  <w:style w:type="paragraph" w:default="1" w:styleId="Normal">
-    <w:name w:val="Normal"/>
-    <w:qFormat/>
-  </w:style>
-  <w:style w:type="character" w:default="1" w:styleId="DefaultParagraphFont">
-    <w:name w:val="Default Paragraph Font"/>
-    <w:uiPriority w:val="1"/>
-    <w:semiHidden/>
-    <w:unhideWhenUsed/>
-  </w:style>
-  <w:style w:type="table" w:default="1" w:styleId="TableNormal">
-    <w:name w:val="Normal Table"/>
-    <w:uiPriority w:val="99"/>
-    <w:semiHidden/>
-    <w:unhideWhenUsed/>
-    <w:tblPr>
-      <w:tblInd w:w="0" w:type="dxa"/>
-      <w:tblCellMar>
-        <w:top w:w="0" w:type="dxa"/>
-        <w:left w:w="108" w:type="dxa"/>
-        <w:bottom w:w="0" w:type="dxa"/>
-        <w:right w:w="108" w:type="dxa"/>
-      </w:tblCellMar>
-    </w:tblPr>
-  </w:style>
-  <w:style w:type="numbering" w:default="1" w:styleId="NoList">
-    <w:name w:val="No List"/>
-    <w:uiPriority w:val="99"/>
-    <w:semiHidden/>
-    <w:unhideWhenUsed/>
-  </w:style>
-  <w:style w:type="paragraph" w:customStyle="1" w:styleId="9620BC9B4DDF4EAFBD4AF980A4537F88">
-    <w:name w:val="9620BC9B4DDF4EAFBD4AF980A4537F88"/>
-    <w:rsid w:val="007F068C"/>
-  </w:style>
-  <w:style w:type="character" w:styleId="Emphasis">
-    <w:name w:val="Emphasis"/>
-    <w:uiPriority w:val="20"/>
-    <w:qFormat/>
-    <w:rsid w:val="007F068C"/>
-    <w:rPr>
-      <w:color w:val="5B9BD5" w:themeColor="accent5"/>
-    </w:rPr>
-  </w:style>
-  <w:style w:type="paragraph" w:customStyle="1" w:styleId="B4B73745A37340279DAA5E3DBF066183">
-    <w:name w:val="B4B73745A37340279DAA5E3DBF066183"/>
-    <w:rsid w:val="007F068C"/>
-  </w:style>
-  <w:style w:type="paragraph" w:customStyle="1" w:styleId="B7CF469C65E54D6EBBC09015E33E50B0">
-    <w:name w:val="B7CF469C65E54D6EBBC09015E33E50B0"/>
-    <w:rsid w:val="007F068C"/>
-  </w:style>
-  <w:style w:type="paragraph" w:customStyle="1" w:styleId="45F55F27A1464B15BCFA14E73D2B9A41">
-    <w:name w:val="45F55F27A1464B15BCFA14E73D2B9A41"/>
-    <w:rsid w:val="007F068C"/>
-  </w:style>
-  <w:style w:type="paragraph" w:customStyle="1" w:styleId="4557E018F9384DA983D5045083671757">
-    <w:name w:val="4557E018F9384DA983D5045083671757"/>
-    <w:rsid w:val="007F068C"/>
-  </w:style>
-  <w:style w:type="paragraph" w:customStyle="1" w:styleId="61D90A19B1CD47A3B5FBE18377355146">
-    <w:name w:val="61D90A19B1CD47A3B5FBE18377355146"/>
-    <w:rsid w:val="007F068C"/>
-  </w:style>
-  <w:style w:type="paragraph" w:customStyle="1" w:styleId="4B6BD683C6384789A11BCF2507322CD4">
-    <w:name w:val="4B6BD683C6384789A11BCF2507322CD4"/>
-    <w:rsid w:val="007F068C"/>
-  </w:style>
-  <w:style w:type="paragraph" w:customStyle="1" w:styleId="CF916D682A5745198A2D9E794BD4B411">
-    <w:name w:val="CF916D682A5745198A2D9E794BD4B411"/>
-    <w:rsid w:val="007F068C"/>
-  </w:style>
-</w:styles>
-</file>
-
-<file path=word/glossary/webSettings.xml><?xml version="1.0" encoding="utf-8"?>
-<w:webSettings xmlns:mc="http://schemas.openxmlformats.org/markup-compatibility/2006" xmlns:r="http://schemas.openxmlformats.org/officeDocument/2006/relationships" xmlns:w="http://schemas.openxmlformats.org/wordprocessingml/2006/main" xmlns:w14="http://schemas.microsoft.com/office/word/2010/wordml" xmlns:w15="http://schemas.microsoft.com/office/word/2012/wordml" xmlns:w16cex="http://schemas.microsoft.com/office/word/2018/wordml/cex" xmlns:w16cid="http://schemas.microsoft.com/office/word/2016/wordml/cid" xmlns:w16="http://schemas.microsoft.com/office/word/2018/wordml" xmlns:w16sdtdh="http://schemas.microsoft.com/office/word/2020/wordml/sdtdatahash" xmlns:w16se="http://schemas.microsoft.com/office/word/2015/wordml/symex" mc:Ignorable="w14 w15 w16se w16cid w16 w16cex w16sdtdh">
-  <w:optimizeForBrowser/>
-  <w:allowPNG/>
-</w:webSettings>
-</file>
-
 <file path=word/theme/theme1.xml><?xml version="1.0" encoding="utf-8"?>
 <a:theme xmlns:a="http://schemas.openxmlformats.org/drawingml/2006/main" name="Office Theme">
   <a:themeElements>

</xml_diff>